<commit_message>
Updating documents with the latest API changes.
</commit_message>
<xml_diff>
--- a/docs/Connected Services Extensibility API Contracts.docx
+++ b/docs/Connected Services Extensibility API Contracts.docx
@@ -321,7 +321,15 @@
     <w:p/>
     <w:p>
       <w:r>
-        <w:t xml:space="preserve">The main interface that a provider has to implement is the IConnectedServiceProvider.  This is the interface that is </w:t>
+        <w:t xml:space="preserve">The main interface that a provider has to implement is the </w:t>
+      </w:r>
+      <w:proofErr w:type="spellStart"/>
+      <w:r>
+        <w:t>IConnectedServiceProvider</w:t>
+      </w:r>
+      <w:proofErr w:type="spellEnd"/>
+      <w:r>
+        <w:t xml:space="preserve">.  This is the interface that is </w:t>
       </w:r>
       <w:r>
         <w:t>imported through MEF.</w:t>
@@ -335,7 +343,15 @@
         <w:spacing w:after="0" w:line="240" w:lineRule="auto"/>
       </w:pPr>
       <w:r>
-        <w:t xml:space="preserve">The class that implements IConnectedServiceProvider must have an </w:t>
+        <w:t xml:space="preserve">The class that implements </w:t>
+      </w:r>
+      <w:proofErr w:type="spellStart"/>
+      <w:r>
+        <w:t>IConnectedServiceProvider</w:t>
+      </w:r>
+      <w:proofErr w:type="spellEnd"/>
+      <w:r>
+        <w:t xml:space="preserve"> must have an </w:t>
       </w:r>
       <w:r>
         <w:rPr>
@@ -347,6 +363,7 @@
         </w:rPr>
         <w:t>[</w:t>
       </w:r>
+      <w:proofErr w:type="gramStart"/>
       <w:r>
         <w:rPr>
           <w:rFonts w:ascii="Consolas" w:hAnsi="Consolas" w:cs="Consolas"/>
@@ -367,6 +384,8 @@
         </w:rPr>
         <w:t>(</w:t>
       </w:r>
+      <w:proofErr w:type="spellStart"/>
+      <w:proofErr w:type="gramEnd"/>
       <w:r>
         <w:rPr>
           <w:rFonts w:ascii="Consolas" w:hAnsi="Consolas" w:cs="Consolas"/>
@@ -377,6 +396,7 @@
         </w:rPr>
         <w:t>typeof</w:t>
       </w:r>
+      <w:proofErr w:type="spellEnd"/>
       <w:r>
         <w:rPr>
           <w:rFonts w:ascii="Consolas" w:hAnsi="Consolas" w:cs="Consolas"/>
@@ -387,6 +407,7 @@
         </w:rPr>
         <w:t>(</w:t>
       </w:r>
+      <w:proofErr w:type="spellStart"/>
       <w:r>
         <w:rPr>
           <w:rFonts w:ascii="Consolas" w:hAnsi="Consolas" w:cs="Consolas"/>
@@ -397,6 +418,7 @@
         </w:rPr>
         <w:t>IConnectedServiceProvider</w:t>
       </w:r>
+      <w:proofErr w:type="spellEnd"/>
       <w:r>
         <w:rPr>
           <w:rFonts w:ascii="Consolas" w:hAnsi="Consolas" w:cs="Consolas"/>
@@ -417,7 +439,15 @@
         <w:t xml:space="preserve"> a</w:t>
       </w:r>
       <w:r>
-        <w:t>ttribute, with at least a “ProviderId” metadata attribute that uniquely identifies the Provider.</w:t>
+        <w:t>ttribute, with at least a “</w:t>
+      </w:r>
+      <w:proofErr w:type="spellStart"/>
+      <w:r>
+        <w:t>ProviderId</w:t>
+      </w:r>
+      <w:proofErr w:type="spellEnd"/>
+      <w:r>
+        <w:t>” metadata attribute that uniquely identifies the Provider.</w:t>
       </w:r>
     </w:p>
     <w:p>
@@ -444,6 +474,7 @@
         </w:rPr>
         <w:t xml:space="preserve"> [</w:t>
       </w:r>
+      <w:proofErr w:type="gramStart"/>
       <w:r>
         <w:rPr>
           <w:rFonts w:ascii="Consolas" w:hAnsi="Consolas" w:cs="Consolas"/>
@@ -464,6 +495,8 @@
         </w:rPr>
         <w:t>(</w:t>
       </w:r>
+      <w:proofErr w:type="spellStart"/>
+      <w:proofErr w:type="gramEnd"/>
       <w:r>
         <w:rPr>
           <w:rFonts w:ascii="Consolas" w:hAnsi="Consolas" w:cs="Consolas"/>
@@ -474,6 +507,7 @@
         </w:rPr>
         <w:t>typeof</w:t>
       </w:r>
+      <w:proofErr w:type="spellEnd"/>
       <w:r>
         <w:rPr>
           <w:rFonts w:ascii="Consolas" w:hAnsi="Consolas" w:cs="Consolas"/>
@@ -484,6 +518,7 @@
         </w:rPr>
         <w:t>(</w:t>
       </w:r>
+      <w:proofErr w:type="spellStart"/>
       <w:r>
         <w:rPr>
           <w:rFonts w:ascii="Consolas" w:hAnsi="Consolas" w:cs="Consolas"/>
@@ -494,6 +529,7 @@
         </w:rPr>
         <w:t>IConnectedServiceProvider</w:t>
       </w:r>
+      <w:proofErr w:type="spellEnd"/>
       <w:r>
         <w:rPr>
           <w:rFonts w:ascii="Consolas" w:hAnsi="Consolas" w:cs="Consolas"/>
@@ -529,6 +565,8 @@
         </w:rPr>
         <w:t xml:space="preserve"> [</w:t>
       </w:r>
+      <w:proofErr w:type="spellStart"/>
+      <w:proofErr w:type="gramStart"/>
       <w:r>
         <w:rPr>
           <w:rFonts w:ascii="Consolas" w:hAnsi="Consolas" w:cs="Consolas"/>
@@ -539,6 +577,7 @@
         </w:rPr>
         <w:t>ExportMetadata</w:t>
       </w:r>
+      <w:proofErr w:type="spellEnd"/>
       <w:r>
         <w:rPr>
           <w:rFonts w:ascii="Consolas" w:hAnsi="Consolas" w:cs="Consolas"/>
@@ -549,6 +588,7 @@
         </w:rPr>
         <w:t>(</w:t>
       </w:r>
+      <w:proofErr w:type="gramEnd"/>
       <w:r>
         <w:rPr>
           <w:rFonts w:ascii="Consolas" w:hAnsi="Consolas" w:cs="Consolas"/>
@@ -557,7 +597,29 @@
           <w:szCs w:val="19"/>
           <w:highlight w:val="white"/>
         </w:rPr>
-        <w:t>"ProviderId"</w:t>
+        <w:t>"</w:t>
+      </w:r>
+      <w:proofErr w:type="spellStart"/>
+      <w:r>
+        <w:rPr>
+          <w:rFonts w:ascii="Consolas" w:hAnsi="Consolas" w:cs="Consolas"/>
+          <w:color w:val="A31515"/>
+          <w:sz w:val="19"/>
+          <w:szCs w:val="19"/>
+          <w:highlight w:val="white"/>
+        </w:rPr>
+        <w:t>ProviderId</w:t>
+      </w:r>
+      <w:proofErr w:type="spellEnd"/>
+      <w:r>
+        <w:rPr>
+          <w:rFonts w:ascii="Consolas" w:hAnsi="Consolas" w:cs="Consolas"/>
+          <w:color w:val="A31515"/>
+          <w:sz w:val="19"/>
+          <w:szCs w:val="19"/>
+          <w:highlight w:val="white"/>
+        </w:rPr>
+        <w:t>"</w:t>
       </w:r>
       <w:r>
         <w:rPr>
@@ -577,7 +639,29 @@
           <w:szCs w:val="19"/>
           <w:highlight w:val="white"/>
         </w:rPr>
-        <w:t>"ConnectedServiceSample.ConnectedServiceProvider"</w:t>
+        <w:t>"</w:t>
+      </w:r>
+      <w:proofErr w:type="spellStart"/>
+      <w:r>
+        <w:rPr>
+          <w:rFonts w:ascii="Consolas" w:hAnsi="Consolas" w:cs="Consolas"/>
+          <w:color w:val="A31515"/>
+          <w:sz w:val="19"/>
+          <w:szCs w:val="19"/>
+          <w:highlight w:val="white"/>
+        </w:rPr>
+        <w:t>ConnectedServiceSample.ConnectedServiceProvider</w:t>
+      </w:r>
+      <w:proofErr w:type="spellEnd"/>
+      <w:r>
+        <w:rPr>
+          <w:rFonts w:ascii="Consolas" w:hAnsi="Consolas" w:cs="Consolas"/>
+          <w:color w:val="A31515"/>
+          <w:sz w:val="19"/>
+          <w:szCs w:val="19"/>
+          <w:highlight w:val="white"/>
+        </w:rPr>
+        <w:t>"</w:t>
       </w:r>
       <w:r>
         <w:rPr>
@@ -614,6 +698,7 @@
         </w:rPr>
         <w:t xml:space="preserve"> </w:t>
       </w:r>
+      <w:proofErr w:type="gramStart"/>
       <w:r>
         <w:rPr>
           <w:rFonts w:ascii="Consolas" w:hAnsi="Consolas" w:cs="Consolas"/>
@@ -624,6 +709,7 @@
         </w:rPr>
         <w:t>internal</w:t>
       </w:r>
+      <w:proofErr w:type="gramEnd"/>
       <w:r>
         <w:rPr>
           <w:rFonts w:ascii="Consolas" w:hAnsi="Consolas" w:cs="Consolas"/>
@@ -654,6 +740,7 @@
         </w:rPr>
         <w:t xml:space="preserve"> </w:t>
       </w:r>
+      <w:proofErr w:type="spellStart"/>
       <w:r>
         <w:rPr>
           <w:rFonts w:ascii="Consolas" w:hAnsi="Consolas" w:cs="Consolas"/>
@@ -664,6 +751,7 @@
         </w:rPr>
         <w:t>ConnectedServiceProvider</w:t>
       </w:r>
+      <w:proofErr w:type="spellEnd"/>
       <w:r>
         <w:rPr>
           <w:rFonts w:ascii="Consolas" w:hAnsi="Consolas" w:cs="Consolas"/>
@@ -674,6 +762,7 @@
         </w:rPr>
         <w:t xml:space="preserve"> : </w:t>
       </w:r>
+      <w:proofErr w:type="spellStart"/>
       <w:r>
         <w:rPr>
           <w:rFonts w:ascii="Consolas" w:hAnsi="Consolas" w:cs="Consolas"/>
@@ -684,6 +773,7 @@
         </w:rPr>
         <w:t>IConnectedServiceProvider</w:t>
       </w:r>
+      <w:proofErr w:type="spellEnd"/>
     </w:p>
     <w:p>
       <w:pPr>
@@ -815,10 +905,32 @@
         <w:rPr>
           <w:highlight w:val="white"/>
         </w:rPr>
-        <w:t xml:space="preserve">Every IConnectedServiceProvider imported through MEF, that returns a non-empty “Category” string, is shown in the Add Connected Service dialog.  </w:t>
-      </w:r>
-      <w:r>
-        <w:t>The image below shows where each of the IConnectedServiceProvider properties show up in the dialog.</w:t>
+        <w:t xml:space="preserve">Every </w:t>
+      </w:r>
+      <w:proofErr w:type="spellStart"/>
+      <w:r>
+        <w:rPr>
+          <w:highlight w:val="white"/>
+        </w:rPr>
+        <w:t>IConnectedServiceProvider</w:t>
+      </w:r>
+      <w:proofErr w:type="spellEnd"/>
+      <w:r>
+        <w:rPr>
+          <w:highlight w:val="white"/>
+        </w:rPr>
+        <w:t xml:space="preserve"> imported through MEF, that returns a non-empty “Category” string, is shown in the Add Connected Service dialog.  </w:t>
+      </w:r>
+      <w:r>
+        <w:t xml:space="preserve">The image below shows where each of the </w:t>
+      </w:r>
+      <w:proofErr w:type="spellStart"/>
+      <w:r>
+        <w:t>IConnectedServiceProvider</w:t>
+      </w:r>
+      <w:proofErr w:type="spellEnd"/>
+      <w:r>
+        <w:t xml:space="preserve"> properties show up in the dialog.</w:t>
       </w:r>
     </w:p>
     <w:p>
@@ -842,10 +954,10 @@
           <w:noProof/>
         </w:rPr>
         <w:drawing>
-          <wp:inline distT="0" distB="0" distL="0" distR="0" wp14:anchorId="2768E3A8" wp14:editId="7DF270C1">
+          <wp:inline distT="0" distB="0" distL="0" distR="0" wp14:anchorId="40F9F41C" wp14:editId="5016A273">
             <wp:extent cx="4801270" cy="3153215"/>
             <wp:effectExtent l="0" t="0" r="0" b="9525"/>
-            <wp:docPr id="4" name="Picture 4"/>
+            <wp:docPr id="3" name="Picture 3"/>
             <wp:cNvGraphicFramePr>
               <a:graphicFrameLocks xmlns:a="http://schemas.openxmlformats.org/drawingml/2006/main" noChangeAspect="1"/>
             </wp:cNvGraphicFramePr>
@@ -877,413 +989,99 @@
           </wp:inline>
         </w:drawing>
       </w:r>
-    </w:p>
-    <w:p>
-      <w:r>
-        <w:t>The Categories on the left are meant to describe the service platform that is targeted.  For example, if a 3</w:t>
-      </w:r>
-      <w:r>
-        <w:rPr>
-          <w:vertAlign w:val="superscript"/>
-        </w:rPr>
-        <w:t>rd</w:t>
-      </w:r>
-      <w:r>
-        <w:t xml:space="preserve"> party like RSSBus is building a connected service for Salesforce, then it should be under the “Salesforce” category.</w:t>
-      </w:r>
-    </w:p>
-    <w:p>
-      <w:r>
-        <w:t xml:space="preserve">On the right hand side, the ‘Created by’ and ‘More information’ values are populated by the CreatedBy and MoreInfoUri properties respectively. </w:t>
-      </w:r>
-    </w:p>
-    <w:p>
-      <w:r>
-        <w:t>Not</w:t>
-      </w:r>
-      <w:r>
-        <w:t>e</w:t>
-      </w:r>
-      <w:r>
-        <w:t xml:space="preserve"> that the Version value on the right isn’t populated by a property on IConnectedServiceProvider.  Instead, this value is retrieved from a MEF metadata attribute on the class that exports IConnectedServiceProvider:</w:t>
-      </w:r>
-    </w:p>
-    <w:p>
-      <w:pPr>
-        <w:autoSpaceDE w:val="0"/>
-        <w:autoSpaceDN w:val="0"/>
-        <w:adjustRightInd w:val="0"/>
-        <w:spacing w:after="0" w:line="240" w:lineRule="auto"/>
-        <w:rPr>
-          <w:rFonts w:ascii="Consolas" w:hAnsi="Consolas" w:cs="Consolas"/>
-          <w:color w:val="000000"/>
-          <w:sz w:val="19"/>
-          <w:szCs w:val="19"/>
-          <w:highlight w:val="white"/>
-        </w:rPr>
-      </w:pPr>
-      <w:r>
-        <w:rPr>
-          <w:rFonts w:ascii="Consolas" w:hAnsi="Consolas" w:cs="Consolas"/>
-          <w:color w:val="000000"/>
-          <w:sz w:val="19"/>
-          <w:szCs w:val="19"/>
-          <w:highlight w:val="white"/>
-        </w:rPr>
-        <w:t xml:space="preserve"> [</w:t>
-      </w:r>
-      <w:r>
-        <w:rPr>
-          <w:rFonts w:ascii="Consolas" w:hAnsi="Consolas" w:cs="Consolas"/>
-          <w:color w:val="2B91AF"/>
-          <w:sz w:val="19"/>
-          <w:szCs w:val="19"/>
-          <w:highlight w:val="white"/>
-        </w:rPr>
-        <w:t>Export</w:t>
-      </w:r>
-      <w:r>
-        <w:rPr>
-          <w:rFonts w:ascii="Consolas" w:hAnsi="Consolas" w:cs="Consolas"/>
-          <w:color w:val="000000"/>
-          <w:sz w:val="19"/>
-          <w:szCs w:val="19"/>
-          <w:highlight w:val="white"/>
-        </w:rPr>
-        <w:t>(</w:t>
-      </w:r>
-      <w:r>
-        <w:rPr>
-          <w:rFonts w:ascii="Consolas" w:hAnsi="Consolas" w:cs="Consolas"/>
-          <w:color w:val="0000FF"/>
-          <w:sz w:val="19"/>
-          <w:szCs w:val="19"/>
-          <w:highlight w:val="white"/>
-        </w:rPr>
-        <w:t>typeof</w:t>
-      </w:r>
-      <w:r>
-        <w:rPr>
-          <w:rFonts w:ascii="Consolas" w:hAnsi="Consolas" w:cs="Consolas"/>
-          <w:color w:val="000000"/>
-          <w:sz w:val="19"/>
-          <w:szCs w:val="19"/>
-          <w:highlight w:val="white"/>
-        </w:rPr>
-        <w:t>(</w:t>
-      </w:r>
-      <w:r>
-        <w:rPr>
-          <w:rFonts w:ascii="Consolas" w:hAnsi="Consolas" w:cs="Consolas"/>
-          <w:color w:val="2B91AF"/>
-          <w:sz w:val="19"/>
-          <w:szCs w:val="19"/>
-          <w:highlight w:val="white"/>
-        </w:rPr>
-        <w:t>IConnectedServiceProvider</w:t>
-      </w:r>
-      <w:r>
-        <w:rPr>
-          <w:rFonts w:ascii="Consolas" w:hAnsi="Consolas" w:cs="Consolas"/>
-          <w:color w:val="000000"/>
-          <w:sz w:val="19"/>
-          <w:szCs w:val="19"/>
-          <w:highlight w:val="white"/>
-        </w:rPr>
-        <w:t>))]</w:t>
-      </w:r>
-    </w:p>
-    <w:p>
-      <w:pPr>
-        <w:autoSpaceDE w:val="0"/>
-        <w:autoSpaceDN w:val="0"/>
-        <w:adjustRightInd w:val="0"/>
-        <w:spacing w:after="0" w:line="240" w:lineRule="auto"/>
-        <w:rPr>
-          <w:rFonts w:ascii="Consolas" w:hAnsi="Consolas" w:cs="Consolas"/>
-          <w:color w:val="000000"/>
-          <w:sz w:val="19"/>
-          <w:szCs w:val="19"/>
-          <w:highlight w:val="white"/>
-        </w:rPr>
-      </w:pPr>
-      <w:r>
-        <w:rPr>
-          <w:rFonts w:ascii="Consolas" w:hAnsi="Consolas" w:cs="Consolas"/>
-          <w:color w:val="000000"/>
-          <w:sz w:val="19"/>
-          <w:szCs w:val="19"/>
-          <w:highlight w:val="white"/>
-        </w:rPr>
-        <w:t xml:space="preserve"> [</w:t>
-      </w:r>
-      <w:r>
-        <w:rPr>
-          <w:rFonts w:ascii="Consolas" w:hAnsi="Consolas" w:cs="Consolas"/>
-          <w:color w:val="2B91AF"/>
-          <w:sz w:val="19"/>
-          <w:szCs w:val="19"/>
-          <w:highlight w:val="white"/>
-        </w:rPr>
-        <w:t>ExportMetadata</w:t>
-      </w:r>
-      <w:r>
-        <w:rPr>
-          <w:rFonts w:ascii="Consolas" w:hAnsi="Consolas" w:cs="Consolas"/>
-          <w:color w:val="000000"/>
-          <w:sz w:val="19"/>
-          <w:szCs w:val="19"/>
-          <w:highlight w:val="white"/>
-        </w:rPr>
-        <w:t>(</w:t>
-      </w:r>
-      <w:r>
-        <w:rPr>
-          <w:rFonts w:ascii="Consolas" w:hAnsi="Consolas" w:cs="Consolas"/>
-          <w:color w:val="A31515"/>
-          <w:sz w:val="19"/>
-          <w:szCs w:val="19"/>
-          <w:highlight w:val="white"/>
-        </w:rPr>
-        <w:t>"ProviderId"</w:t>
-      </w:r>
-      <w:r>
-        <w:rPr>
-          <w:rFonts w:ascii="Consolas" w:hAnsi="Consolas" w:cs="Consolas"/>
-          <w:color w:val="000000"/>
-          <w:sz w:val="19"/>
-          <w:szCs w:val="19"/>
-          <w:highlight w:val="white"/>
-        </w:rPr>
-        <w:t xml:space="preserve">, </w:t>
-      </w:r>
-      <w:r>
-        <w:rPr>
-          <w:rFonts w:ascii="Consolas" w:hAnsi="Consolas" w:cs="Consolas"/>
-          <w:color w:val="A31515"/>
-          <w:sz w:val="19"/>
-          <w:szCs w:val="19"/>
-          <w:highlight w:val="white"/>
-        </w:rPr>
-        <w:t>"ConnectedServiceSample.ConnectedServiceProvider"</w:t>
-      </w:r>
-      <w:r>
-        <w:rPr>
-          <w:rFonts w:ascii="Consolas" w:hAnsi="Consolas" w:cs="Consolas"/>
-          <w:color w:val="000000"/>
-          <w:sz w:val="19"/>
-          <w:szCs w:val="19"/>
-          <w:highlight w:val="white"/>
-        </w:rPr>
-        <w:t>)]</w:t>
-      </w:r>
-    </w:p>
-    <w:p>
-      <w:pPr>
-        <w:autoSpaceDE w:val="0"/>
-        <w:autoSpaceDN w:val="0"/>
-        <w:adjustRightInd w:val="0"/>
-        <w:spacing w:after="0" w:line="240" w:lineRule="auto"/>
-        <w:rPr>
-          <w:rFonts w:ascii="Consolas" w:hAnsi="Consolas" w:cs="Consolas"/>
-          <w:color w:val="000000"/>
-          <w:sz w:val="19"/>
-          <w:szCs w:val="19"/>
-          <w:highlight w:val="white"/>
-        </w:rPr>
-      </w:pPr>
-      <w:r>
-        <w:rPr>
-          <w:rFonts w:ascii="Consolas" w:hAnsi="Consolas" w:cs="Consolas"/>
-          <w:color w:val="000000"/>
-          <w:sz w:val="19"/>
-          <w:szCs w:val="19"/>
-          <w:highlight w:val="white"/>
-        </w:rPr>
-        <w:t xml:space="preserve"> </w:t>
-      </w:r>
-      <w:r>
-        <w:rPr>
-          <w:rFonts w:ascii="Consolas" w:hAnsi="Consolas" w:cs="Consolas"/>
-          <w:color w:val="000000"/>
-          <w:sz w:val="19"/>
-          <w:szCs w:val="19"/>
-          <w:highlight w:val="yellow"/>
-        </w:rPr>
-        <w:t>[</w:t>
-      </w:r>
-      <w:r>
-        <w:rPr>
-          <w:rFonts w:ascii="Consolas" w:hAnsi="Consolas" w:cs="Consolas"/>
-          <w:color w:val="2B91AF"/>
-          <w:sz w:val="19"/>
-          <w:szCs w:val="19"/>
-          <w:highlight w:val="yellow"/>
-        </w:rPr>
-        <w:t>ExportMetadata</w:t>
-      </w:r>
-      <w:r>
-        <w:rPr>
-          <w:rFonts w:ascii="Consolas" w:hAnsi="Consolas" w:cs="Consolas"/>
-          <w:color w:val="000000"/>
-          <w:sz w:val="19"/>
-          <w:szCs w:val="19"/>
-          <w:highlight w:val="yellow"/>
-        </w:rPr>
-        <w:t>(</w:t>
-      </w:r>
-      <w:r>
-        <w:rPr>
-          <w:rFonts w:ascii="Consolas" w:hAnsi="Consolas" w:cs="Consolas"/>
-          <w:color w:val="A31515"/>
-          <w:sz w:val="19"/>
-          <w:szCs w:val="19"/>
-          <w:highlight w:val="yellow"/>
-        </w:rPr>
-        <w:t>"Version"</w:t>
-      </w:r>
-      <w:r>
-        <w:rPr>
-          <w:rFonts w:ascii="Consolas" w:hAnsi="Consolas" w:cs="Consolas"/>
-          <w:color w:val="000000"/>
-          <w:sz w:val="19"/>
-          <w:szCs w:val="19"/>
-          <w:highlight w:val="yellow"/>
-        </w:rPr>
-        <w:t xml:space="preserve">, </w:t>
-      </w:r>
-      <w:r>
-        <w:rPr>
-          <w:rFonts w:ascii="Consolas" w:hAnsi="Consolas" w:cs="Consolas"/>
-          <w:color w:val="A31515"/>
-          <w:sz w:val="19"/>
-          <w:szCs w:val="19"/>
-          <w:highlight w:val="yellow"/>
-        </w:rPr>
-        <w:t>"1.0"</w:t>
-      </w:r>
-      <w:r>
-        <w:rPr>
-          <w:rFonts w:ascii="Consolas" w:hAnsi="Consolas" w:cs="Consolas"/>
-          <w:color w:val="000000"/>
-          <w:sz w:val="19"/>
-          <w:szCs w:val="19"/>
-          <w:highlight w:val="yellow"/>
-        </w:rPr>
-        <w:t>)]</w:t>
-      </w:r>
-    </w:p>
-    <w:p>
-      <w:pPr>
-        <w:autoSpaceDE w:val="0"/>
-        <w:autoSpaceDN w:val="0"/>
-        <w:adjustRightInd w:val="0"/>
-        <w:spacing w:after="0" w:line="240" w:lineRule="auto"/>
-        <w:rPr>
-          <w:rFonts w:ascii="Consolas" w:hAnsi="Consolas" w:cs="Consolas"/>
-          <w:color w:val="000000"/>
-          <w:sz w:val="19"/>
-          <w:szCs w:val="19"/>
-          <w:highlight w:val="white"/>
-        </w:rPr>
-      </w:pPr>
-      <w:r>
-        <w:rPr>
-          <w:rFonts w:ascii="Consolas" w:hAnsi="Consolas" w:cs="Consolas"/>
-          <w:color w:val="0000FF"/>
-          <w:sz w:val="19"/>
-          <w:szCs w:val="19"/>
-          <w:highlight w:val="white"/>
-        </w:rPr>
-        <w:t xml:space="preserve"> internal</w:t>
-      </w:r>
-      <w:r>
-        <w:rPr>
-          <w:rFonts w:ascii="Consolas" w:hAnsi="Consolas" w:cs="Consolas"/>
-          <w:color w:val="000000"/>
-          <w:sz w:val="19"/>
-          <w:szCs w:val="19"/>
-          <w:highlight w:val="white"/>
-        </w:rPr>
-        <w:t xml:space="preserve"> </w:t>
-      </w:r>
-      <w:r>
-        <w:rPr>
-          <w:rFonts w:ascii="Consolas" w:hAnsi="Consolas" w:cs="Consolas"/>
-          <w:color w:val="0000FF"/>
-          <w:sz w:val="19"/>
-          <w:szCs w:val="19"/>
-          <w:highlight w:val="white"/>
-        </w:rPr>
-        <w:t>class</w:t>
-      </w:r>
-      <w:r>
-        <w:rPr>
-          <w:rFonts w:ascii="Consolas" w:hAnsi="Consolas" w:cs="Consolas"/>
-          <w:color w:val="000000"/>
-          <w:sz w:val="19"/>
-          <w:szCs w:val="19"/>
-          <w:highlight w:val="white"/>
-        </w:rPr>
-        <w:t xml:space="preserve"> </w:t>
-      </w:r>
-      <w:r>
-        <w:rPr>
-          <w:rFonts w:ascii="Consolas" w:hAnsi="Consolas" w:cs="Consolas"/>
-          <w:color w:val="2B91AF"/>
-          <w:sz w:val="19"/>
-          <w:szCs w:val="19"/>
-          <w:highlight w:val="white"/>
-        </w:rPr>
-        <w:t>ConnectedServiceProvider</w:t>
-      </w:r>
-      <w:r>
-        <w:rPr>
-          <w:rFonts w:ascii="Consolas" w:hAnsi="Consolas" w:cs="Consolas"/>
-          <w:color w:val="000000"/>
-          <w:sz w:val="19"/>
-          <w:szCs w:val="19"/>
-          <w:highlight w:val="white"/>
-        </w:rPr>
-        <w:t xml:space="preserve"> : </w:t>
-      </w:r>
-      <w:r>
-        <w:rPr>
-          <w:rFonts w:ascii="Consolas" w:hAnsi="Consolas" w:cs="Consolas"/>
-          <w:color w:val="2B91AF"/>
-          <w:sz w:val="19"/>
-          <w:szCs w:val="19"/>
-          <w:highlight w:val="white"/>
-        </w:rPr>
-        <w:t>IConnectedServiceProvider</w:t>
-      </w:r>
-    </w:p>
-    <w:p/>
-    <w:p>
-      <w:r>
-        <w:t>T</w:t>
-      </w:r>
-      <w:r>
-        <w:t xml:space="preserve">he Supported technologies links aren’t populated by </w:t>
-      </w:r>
-      <w:r>
-        <w:t xml:space="preserve">a property either. </w:t>
-      </w:r>
       <w:bookmarkStart w:id="0" w:name="_GoBack"/>
       <w:bookmarkEnd w:id="0"/>
-      <w:r>
-        <w:t xml:space="preserve"> Instead, they are an optional feature that can be specified by returning an object from the CreateService method that implements IConnectedServiceLinkProvider.</w:t>
+    </w:p>
+    <w:p>
+      <w:r>
+        <w:t>The Categories on the left are meant to describe the service platform that is targeted.  For example, if a 3</w:t>
+      </w:r>
+      <w:r>
+        <w:rPr>
+          <w:vertAlign w:val="superscript"/>
+        </w:rPr>
+        <w:t>rd</w:t>
+      </w:r>
+      <w:r>
+        <w:t xml:space="preserve"> party like </w:t>
+      </w:r>
+      <w:proofErr w:type="spellStart"/>
+      <w:r>
+        <w:t>RSSBus</w:t>
+      </w:r>
+      <w:proofErr w:type="spellEnd"/>
+      <w:r>
+        <w:t xml:space="preserve"> is building a connected service for Salesforce, then it should be under the “Salesforce” category.</w:t>
+      </w:r>
+    </w:p>
+    <w:p>
+      <w:r>
+        <w:t>On the right hand side, the ‘Created by’</w:t>
+      </w:r>
+      <w:r>
+        <w:t>, ‘Version’,</w:t>
+      </w:r>
+      <w:r>
+        <w:t xml:space="preserve"> and ‘More information’ values are populated by the </w:t>
+      </w:r>
+      <w:proofErr w:type="spellStart"/>
+      <w:r>
+        <w:t>CreatedBy</w:t>
+      </w:r>
+      <w:proofErr w:type="spellEnd"/>
+      <w:r>
+        <w:t>, Version,</w:t>
+      </w:r>
+      <w:r>
+        <w:t xml:space="preserve"> and </w:t>
+      </w:r>
+      <w:proofErr w:type="spellStart"/>
+      <w:r>
+        <w:t>MoreInfoUri</w:t>
+      </w:r>
+      <w:proofErr w:type="spellEnd"/>
+      <w:r>
+        <w:t xml:space="preserve"> properties respectively. </w:t>
+      </w:r>
+    </w:p>
+    <w:p>
+      <w:r>
+        <w:t>T</w:t>
+      </w:r>
+      <w:r>
+        <w:t xml:space="preserve">he Supported technologies links aren’t populated by </w:t>
+      </w:r>
+      <w:r>
+        <w:t xml:space="preserve">a property.  Instead, they are an optional feature that can be specified by returning an object from the </w:t>
+      </w:r>
+      <w:proofErr w:type="spellStart"/>
+      <w:r>
+        <w:t>CreateService</w:t>
+      </w:r>
+      <w:proofErr w:type="spellEnd"/>
+      <w:r>
+        <w:t xml:space="preserve"> method that implements </w:t>
+      </w:r>
+      <w:proofErr w:type="spellStart"/>
+      <w:r>
+        <w:t>IConnectedServiceLinkProvider</w:t>
+      </w:r>
+      <w:proofErr w:type="spellEnd"/>
+      <w:r>
+        <w:t>.</w:t>
       </w:r>
       <w:r>
         <w:t xml:space="preserve">  (More on the </w:t>
       </w:r>
       <w:hyperlink w:anchor="_CreateService" w:history="1">
+        <w:proofErr w:type="spellStart"/>
         <w:r>
           <w:rPr>
             <w:rStyle w:val="Hyperlink"/>
           </w:rPr>
           <w:t>CreateService</w:t>
         </w:r>
+        <w:proofErr w:type="spellEnd"/>
       </w:hyperlink>
       <w:r>
         <w:t xml:space="preserve"> method later.)</w:t>
@@ -1305,7 +1103,39 @@
     </w:p>
     <w:p>
       <w:r>
-        <w:t>The Configure button is enabled if an IConnectedServiceHandler can be found that has the same “ProviderId” as the selected IConnectedServiceProvider and it has an “AppliesTo” query that matches the current Project’s capabilities.</w:t>
+        <w:t xml:space="preserve">The Configure button is enabled if an </w:t>
+      </w:r>
+      <w:proofErr w:type="spellStart"/>
+      <w:r>
+        <w:t>IConnectedServiceHandler</w:t>
+      </w:r>
+      <w:proofErr w:type="spellEnd"/>
+      <w:r>
+        <w:t xml:space="preserve"> can be found that has the same “</w:t>
+      </w:r>
+      <w:proofErr w:type="spellStart"/>
+      <w:r>
+        <w:t>ProviderId</w:t>
+      </w:r>
+      <w:proofErr w:type="spellEnd"/>
+      <w:r>
+        <w:t xml:space="preserve">” as the selected </w:t>
+      </w:r>
+      <w:proofErr w:type="spellStart"/>
+      <w:r>
+        <w:t>IConnectedServiceProvider</w:t>
+      </w:r>
+      <w:proofErr w:type="spellEnd"/>
+      <w:r>
+        <w:t xml:space="preserve"> and it has an “</w:t>
+      </w:r>
+      <w:proofErr w:type="spellStart"/>
+      <w:r>
+        <w:t>AppliesTo</w:t>
+      </w:r>
+      <w:proofErr w:type="spellEnd"/>
+      <w:r>
+        <w:t>” query that matches the current Project’s capabilities.</w:t>
       </w:r>
     </w:p>
     <w:p>
@@ -1332,6 +1162,7 @@
         </w:rPr>
         <w:t xml:space="preserve"> [</w:t>
       </w:r>
+      <w:proofErr w:type="gramStart"/>
       <w:r>
         <w:rPr>
           <w:rFonts w:ascii="Consolas" w:hAnsi="Consolas" w:cs="Consolas"/>
@@ -1352,6 +1183,8 @@
         </w:rPr>
         <w:t>(</w:t>
       </w:r>
+      <w:proofErr w:type="spellStart"/>
+      <w:proofErr w:type="gramEnd"/>
       <w:r>
         <w:rPr>
           <w:rFonts w:ascii="Consolas" w:hAnsi="Consolas" w:cs="Consolas"/>
@@ -1362,6 +1195,7 @@
         </w:rPr>
         <w:t>typeof</w:t>
       </w:r>
+      <w:proofErr w:type="spellEnd"/>
       <w:r>
         <w:rPr>
           <w:rFonts w:ascii="Consolas" w:hAnsi="Consolas" w:cs="Consolas"/>
@@ -1372,6 +1206,7 @@
         </w:rPr>
         <w:t>(</w:t>
       </w:r>
+      <w:proofErr w:type="spellStart"/>
       <w:r>
         <w:rPr>
           <w:rFonts w:ascii="Consolas" w:hAnsi="Consolas" w:cs="Consolas"/>
@@ -1382,6 +1217,7 @@
         </w:rPr>
         <w:t>IConnectedServiceInstanceHandler</w:t>
       </w:r>
+      <w:proofErr w:type="spellEnd"/>
       <w:r>
         <w:rPr>
           <w:rFonts w:ascii="Consolas" w:hAnsi="Consolas" w:cs="Consolas"/>
@@ -1415,9 +1251,10 @@
           <w:szCs w:val="19"/>
           <w:highlight w:val="white"/>
         </w:rPr>
-        <w:lastRenderedPageBreak/>
         <w:t xml:space="preserve"> [</w:t>
       </w:r>
+      <w:proofErr w:type="spellStart"/>
+      <w:proofErr w:type="gramStart"/>
       <w:r>
         <w:rPr>
           <w:rFonts w:ascii="Consolas" w:hAnsi="Consolas" w:cs="Consolas"/>
@@ -1428,6 +1265,7 @@
         </w:rPr>
         <w:t>ExportMetadata</w:t>
       </w:r>
+      <w:proofErr w:type="spellEnd"/>
       <w:r>
         <w:rPr>
           <w:rFonts w:ascii="Consolas" w:hAnsi="Consolas" w:cs="Consolas"/>
@@ -1438,6 +1276,7 @@
         </w:rPr>
         <w:t>(</w:t>
       </w:r>
+      <w:proofErr w:type="gramEnd"/>
       <w:r>
         <w:rPr>
           <w:rFonts w:ascii="Consolas" w:hAnsi="Consolas" w:cs="Consolas"/>
@@ -1446,7 +1285,29 @@
           <w:szCs w:val="19"/>
           <w:highlight w:val="white"/>
         </w:rPr>
-        <w:t>"ProviderId"</w:t>
+        <w:t>"</w:t>
+      </w:r>
+      <w:proofErr w:type="spellStart"/>
+      <w:r>
+        <w:rPr>
+          <w:rFonts w:ascii="Consolas" w:hAnsi="Consolas" w:cs="Consolas"/>
+          <w:color w:val="A31515"/>
+          <w:sz w:val="19"/>
+          <w:szCs w:val="19"/>
+          <w:highlight w:val="white"/>
+        </w:rPr>
+        <w:t>ProviderId</w:t>
+      </w:r>
+      <w:proofErr w:type="spellEnd"/>
+      <w:r>
+        <w:rPr>
+          <w:rFonts w:ascii="Consolas" w:hAnsi="Consolas" w:cs="Consolas"/>
+          <w:color w:val="A31515"/>
+          <w:sz w:val="19"/>
+          <w:szCs w:val="19"/>
+          <w:highlight w:val="white"/>
+        </w:rPr>
+        <w:t>"</w:t>
       </w:r>
       <w:r>
         <w:rPr>
@@ -1466,7 +1327,29 @@
           <w:szCs w:val="19"/>
           <w:highlight w:val="white"/>
         </w:rPr>
-        <w:t>"ConnectedServiceSample.ConnectedServiceProvider"</w:t>
+        <w:t>"</w:t>
+      </w:r>
+      <w:proofErr w:type="spellStart"/>
+      <w:r>
+        <w:rPr>
+          <w:rFonts w:ascii="Consolas" w:hAnsi="Consolas" w:cs="Consolas"/>
+          <w:color w:val="A31515"/>
+          <w:sz w:val="19"/>
+          <w:szCs w:val="19"/>
+          <w:highlight w:val="white"/>
+        </w:rPr>
+        <w:t>ConnectedServiceSample.ConnectedServiceProvider</w:t>
+      </w:r>
+      <w:proofErr w:type="spellEnd"/>
+      <w:r>
+        <w:rPr>
+          <w:rFonts w:ascii="Consolas" w:hAnsi="Consolas" w:cs="Consolas"/>
+          <w:color w:val="A31515"/>
+          <w:sz w:val="19"/>
+          <w:szCs w:val="19"/>
+          <w:highlight w:val="white"/>
+        </w:rPr>
+        <w:t>"</w:t>
       </w:r>
       <w:r>
         <w:rPr>
@@ -1503,6 +1386,8 @@
         </w:rPr>
         <w:t xml:space="preserve"> [</w:t>
       </w:r>
+      <w:proofErr w:type="spellStart"/>
+      <w:proofErr w:type="gramStart"/>
       <w:r>
         <w:rPr>
           <w:rFonts w:ascii="Consolas" w:hAnsi="Consolas" w:cs="Consolas"/>
@@ -1513,6 +1398,7 @@
         </w:rPr>
         <w:t>ExportMetadata</w:t>
       </w:r>
+      <w:proofErr w:type="spellEnd"/>
       <w:r>
         <w:rPr>
           <w:rFonts w:ascii="Consolas" w:hAnsi="Consolas" w:cs="Consolas"/>
@@ -1523,6 +1409,7 @@
         </w:rPr>
         <w:t>(</w:t>
       </w:r>
+      <w:proofErr w:type="gramEnd"/>
       <w:r>
         <w:rPr>
           <w:rFonts w:ascii="Consolas" w:hAnsi="Consolas" w:cs="Consolas"/>
@@ -1531,7 +1418,29 @@
           <w:szCs w:val="19"/>
           <w:highlight w:val="white"/>
         </w:rPr>
-        <w:t>"AppliesTo"</w:t>
+        <w:t>"</w:t>
+      </w:r>
+      <w:proofErr w:type="spellStart"/>
+      <w:r>
+        <w:rPr>
+          <w:rFonts w:ascii="Consolas" w:hAnsi="Consolas" w:cs="Consolas"/>
+          <w:color w:val="A31515"/>
+          <w:sz w:val="19"/>
+          <w:szCs w:val="19"/>
+          <w:highlight w:val="white"/>
+        </w:rPr>
+        <w:t>AppliesTo</w:t>
+      </w:r>
+      <w:proofErr w:type="spellEnd"/>
+      <w:r>
+        <w:rPr>
+          <w:rFonts w:ascii="Consolas" w:hAnsi="Consolas" w:cs="Consolas"/>
+          <w:color w:val="A31515"/>
+          <w:sz w:val="19"/>
+          <w:szCs w:val="19"/>
+          <w:highlight w:val="white"/>
+        </w:rPr>
+        <w:t>"</w:t>
       </w:r>
       <w:r>
         <w:rPr>
@@ -1551,7 +1460,29 @@
           <w:szCs w:val="19"/>
           <w:highlight w:val="white"/>
         </w:rPr>
-        <w:t>"CSharp+Web"</w:t>
+        <w:t>"</w:t>
+      </w:r>
+      <w:proofErr w:type="spellStart"/>
+      <w:r>
+        <w:rPr>
+          <w:rFonts w:ascii="Consolas" w:hAnsi="Consolas" w:cs="Consolas"/>
+          <w:color w:val="A31515"/>
+          <w:sz w:val="19"/>
+          <w:szCs w:val="19"/>
+          <w:highlight w:val="white"/>
+        </w:rPr>
+        <w:t>CSharp+Web</w:t>
+      </w:r>
+      <w:proofErr w:type="spellEnd"/>
+      <w:r>
+        <w:rPr>
+          <w:rFonts w:ascii="Consolas" w:hAnsi="Consolas" w:cs="Consolas"/>
+          <w:color w:val="A31515"/>
+          <w:sz w:val="19"/>
+          <w:szCs w:val="19"/>
+          <w:highlight w:val="white"/>
+        </w:rPr>
+        <w:t>"</w:t>
       </w:r>
       <w:r>
         <w:rPr>
@@ -1586,18 +1517,9 @@
           <w:szCs w:val="19"/>
           <w:highlight w:val="white"/>
         </w:rPr>
-        <w:t xml:space="preserve"> internal</w:t>
-      </w:r>
-      <w:r>
-        <w:rPr>
-          <w:rFonts w:ascii="Consolas" w:hAnsi="Consolas" w:cs="Consolas"/>
-          <w:color w:val="000000"/>
-          <w:sz w:val="19"/>
-          <w:szCs w:val="19"/>
-          <w:highlight w:val="white"/>
-        </w:rPr>
         <w:t xml:space="preserve"> </w:t>
       </w:r>
+      <w:proofErr w:type="gramStart"/>
       <w:r>
         <w:rPr>
           <w:rFonts w:ascii="Consolas" w:hAnsi="Consolas" w:cs="Consolas"/>
@@ -1606,6 +1528,27 @@
           <w:szCs w:val="19"/>
           <w:highlight w:val="white"/>
         </w:rPr>
+        <w:t>internal</w:t>
+      </w:r>
+      <w:proofErr w:type="gramEnd"/>
+      <w:r>
+        <w:rPr>
+          <w:rFonts w:ascii="Consolas" w:hAnsi="Consolas" w:cs="Consolas"/>
+          <w:color w:val="000000"/>
+          <w:sz w:val="19"/>
+          <w:szCs w:val="19"/>
+          <w:highlight w:val="white"/>
+        </w:rPr>
+        <w:t xml:space="preserve"> </w:t>
+      </w:r>
+      <w:r>
+        <w:rPr>
+          <w:rFonts w:ascii="Consolas" w:hAnsi="Consolas" w:cs="Consolas"/>
+          <w:color w:val="0000FF"/>
+          <w:sz w:val="19"/>
+          <w:szCs w:val="19"/>
+          <w:highlight w:val="white"/>
+        </w:rPr>
         <w:t>class</w:t>
       </w:r>
       <w:r>
@@ -1618,6 +1561,7 @@
         </w:rPr>
         <w:t xml:space="preserve"> </w:t>
       </w:r>
+      <w:proofErr w:type="spellStart"/>
       <w:r>
         <w:rPr>
           <w:rFonts w:ascii="Consolas" w:hAnsi="Consolas" w:cs="Consolas"/>
@@ -1628,6 +1572,7 @@
         </w:rPr>
         <w:t>ConnectedServiceHandler</w:t>
       </w:r>
+      <w:proofErr w:type="spellEnd"/>
       <w:r>
         <w:rPr>
           <w:rFonts w:ascii="Consolas" w:hAnsi="Consolas" w:cs="Consolas"/>
@@ -1638,6 +1583,7 @@
         </w:rPr>
         <w:t xml:space="preserve"> : </w:t>
       </w:r>
+      <w:proofErr w:type="spellStart"/>
       <w:r>
         <w:rPr>
           <w:rFonts w:ascii="Consolas" w:hAnsi="Consolas" w:cs="Consolas"/>
@@ -1648,17 +1594,32 @@
         </w:rPr>
         <w:t>IConnectedServiceInstanceHandler</w:t>
       </w:r>
+      <w:proofErr w:type="spellEnd"/>
     </w:p>
     <w:p/>
     <w:p>
       <w:r>
-        <w:t>A Connected Service Handler is responsible for taking any data from the Provider and modifying the project to consume the selected service.  Multiple Handlers can be associated with single Provider.  For example, one Handler can be written for WinForms and WPF projects, while another is written to support Web projects.</w:t>
-      </w:r>
-    </w:p>
-    <w:p>
-      <w:r>
-        <w:t>The AppliesTo</w:t>
-      </w:r>
+        <w:t xml:space="preserve">A Connected Service Handler is responsible for taking any data from the Provider and modifying the project to consume the selected service.  Multiple Handlers can be associated with single Provider.  For example, one Handler can be written for </w:t>
+      </w:r>
+      <w:proofErr w:type="spellStart"/>
+      <w:r>
+        <w:t>WinForms</w:t>
+      </w:r>
+      <w:proofErr w:type="spellEnd"/>
+      <w:r>
+        <w:t xml:space="preserve"> and WPF projects, while another is written to support Web projects.</w:t>
+      </w:r>
+    </w:p>
+    <w:p>
+      <w:r>
+        <w:lastRenderedPageBreak/>
+        <w:t xml:space="preserve">The </w:t>
+      </w:r>
+      <w:proofErr w:type="spellStart"/>
+      <w:r>
+        <w:t>AppliesTo</w:t>
+      </w:r>
+      <w:proofErr w:type="spellEnd"/>
       <w:r>
         <w:t xml:space="preserve"> value is a query string that specifies the project type that the Handler is valid for.  There is a full query syntax described in the following links:</w:t>
       </w:r>
@@ -1732,9 +1693,11 @@
       </w:pPr>
       <w:bookmarkStart w:id="1" w:name="_CreateService"/>
       <w:bookmarkEnd w:id="1"/>
+      <w:proofErr w:type="spellStart"/>
       <w:r>
         <w:t>CreateService</w:t>
       </w:r>
+      <w:proofErr w:type="spellEnd"/>
     </w:p>
     <w:p>
       <w:r>
@@ -1791,8 +1754,32 @@
           <w:szCs w:val="19"/>
           <w:highlight w:val="white"/>
         </w:rPr>
-        <w:t xml:space="preserve"> CreateService(</w:t>
-      </w:r>
+        <w:t xml:space="preserve"> </w:t>
+      </w:r>
+      <w:proofErr w:type="spellStart"/>
+      <w:proofErr w:type="gramStart"/>
+      <w:r>
+        <w:rPr>
+          <w:rFonts w:ascii="Consolas" w:hAnsi="Consolas" w:cs="Consolas"/>
+          <w:color w:val="000000"/>
+          <w:sz w:val="19"/>
+          <w:szCs w:val="19"/>
+          <w:highlight w:val="white"/>
+        </w:rPr>
+        <w:t>CreateService</w:t>
+      </w:r>
+      <w:proofErr w:type="spellEnd"/>
+      <w:r>
+        <w:rPr>
+          <w:rFonts w:ascii="Consolas" w:hAnsi="Consolas" w:cs="Consolas"/>
+          <w:color w:val="000000"/>
+          <w:sz w:val="19"/>
+          <w:szCs w:val="19"/>
+          <w:highlight w:val="white"/>
+        </w:rPr>
+        <w:t>(</w:t>
+      </w:r>
+      <w:proofErr w:type="gramEnd"/>
       <w:r>
         <w:rPr>
           <w:rFonts w:ascii="Consolas" w:hAnsi="Consolas" w:cs="Consolas"/>
@@ -1811,8 +1798,20 @@
           <w:szCs w:val="19"/>
           <w:highlight w:val="white"/>
         </w:rPr>
-        <w:t xml:space="preserve"> serviceType</w:t>
-      </w:r>
+        <w:t xml:space="preserve"> </w:t>
+      </w:r>
+      <w:proofErr w:type="spellStart"/>
+      <w:r>
+        <w:rPr>
+          <w:rFonts w:ascii="Consolas" w:hAnsi="Consolas" w:cs="Consolas"/>
+          <w:color w:val="000000"/>
+          <w:sz w:val="19"/>
+          <w:szCs w:val="19"/>
+          <w:highlight w:val="white"/>
+        </w:rPr>
+        <w:t>serviceType</w:t>
+      </w:r>
+      <w:proofErr w:type="spellEnd"/>
       <w:r>
         <w:rPr>
           <w:rFonts w:ascii="Consolas" w:hAnsi="Consolas" w:cs="Consolas"/>
@@ -1823,6 +1822,7 @@
         </w:rPr>
         <w:t xml:space="preserve">, </w:t>
       </w:r>
+      <w:proofErr w:type="spellStart"/>
       <w:r>
         <w:rPr>
           <w:rFonts w:ascii="Consolas" w:hAnsi="Consolas" w:cs="Consolas"/>
@@ -1833,16 +1833,29 @@
         </w:rPr>
         <w:t>IServiceProvider</w:t>
       </w:r>
-      <w:r>
-        <w:rPr>
-          <w:rFonts w:ascii="Consolas" w:hAnsi="Consolas" w:cs="Consolas"/>
-          <w:color w:val="000000"/>
-          <w:sz w:val="19"/>
-          <w:szCs w:val="19"/>
-          <w:highlight w:val="white"/>
-        </w:rPr>
-        <w:t xml:space="preserve"> serviceProvider</w:t>
-      </w:r>
+      <w:proofErr w:type="spellEnd"/>
+      <w:r>
+        <w:rPr>
+          <w:rFonts w:ascii="Consolas" w:hAnsi="Consolas" w:cs="Consolas"/>
+          <w:color w:val="000000"/>
+          <w:sz w:val="19"/>
+          <w:szCs w:val="19"/>
+          <w:highlight w:val="white"/>
+        </w:rPr>
+        <w:t xml:space="preserve"> </w:t>
+      </w:r>
+      <w:proofErr w:type="spellStart"/>
+      <w:r>
+        <w:rPr>
+          <w:rFonts w:ascii="Consolas" w:hAnsi="Consolas" w:cs="Consolas"/>
+          <w:color w:val="000000"/>
+          <w:sz w:val="19"/>
+          <w:szCs w:val="19"/>
+          <w:highlight w:val="white"/>
+        </w:rPr>
+        <w:t>serviceProvider</w:t>
+      </w:r>
+      <w:proofErr w:type="spellEnd"/>
       <w:r>
         <w:rPr>
           <w:rFonts w:ascii="Consolas" w:hAnsi="Consolas" w:cs="Consolas"/>
@@ -1866,10 +1879,26 @@
         <w:t>method.  This method is invoked by Visual Studio whenever it wants to ask the extension to make a decision.  The method is weakly-typed so we can add more extension points in the future.  It takes in a Type that specifies which extensibility point is being queried</w:t>
       </w:r>
       <w:r>
-        <w:t>, and an IServiceProvider that can be used to get Visual Studio services</w:t>
-      </w:r>
-      <w:r>
-        <w:t>, like EnvDTE objects</w:t>
+        <w:t xml:space="preserve">, and an </w:t>
+      </w:r>
+      <w:proofErr w:type="spellStart"/>
+      <w:r>
+        <w:t>IServiceProvider</w:t>
+      </w:r>
+      <w:proofErr w:type="spellEnd"/>
+      <w:r>
+        <w:t xml:space="preserve"> that can be used to get Visual Studio services</w:t>
+      </w:r>
+      <w:r>
+        <w:t xml:space="preserve">, like </w:t>
+      </w:r>
+      <w:proofErr w:type="spellStart"/>
+      <w:r>
+        <w:t>EnvDTE</w:t>
+      </w:r>
+      <w:proofErr w:type="spellEnd"/>
+      <w:r>
+        <w:t xml:space="preserve"> objects</w:t>
       </w:r>
       <w:r>
         <w:t>.  The Provider object can choose to return an object that implements the Type being passed in, or it can choose to return ‘null’ to opt out of the extensibility point.</w:t>
@@ -1928,6 +1957,7 @@
       <w:r>
         <w:t xml:space="preserve">One of the Visual Studio services that can be retrieved from the </w:t>
       </w:r>
+      <w:proofErr w:type="spellStart"/>
       <w:r>
         <w:rPr>
           <w:rFonts w:ascii="Consolas" w:hAnsi="Consolas" w:cs="Consolas"/>
@@ -1938,6 +1968,7 @@
         </w:rPr>
         <w:t>IServiceProvider</w:t>
       </w:r>
+      <w:proofErr w:type="spellEnd"/>
       <w:r>
         <w:rPr>
           <w:rFonts w:ascii="Consolas" w:hAnsi="Consolas" w:cs="Consolas"/>
@@ -1951,6 +1982,7 @@
       <w:r>
         <w:t xml:space="preserve">is the </w:t>
       </w:r>
+      <w:proofErr w:type="spellStart"/>
       <w:r>
         <w:rPr>
           <w:rFonts w:ascii="Consolas" w:hAnsi="Consolas" w:cs="Consolas"/>
@@ -1968,7 +2000,17 @@
           <w:sz w:val="19"/>
           <w:szCs w:val="19"/>
         </w:rPr>
-        <w:t xml:space="preserve">ProviderHost </w:t>
+        <w:t>ProviderHost</w:t>
+      </w:r>
+      <w:proofErr w:type="spellEnd"/>
+      <w:r>
+        <w:rPr>
+          <w:rFonts w:ascii="Consolas" w:hAnsi="Consolas" w:cs="Consolas"/>
+          <w:color w:val="2B91AF"/>
+          <w:sz w:val="19"/>
+          <w:szCs w:val="19"/>
+        </w:rPr>
+        <w:t xml:space="preserve"> </w:t>
       </w:r>
       <w:r>
         <w:t xml:space="preserve">service. </w:t>
@@ -1982,6 +2024,7 @@
       <w:r>
         <w:t xml:space="preserve">is host object can be used to get the </w:t>
       </w:r>
+      <w:proofErr w:type="spellStart"/>
       <w:r>
         <w:rPr>
           <w:rFonts w:ascii="Consolas" w:hAnsi="Consolas" w:cs="Consolas"/>
@@ -1992,12 +2035,22 @@
         </w:rPr>
         <w:t>IVsHierarchy</w:t>
       </w:r>
+      <w:proofErr w:type="spellEnd"/>
       <w:r>
         <w:t>, which represents the current VS project being configured.</w:t>
       </w:r>
       <w:r>
-        <w:t xml:space="preserve">  The host object can also be used to start a “busy” indicator in the bottom left corner of the configure dialog to tell the user it is working on satisfying the current request.  When the busy indicator should be dismissed, simply call Dispose() on the object returned from the </w:t>
-      </w:r>
+        <w:t xml:space="preserve">  The host object can also be used to start a “busy” indicator in the bottom left corner of the configure dialog to tell the user it is working on satisfying the current request.  When the busy indicator should be dismissed, simply call </w:t>
+      </w:r>
+      <w:proofErr w:type="gramStart"/>
+      <w:r>
+        <w:t>Dispose(</w:t>
+      </w:r>
+      <w:proofErr w:type="gramEnd"/>
+      <w:r>
+        <w:t xml:space="preserve">) on the object returned from the </w:t>
+      </w:r>
+      <w:proofErr w:type="spellStart"/>
       <w:r>
         <w:rPr>
           <w:rFonts w:ascii="Consolas" w:hAnsi="Consolas" w:cs="Consolas"/>
@@ -2018,12 +2071,24 @@
         <w:t>ProviderHost.</w:t>
       </w:r>
       <w:r>
-        <w:t>StartBusyIndicator method.</w:t>
-      </w:r>
-    </w:p>
-    <w:p>
-      <w:r>
-        <w:t>The objects that are returned by the CreateService method are cached for the lifetime of the dialog.  So Visual Studio will only ask for a certain service Type once</w:t>
+        <w:t>StartBusyIndicator</w:t>
+      </w:r>
+      <w:proofErr w:type="spellEnd"/>
+      <w:r>
+        <w:t xml:space="preserve"> method.</w:t>
+      </w:r>
+    </w:p>
+    <w:p>
+      <w:r>
+        <w:t xml:space="preserve">The objects that are returned by the </w:t>
+      </w:r>
+      <w:proofErr w:type="spellStart"/>
+      <w:r>
+        <w:t>CreateService</w:t>
+      </w:r>
+      <w:proofErr w:type="spellEnd"/>
+      <w:r>
+        <w:t xml:space="preserve"> method are cached for the lifetime of the dialog.  So Visual Studio will only ask for a certain service Type once</w:t>
       </w:r>
       <w:r>
         <w:t>, and an extension doesn’t need to worry about caching it.</w:t>
@@ -2031,23 +2096,73 @@
     </w:p>
     <w:p>
       <w:r>
-        <w:t xml:space="preserve">Some of these objects returned by CreateService might be holding on to resources that need to be cleaned up when the dialog is dismissed.  In order to accommodate </w:t>
-      </w:r>
-      <w:r>
-        <w:t>these scenarios, when the dialog is dismissed Visual Studio checks if each service object implements IDisposable.  If it does, it gets Dispose() called on it.</w:t>
+        <w:t xml:space="preserve">Some of these objects returned by </w:t>
+      </w:r>
+      <w:proofErr w:type="spellStart"/>
+      <w:r>
+        <w:t>CreateService</w:t>
+      </w:r>
+      <w:proofErr w:type="spellEnd"/>
+      <w:r>
+        <w:t xml:space="preserve"> might be holding on to resources that need to be cleaned up when the dialog is dismissed.  In order to accommodate </w:t>
+      </w:r>
+      <w:r>
+        <w:t xml:space="preserve">these scenarios, when the dialog is dismissed Visual Studio checks if each service object implements </w:t>
+      </w:r>
+      <w:proofErr w:type="spellStart"/>
+      <w:r>
+        <w:t>IDisposable</w:t>
+      </w:r>
+      <w:proofErr w:type="spellEnd"/>
+      <w:r>
+        <w:t xml:space="preserve">.  If it does, it gets </w:t>
+      </w:r>
+      <w:proofErr w:type="gramStart"/>
+      <w:r>
+        <w:t>Dispose(</w:t>
+      </w:r>
+      <w:proofErr w:type="gramEnd"/>
+      <w:r>
+        <w:t>) called on it.</w:t>
       </w:r>
     </w:p>
     <w:p>
       <w:pPr>
         <w:pStyle w:val="Heading3"/>
       </w:pPr>
+      <w:proofErr w:type="spellStart"/>
       <w:r>
         <w:t>INotifyPropertyChanged</w:t>
       </w:r>
-    </w:p>
-    <w:p>
-      <w:r>
-        <w:t>None of the IConnectedService* interfaces inherit from INotifyPropertyChanged.  It is optional to implement this interface.  This is a convenience for providers whose properties don’t change dynamically.  However, if your provider’s properties do change dynamically and you want the UI to be updated when your properties change, ensure you are implementing INotifyPropertyChanged on any objects whose properties are changing.</w:t>
+      <w:proofErr w:type="spellEnd"/>
+    </w:p>
+    <w:p>
+      <w:r>
+        <w:t xml:space="preserve">None of the </w:t>
+      </w:r>
+      <w:proofErr w:type="spellStart"/>
+      <w:r>
+        <w:t>IConnectedService</w:t>
+      </w:r>
+      <w:proofErr w:type="spellEnd"/>
+      <w:r>
+        <w:t xml:space="preserve">* interfaces inherit from </w:t>
+      </w:r>
+      <w:proofErr w:type="spellStart"/>
+      <w:r>
+        <w:t>INotifyPropertyChanged</w:t>
+      </w:r>
+      <w:proofErr w:type="spellEnd"/>
+      <w:r>
+        <w:t xml:space="preserve">.  It is optional to implement this interface.  This is a convenience for providers whose properties don’t change dynamically.  However, if your provider’s properties do change dynamically and you want the UI to be updated when your properties change, ensure you are implementing </w:t>
+      </w:r>
+      <w:proofErr w:type="spellStart"/>
+      <w:r>
+        <w:t>INotifyPropertyChanged</w:t>
+      </w:r>
+      <w:proofErr w:type="spellEnd"/>
+      <w:r>
+        <w:t xml:space="preserve"> on any objects whose properties are changing.</w:t>
       </w:r>
     </w:p>
     <w:p>
@@ -2060,18 +2175,41 @@
     </w:p>
     <w:p>
       <w:r>
-        <w:t xml:space="preserve">The only service that must be implemented by an IConnectedServiceProvider is which UI template to show in the Configure dialog.  Visual Studio calls </w:t>
-      </w:r>
-      <w:r>
-        <w:rPr>
-          <w:rFonts w:ascii="Consolas" w:hAnsi="Consolas" w:cs="Consolas"/>
-          <w:color w:val="000000"/>
-          <w:sz w:val="19"/>
-          <w:szCs w:val="19"/>
-          <w:highlight w:val="white"/>
-        </w:rPr>
-        <w:t>CreateService(</w:t>
-      </w:r>
+        <w:t xml:space="preserve">The only service that must be implemented by an </w:t>
+      </w:r>
+      <w:proofErr w:type="spellStart"/>
+      <w:r>
+        <w:t>IConnectedServiceProvider</w:t>
+      </w:r>
+      <w:proofErr w:type="spellEnd"/>
+      <w:r>
+        <w:t xml:space="preserve"> is which UI template to show in the Configure dialog.  Visual Studio calls </w:t>
+      </w:r>
+      <w:proofErr w:type="spellStart"/>
+      <w:proofErr w:type="gramStart"/>
+      <w:r>
+        <w:rPr>
+          <w:rFonts w:ascii="Consolas" w:hAnsi="Consolas" w:cs="Consolas"/>
+          <w:color w:val="000000"/>
+          <w:sz w:val="19"/>
+          <w:szCs w:val="19"/>
+          <w:highlight w:val="white"/>
+        </w:rPr>
+        <w:t>CreateService</w:t>
+      </w:r>
+      <w:proofErr w:type="spellEnd"/>
+      <w:r>
+        <w:rPr>
+          <w:rFonts w:ascii="Consolas" w:hAnsi="Consolas" w:cs="Consolas"/>
+          <w:color w:val="000000"/>
+          <w:sz w:val="19"/>
+          <w:szCs w:val="19"/>
+          <w:highlight w:val="white"/>
+        </w:rPr>
+        <w:t>(</w:t>
+      </w:r>
+      <w:proofErr w:type="spellStart"/>
+      <w:proofErr w:type="gramEnd"/>
       <w:r>
         <w:rPr>
           <w:rFonts w:ascii="Consolas" w:hAnsi="Consolas" w:cs="Consolas"/>
@@ -2082,6 +2220,7 @@
         </w:rPr>
         <w:t>typeof</w:t>
       </w:r>
+      <w:proofErr w:type="spellEnd"/>
       <w:r>
         <w:rPr>
           <w:rFonts w:ascii="Consolas" w:hAnsi="Consolas" w:cs="Consolas"/>
@@ -2092,6 +2231,7 @@
         </w:rPr>
         <w:t>(</w:t>
       </w:r>
+      <w:proofErr w:type="spellStart"/>
       <w:r>
         <w:rPr>
           <w:rFonts w:ascii="Consolas" w:hAnsi="Consolas" w:cs="Consolas"/>
@@ -2102,6 +2242,7 @@
         </w:rPr>
         <w:t>IConnectedServiceProviderUI</w:t>
       </w:r>
+      <w:proofErr w:type="spellEnd"/>
       <w:r>
         <w:rPr>
           <w:rFonts w:ascii="Consolas" w:hAnsi="Consolas" w:cs="Consolas"/>
@@ -2125,12 +2266,9 @@
         <w:t xml:space="preserve">to </w:t>
       </w:r>
       <w:r>
-        <w:t xml:space="preserve">get the UI template.  </w:t>
-      </w:r>
-      <w:r>
-        <w:lastRenderedPageBreak/>
-        <w:t xml:space="preserve">When the provider wants to use the Grid template, it returns an object that implements </w:t>
-      </w:r>
+        <w:t xml:space="preserve">get the UI template.  When the provider wants to use the Grid template, it returns an object that implements </w:t>
+      </w:r>
+      <w:proofErr w:type="spellStart"/>
       <w:r>
         <w:rPr>
           <w:rFonts w:ascii="Consolas" w:hAnsi="Consolas" w:cs="Consolas"/>
@@ -2141,6 +2279,7 @@
         </w:rPr>
         <w:t>IConnectedServiceProviderGridUI</w:t>
       </w:r>
+      <w:proofErr w:type="spellEnd"/>
       <w:r>
         <w:t>.  This interface contains the following member</w:t>
       </w:r>
@@ -2159,6 +2298,7 @@
           <w:numId w:val="1"/>
         </w:numPr>
       </w:pPr>
+      <w:proofErr w:type="spellStart"/>
       <w:r>
         <w:rPr>
           <w:rFonts w:ascii="Consolas" w:hAnsi="Consolas" w:cs="Consolas"/>
@@ -2169,6 +2309,7 @@
         </w:rPr>
         <w:t>ShortDescription</w:t>
       </w:r>
+      <w:proofErr w:type="spellEnd"/>
       <w:r>
         <w:rPr>
           <w:rFonts w:ascii="Consolas" w:hAnsi="Consolas" w:cs="Consolas"/>
@@ -2197,6 +2338,7 @@
           <w:numId w:val="1"/>
         </w:numPr>
       </w:pPr>
+      <w:proofErr w:type="spellStart"/>
       <w:r>
         <w:rPr>
           <w:rFonts w:ascii="Consolas" w:hAnsi="Consolas" w:cs="Consolas"/>
@@ -2207,6 +2349,7 @@
         </w:rPr>
         <w:t>GridHeaderText</w:t>
       </w:r>
+      <w:proofErr w:type="spellEnd"/>
       <w:r>
         <w:rPr>
           <w:rFonts w:ascii="Consolas" w:hAnsi="Consolas" w:cs="Consolas"/>
@@ -2235,6 +2378,7 @@
           <w:numId w:val="1"/>
         </w:numPr>
       </w:pPr>
+      <w:proofErr w:type="spellStart"/>
       <w:r>
         <w:rPr>
           <w:rFonts w:ascii="Consolas" w:hAnsi="Consolas" w:cs="Consolas"/>
@@ -2245,6 +2389,7 @@
         </w:rPr>
         <w:t>EnumeratingServiceInstancesText</w:t>
       </w:r>
+      <w:proofErr w:type="spellEnd"/>
       <w:r>
         <w:rPr>
           <w:rFonts w:ascii="Consolas" w:hAnsi="Consolas" w:cs="Consolas"/>
@@ -2293,16 +2438,19 @@
           <w:numId w:val="1"/>
         </w:numPr>
       </w:pPr>
-      <w:r>
-        <w:rPr>
-          <w:rFonts w:ascii="Consolas" w:hAnsi="Consolas" w:cs="Consolas"/>
-          <w:color w:val="000000"/>
-          <w:sz w:val="19"/>
-          <w:szCs w:val="19"/>
-          <w:highlight w:val="white"/>
-        </w:rPr>
+      <w:proofErr w:type="spellStart"/>
+      <w:r>
+        <w:rPr>
+          <w:rFonts w:ascii="Consolas" w:hAnsi="Consolas" w:cs="Consolas"/>
+          <w:color w:val="000000"/>
+          <w:sz w:val="19"/>
+          <w:szCs w:val="19"/>
+          <w:highlight w:val="white"/>
+        </w:rPr>
+        <w:lastRenderedPageBreak/>
         <w:t>NoServiceInstancesText</w:t>
       </w:r>
+      <w:proofErr w:type="spellEnd"/>
       <w:r>
         <w:rPr>
           <w:rFonts w:ascii="Consolas" w:hAnsi="Consolas" w:cs="Consolas"/>
@@ -2331,6 +2479,7 @@
           <w:numId w:val="1"/>
         </w:numPr>
       </w:pPr>
+      <w:proofErr w:type="spellStart"/>
       <w:r>
         <w:rPr>
           <w:rFonts w:ascii="Consolas" w:hAnsi="Consolas" w:cs="Consolas"/>
@@ -2341,6 +2490,7 @@
         </w:rPr>
         <w:t>ServiceInstanceNameLabelText</w:t>
       </w:r>
+      <w:proofErr w:type="spellEnd"/>
       <w:r>
         <w:rPr>
           <w:rFonts w:ascii="Consolas" w:hAnsi="Consolas" w:cs="Consolas"/>
@@ -2369,6 +2519,7 @@
           <w:numId w:val="1"/>
         </w:numPr>
       </w:pPr>
+      <w:proofErr w:type="spellStart"/>
       <w:r>
         <w:rPr>
           <w:rFonts w:ascii="Consolas" w:hAnsi="Consolas" w:cs="Consolas"/>
@@ -2379,6 +2530,7 @@
         </w:rPr>
         <w:t>ColumnMetadata</w:t>
       </w:r>
+      <w:proofErr w:type="spellEnd"/>
       <w:r>
         <w:rPr>
           <w:rFonts w:ascii="Consolas" w:hAnsi="Consolas" w:cs="Consolas"/>
@@ -2415,7 +2567,51 @@
           <w:szCs w:val="19"/>
           <w:highlight w:val="white"/>
         </w:rPr>
-        <w:t>The Item1 field in the enumerable's Tuple is used as a key into the IConnectedServiceInstance.Metadata dictionary. The Item2 field is a localized display string to use as the column header.</w:t>
+        <w:t xml:space="preserve">The Item1 field in the </w:t>
+      </w:r>
+      <w:proofErr w:type="spellStart"/>
+      <w:r>
+        <w:rPr>
+          <w:rFonts w:ascii="Consolas" w:hAnsi="Consolas" w:cs="Consolas"/>
+          <w:color w:val="008000"/>
+          <w:sz w:val="19"/>
+          <w:szCs w:val="19"/>
+          <w:highlight w:val="white"/>
+        </w:rPr>
+        <w:t>enumerable's</w:t>
+      </w:r>
+      <w:proofErr w:type="spellEnd"/>
+      <w:r>
+        <w:rPr>
+          <w:rFonts w:ascii="Consolas" w:hAnsi="Consolas" w:cs="Consolas"/>
+          <w:color w:val="008000"/>
+          <w:sz w:val="19"/>
+          <w:szCs w:val="19"/>
+          <w:highlight w:val="white"/>
+        </w:rPr>
+        <w:t xml:space="preserve"> Tuple is used as a key into the </w:t>
+      </w:r>
+      <w:proofErr w:type="spellStart"/>
+      <w:r>
+        <w:rPr>
+          <w:rFonts w:ascii="Consolas" w:hAnsi="Consolas" w:cs="Consolas"/>
+          <w:color w:val="008000"/>
+          <w:sz w:val="19"/>
+          <w:szCs w:val="19"/>
+          <w:highlight w:val="white"/>
+        </w:rPr>
+        <w:t>IConnectedServiceInstance.Metadata</w:t>
+      </w:r>
+      <w:proofErr w:type="spellEnd"/>
+      <w:r>
+        <w:rPr>
+          <w:rFonts w:ascii="Consolas" w:hAnsi="Consolas" w:cs="Consolas"/>
+          <w:color w:val="008000"/>
+          <w:sz w:val="19"/>
+          <w:szCs w:val="19"/>
+          <w:highlight w:val="white"/>
+        </w:rPr>
+        <w:t xml:space="preserve"> dictionary. The Item2 field is a localized display string to use as the column header.</w:t>
       </w:r>
     </w:p>
     <w:p>
@@ -2434,7 +2630,29 @@
           <w:szCs w:val="19"/>
           <w:highlight w:val="white"/>
         </w:rPr>
-        <w:t>The columns will be added in the order given after the column that shows the service instance's name.  To change the display text for the service instance name, use the ServiceInstanceNameLabelText property.</w:t>
+        <w:t xml:space="preserve">The columns will be added in the order given after the column that shows the service instance's name.  To change the display text for the service instance name, use the </w:t>
+      </w:r>
+      <w:proofErr w:type="spellStart"/>
+      <w:r>
+        <w:rPr>
+          <w:rFonts w:ascii="Consolas" w:hAnsi="Consolas" w:cs="Consolas"/>
+          <w:color w:val="008000"/>
+          <w:sz w:val="19"/>
+          <w:szCs w:val="19"/>
+          <w:highlight w:val="white"/>
+        </w:rPr>
+        <w:t>ServiceInstanceNameLabelText</w:t>
+      </w:r>
+      <w:proofErr w:type="spellEnd"/>
+      <w:r>
+        <w:rPr>
+          <w:rFonts w:ascii="Consolas" w:hAnsi="Consolas" w:cs="Consolas"/>
+          <w:color w:val="008000"/>
+          <w:sz w:val="19"/>
+          <w:szCs w:val="19"/>
+          <w:highlight w:val="white"/>
+        </w:rPr>
+        <w:t xml:space="preserve"> property.</w:t>
       </w:r>
     </w:p>
     <w:p>
@@ -2445,6 +2663,7 @@
           <w:numId w:val="1"/>
         </w:numPr>
       </w:pPr>
+      <w:proofErr w:type="spellStart"/>
       <w:r>
         <w:rPr>
           <w:rFonts w:ascii="Consolas" w:hAnsi="Consolas" w:cs="Consolas"/>
@@ -2455,6 +2674,7 @@
         </w:rPr>
         <w:t>DetailMetadata</w:t>
       </w:r>
+      <w:proofErr w:type="spellEnd"/>
       <w:r>
         <w:rPr>
           <w:rFonts w:ascii="Consolas" w:hAnsi="Consolas" w:cs="Consolas"/>
@@ -2491,7 +2711,51 @@
           <w:szCs w:val="19"/>
           <w:highlight w:val="white"/>
         </w:rPr>
-        <w:t>The Item1 field in the enumerable's Tuple is used as a key into the IConnectedServiceInstance.Metadata dictionary. The Item2 field is a localized display string to use as the field label.</w:t>
+        <w:t xml:space="preserve">The Item1 field in the </w:t>
+      </w:r>
+      <w:proofErr w:type="spellStart"/>
+      <w:r>
+        <w:rPr>
+          <w:rFonts w:ascii="Consolas" w:hAnsi="Consolas" w:cs="Consolas"/>
+          <w:color w:val="008000"/>
+          <w:sz w:val="19"/>
+          <w:szCs w:val="19"/>
+          <w:highlight w:val="white"/>
+        </w:rPr>
+        <w:t>enumerable's</w:t>
+      </w:r>
+      <w:proofErr w:type="spellEnd"/>
+      <w:r>
+        <w:rPr>
+          <w:rFonts w:ascii="Consolas" w:hAnsi="Consolas" w:cs="Consolas"/>
+          <w:color w:val="008000"/>
+          <w:sz w:val="19"/>
+          <w:szCs w:val="19"/>
+          <w:highlight w:val="white"/>
+        </w:rPr>
+        <w:t xml:space="preserve"> Tuple is used as a key into the </w:t>
+      </w:r>
+      <w:proofErr w:type="spellStart"/>
+      <w:r>
+        <w:rPr>
+          <w:rFonts w:ascii="Consolas" w:hAnsi="Consolas" w:cs="Consolas"/>
+          <w:color w:val="008000"/>
+          <w:sz w:val="19"/>
+          <w:szCs w:val="19"/>
+          <w:highlight w:val="white"/>
+        </w:rPr>
+        <w:t>IConnectedServiceInstance.Metadata</w:t>
+      </w:r>
+      <w:proofErr w:type="spellEnd"/>
+      <w:r>
+        <w:rPr>
+          <w:rFonts w:ascii="Consolas" w:hAnsi="Consolas" w:cs="Consolas"/>
+          <w:color w:val="008000"/>
+          <w:sz w:val="19"/>
+          <w:szCs w:val="19"/>
+          <w:highlight w:val="white"/>
+        </w:rPr>
+        <w:t xml:space="preserve"> dictionary. The Item2 field is a localized display string to use as the field label.</w:t>
       </w:r>
     </w:p>
     <w:p>
@@ -2530,6 +2794,7 @@
           <w:numId w:val="1"/>
         </w:numPr>
       </w:pPr>
+      <w:proofErr w:type="spellStart"/>
       <w:r>
         <w:rPr>
           <w:rFonts w:ascii="Consolas" w:hAnsi="Consolas" w:cs="Consolas"/>
@@ -2540,6 +2805,7 @@
         </w:rPr>
         <w:t>EnumerateServiceInstancesAsync</w:t>
       </w:r>
+      <w:proofErr w:type="spellEnd"/>
       <w:r>
         <w:rPr>
           <w:rFonts w:ascii="Consolas" w:hAnsi="Consolas" w:cs="Consolas"/>
@@ -2562,7 +2828,23 @@
     </w:p>
     <w:p>
       <w:r>
-        <w:t>Since the Grid template has all of the UI defined by the core Connected Services feature, it has a lot of optionally extensibility points to make it possible for extension authors to customize the experience.  The first two are listed above with “ColumnMetadata” and “DetailMetadata”.  These properties control the columns in the Grid, and the detail pane on the right hand side.</w:t>
+        <w:t>Since the Grid template has all of the UI defined by the core Connected Services feature, it has a lot of optionally extensibility points to make it possible for extension authors to customize the experience.  The first two are listed above with “</w:t>
+      </w:r>
+      <w:proofErr w:type="spellStart"/>
+      <w:r>
+        <w:t>ColumnMetadata</w:t>
+      </w:r>
+      <w:proofErr w:type="spellEnd"/>
+      <w:r>
+        <w:t>” and “</w:t>
+      </w:r>
+      <w:proofErr w:type="spellStart"/>
+      <w:r>
+        <w:t>DetailMetadata</w:t>
+      </w:r>
+      <w:proofErr w:type="spellEnd"/>
+      <w:r>
+        <w:t>”.  These properties control the columns in the Grid, and the detail pane on the right hand side.</w:t>
       </w:r>
     </w:p>
     <w:p>
@@ -2578,7 +2860,6 @@
         <w:rPr>
           <w:noProof/>
         </w:rPr>
-        <w:lastRenderedPageBreak/>
         <w:drawing>
           <wp:inline distT="0" distB="0" distL="0" distR="0" wp14:anchorId="71EA55F0" wp14:editId="437C9423">
             <wp:extent cx="5809451" cy="3988618"/>
@@ -2618,30 +2899,73 @@
     </w:p>
     <w:p>
       <w:r>
-        <w:t>You can change the display name of the first column in the grid by returning a value for the ServiceInstanceNameLabelText property.  This first column is always shown and is bound to the IConnectedServiceInstance.Name value for each service instance shown in the grid.</w:t>
-      </w:r>
-    </w:p>
-    <w:p>
-      <w:r>
+        <w:t xml:space="preserve">You can change the display name of the first column in the grid by returning a value for the </w:t>
+      </w:r>
+      <w:proofErr w:type="spellStart"/>
+      <w:r>
+        <w:t>ServiceInstanceNameLabelText</w:t>
+      </w:r>
+      <w:proofErr w:type="spellEnd"/>
+      <w:r>
+        <w:t xml:space="preserve"> property.  This first column is always shown and is bound to the </w:t>
+      </w:r>
+      <w:proofErr w:type="spellStart"/>
+      <w:r>
+        <w:t>IConnectedServiceInstance.Name</w:t>
+      </w:r>
+      <w:proofErr w:type="spellEnd"/>
+      <w:r>
+        <w:t xml:space="preserve"> value for each service instance shown in the grid.</w:t>
+      </w:r>
+    </w:p>
+    <w:p>
+      <w:r>
+        <w:lastRenderedPageBreak/>
         <w:t xml:space="preserve">When there are no instances to show, the grid is removed and a watermark is displayed.  There are three </w:t>
       </w:r>
       <w:r>
         <w:t>different</w:t>
       </w:r>
       <w:r>
-        <w:t xml:space="preserve"> strings that can control this text, depending on the current state of the dialog.  If there are no services available, the NoServiceInstancesText is used.  If the instances are currently being enumerated, the EnumeratingServiceInstancesText is used.  And if the Provider implements an authenticator and the user isn’t logg</w:t>
-      </w:r>
-      <w:r>
-        <w:t>ed in, the IConnectedServiceAuthenticator.NeedToAuthenticateText is used.</w:t>
+        <w:t xml:space="preserve"> strings that can control this text, depending on the current state of the dialog.  If there are no services available, the </w:t>
+      </w:r>
+      <w:proofErr w:type="spellStart"/>
+      <w:r>
+        <w:t>NoServiceInstancesText</w:t>
+      </w:r>
+      <w:proofErr w:type="spellEnd"/>
+      <w:r>
+        <w:t xml:space="preserve"> is used.  If the instances are currently being enumerated, the </w:t>
+      </w:r>
+      <w:proofErr w:type="spellStart"/>
+      <w:r>
+        <w:t>EnumeratingServiceInstancesText</w:t>
+      </w:r>
+      <w:proofErr w:type="spellEnd"/>
+      <w:r>
+        <w:t xml:space="preserve"> is used.  And if the Provider implements an authenticator and the user isn’t logg</w:t>
+      </w:r>
+      <w:r>
+        <w:t xml:space="preserve">ed in, the </w:t>
+      </w:r>
+      <w:proofErr w:type="spellStart"/>
+      <w:r>
+        <w:t>IConnectedServiceAuthenticator.NeedToAuthenticateText</w:t>
+      </w:r>
+      <w:proofErr w:type="spellEnd"/>
+      <w:r>
+        <w:t xml:space="preserve"> is used.</w:t>
       </w:r>
     </w:p>
     <w:p>
       <w:pPr>
         <w:pStyle w:val="Heading4"/>
       </w:pPr>
+      <w:proofErr w:type="spellStart"/>
       <w:r>
         <w:t>IConnectedServiceAuthenticator</w:t>
       </w:r>
+      <w:proofErr w:type="spellEnd"/>
     </w:p>
     <w:p>
       <w:r>
@@ -2686,6 +3010,7 @@
       <w:r>
         <w:t xml:space="preserve">Choose this option by returning an object that implements </w:t>
       </w:r>
+      <w:proofErr w:type="spellStart"/>
       <w:r>
         <w:rPr>
           <w:rFonts w:ascii="Consolas" w:hAnsi="Consolas" w:cs="Consolas"/>
@@ -2696,6 +3021,7 @@
         </w:rPr>
         <w:t>IConnectedServiceHyperlinkAuthenticator</w:t>
       </w:r>
+      <w:proofErr w:type="spellEnd"/>
       <w:r>
         <w:t>.</w:t>
       </w:r>
@@ -2756,6 +3082,7 @@
       <w:r>
         <w:t xml:space="preserve">Choose this option by returning an object that implements </w:t>
       </w:r>
+      <w:proofErr w:type="spellStart"/>
       <w:r>
         <w:rPr>
           <w:rFonts w:ascii="Consolas" w:hAnsi="Consolas" w:cs="Consolas"/>
@@ -2766,6 +3093,7 @@
         </w:rPr>
         <w:t>IConnectedServiceCustomAuthenticator</w:t>
       </w:r>
+      <w:proofErr w:type="spellEnd"/>
       <w:r>
         <w:t>.</w:t>
       </w:r>
@@ -2791,6 +3119,7 @@
           <w:color w:val="2E74B5" w:themeColor="accent1" w:themeShade="BF"/>
         </w:rPr>
       </w:pPr>
+      <w:proofErr w:type="spellStart"/>
       <w:r>
         <w:rPr>
           <w:rFonts w:asciiTheme="majorHAnsi" w:eastAsiaTheme="majorEastAsia" w:hAnsiTheme="majorHAnsi" w:cstheme="majorBidi"/>
@@ -2800,6 +3129,7 @@
         </w:rPr>
         <w:t>IConnectedServiceConfigurer</w:t>
       </w:r>
+      <w:proofErr w:type="spellEnd"/>
       <w:r>
         <w:rPr>
           <w:rFonts w:asciiTheme="majorHAnsi" w:eastAsiaTheme="majorEastAsia" w:hAnsiTheme="majorHAnsi" w:cstheme="majorBidi"/>
@@ -2816,8 +3146,9 @@
           <w:iCs/>
           <w:color w:val="2E74B5" w:themeColor="accent1" w:themeShade="BF"/>
         </w:rPr>
-        <w:t xml:space="preserve"> IConnectedServiceInstanceConfigurer</w:t>
-      </w:r>
+        <w:t xml:space="preserve"> </w:t>
+      </w:r>
+      <w:proofErr w:type="spellStart"/>
       <w:r>
         <w:rPr>
           <w:rFonts w:asciiTheme="majorHAnsi" w:eastAsiaTheme="majorEastAsia" w:hAnsiTheme="majorHAnsi" w:cstheme="majorBidi"/>
@@ -2825,8 +3156,9 @@
           <w:iCs/>
           <w:color w:val="2E74B5" w:themeColor="accent1" w:themeShade="BF"/>
         </w:rPr>
-        <w:t xml:space="preserve">, and </w:t>
-      </w:r>
+        <w:t>IConnectedServiceInstanceConfigurer</w:t>
+      </w:r>
+      <w:proofErr w:type="spellEnd"/>
       <w:r>
         <w:rPr>
           <w:rFonts w:asciiTheme="majorHAnsi" w:eastAsiaTheme="majorEastAsia" w:hAnsiTheme="majorHAnsi" w:cstheme="majorBidi"/>
@@ -2834,13 +3166,25 @@
           <w:iCs/>
           <w:color w:val="2E74B5" w:themeColor="accent1" w:themeShade="BF"/>
         </w:rPr>
+        <w:t xml:space="preserve">, and </w:t>
+      </w:r>
+      <w:proofErr w:type="spellStart"/>
+      <w:r>
+        <w:rPr>
+          <w:rFonts w:asciiTheme="majorHAnsi" w:eastAsiaTheme="majorEastAsia" w:hAnsiTheme="majorHAnsi" w:cstheme="majorBidi"/>
+          <w:i/>
+          <w:iCs/>
+          <w:color w:val="2E74B5" w:themeColor="accent1" w:themeShade="BF"/>
+        </w:rPr>
         <w:t>IConnectedServiceInstanceCreator</w:t>
       </w:r>
+      <w:proofErr w:type="spellEnd"/>
     </w:p>
     <w:p>
       <w:r>
         <w:t xml:space="preserve">An optional hyperlink can be displayed above the grid by implementing the </w:t>
       </w:r>
+      <w:proofErr w:type="spellStart"/>
       <w:r>
         <w:rPr>
           <w:rFonts w:ascii="Consolas" w:hAnsi="Consolas" w:cs="Consolas"/>
@@ -2851,6 +3195,7 @@
         </w:rPr>
         <w:t>IConnectedServiceConfigurer</w:t>
       </w:r>
+      <w:proofErr w:type="spellEnd"/>
       <w:r>
         <w:rPr>
           <w:rFonts w:ascii="Consolas" w:hAnsi="Consolas" w:cs="Consolas"/>
@@ -2867,12 +3212,9 @@
         <w:t xml:space="preserve">  </w:t>
       </w:r>
       <w:r>
-        <w:t xml:space="preserve">A common usage of this hyperlink is if the whole service needs to be configured.  The hyperlink can be hidden by returning </w:t>
-      </w:r>
-      <w:r>
-        <w:lastRenderedPageBreak/>
-        <w:t xml:space="preserve">false from the </w:t>
-      </w:r>
+        <w:t xml:space="preserve">A common usage of this hyperlink is if the whole service needs to be configured.  The hyperlink can be hidden by returning false from the </w:t>
+      </w:r>
+      <w:proofErr w:type="spellStart"/>
       <w:r>
         <w:rPr>
           <w:rFonts w:ascii="Consolas" w:hAnsi="Consolas" w:cs="Consolas"/>
@@ -2883,6 +3225,7 @@
         </w:rPr>
         <w:t>CanConfigureService</w:t>
       </w:r>
+      <w:proofErr w:type="spellEnd"/>
       <w:r>
         <w:t xml:space="preserve"> property.  A</w:t>
       </w:r>
@@ -2892,6 +3235,7 @@
       <w:r>
         <w:t xml:space="preserve"> the </w:t>
       </w:r>
+      <w:proofErr w:type="spellStart"/>
       <w:r>
         <w:rPr>
           <w:rFonts w:ascii="Consolas" w:hAnsi="Consolas" w:cs="Consolas"/>
@@ -2902,12 +3246,14 @@
         </w:rPr>
         <w:t>ConfigureServiceText</w:t>
       </w:r>
+      <w:proofErr w:type="spellEnd"/>
       <w:r>
         <w:t xml:space="preserve"> property.</w:t>
       </w:r>
       <w:r>
         <w:t xml:space="preserve">  When the hyperlink is clicked, the </w:t>
       </w:r>
+      <w:proofErr w:type="spellStart"/>
       <w:r>
         <w:rPr>
           <w:rFonts w:ascii="Consolas" w:hAnsi="Consolas" w:cs="Consolas"/>
@@ -2918,6 +3264,7 @@
         </w:rPr>
         <w:t>ConfigureService</w:t>
       </w:r>
+      <w:proofErr w:type="spellEnd"/>
       <w:r>
         <w:t xml:space="preserve"> method is invoked.</w:t>
       </w:r>
@@ -2926,6 +3273,7 @@
       <w:r>
         <w:t xml:space="preserve">An optional hyperlink can be displayed below the grid by implementing the </w:t>
       </w:r>
+      <w:proofErr w:type="spellStart"/>
       <w:r>
         <w:rPr>
           <w:rFonts w:ascii="Consolas" w:hAnsi="Consolas" w:cs="Consolas"/>
@@ -2936,12 +3284,14 @@
         </w:rPr>
         <w:t>IConnectedServiceInstanceCreator</w:t>
       </w:r>
+      <w:proofErr w:type="spellEnd"/>
       <w:r>
         <w:t xml:space="preserve"> interface.</w:t>
       </w:r>
       <w:r>
         <w:t xml:space="preserve">  This link is normally used to allow the user to create a new service instance.  The same pattern applies as above: hide the link by returning false from </w:t>
       </w:r>
+      <w:proofErr w:type="spellStart"/>
       <w:r>
         <w:rPr>
           <w:rFonts w:ascii="Consolas" w:hAnsi="Consolas" w:cs="Consolas"/>
@@ -2952,6 +3302,7 @@
         </w:rPr>
         <w:t>CanCreateServiceInstance</w:t>
       </w:r>
+      <w:proofErr w:type="spellEnd"/>
       <w:r>
         <w:t>; change the text by returning a value from</w:t>
       </w:r>
@@ -2964,6 +3315,7 @@
         </w:rPr>
         <w:t xml:space="preserve"> </w:t>
       </w:r>
+      <w:proofErr w:type="spellStart"/>
       <w:r>
         <w:rPr>
           <w:rFonts w:ascii="Consolas" w:hAnsi="Consolas" w:cs="Consolas"/>
@@ -2974,6 +3326,7 @@
         </w:rPr>
         <w:t>CreateServiceInstanceText</w:t>
       </w:r>
+      <w:proofErr w:type="spellEnd"/>
       <w:r>
         <w:t>; and when the link is clicked, the</w:t>
       </w:r>
@@ -2986,6 +3339,7 @@
         </w:rPr>
         <w:t xml:space="preserve"> </w:t>
       </w:r>
+      <w:proofErr w:type="spellStart"/>
       <w:r>
         <w:rPr>
           <w:rFonts w:ascii="Consolas" w:hAnsi="Consolas" w:cs="Consolas"/>
@@ -2996,6 +3350,7 @@
         </w:rPr>
         <w:t>CreateServiceInstance</w:t>
       </w:r>
+      <w:proofErr w:type="spellEnd"/>
       <w:r>
         <w:rPr>
           <w:rFonts w:ascii="Consolas" w:hAnsi="Consolas" w:cs="Consolas"/>
@@ -3046,6 +3401,7 @@
         </w:rPr>
         <w:t xml:space="preserve"> the grid by implementing the </w:t>
       </w:r>
+      <w:proofErr w:type="spellStart"/>
       <w:r>
         <w:rPr>
           <w:rFonts w:ascii="Consolas" w:hAnsi="Consolas" w:cs="Consolas"/>
@@ -3056,6 +3412,7 @@
         </w:rPr>
         <w:t>IConnectedServiceInstanceConfigurer</w:t>
       </w:r>
+      <w:proofErr w:type="spellEnd"/>
       <w:r>
         <w:rPr>
           <w:rFonts w:ascii="Consolas" w:hAnsi="Consolas" w:cs="Consolas"/>
@@ -3092,6 +3449,7 @@
         </w:rPr>
         <w:t xml:space="preserve">service instance.  The same pattern applies as above: hide the link by returning false from </w:t>
       </w:r>
+      <w:proofErr w:type="spellStart"/>
       <w:r>
         <w:rPr>
           <w:rFonts w:ascii="Consolas" w:hAnsi="Consolas" w:cs="Consolas"/>
@@ -3102,6 +3460,7 @@
         </w:rPr>
         <w:t>CanConfigureServiceInstance</w:t>
       </w:r>
+      <w:proofErr w:type="spellEnd"/>
       <w:r>
         <w:rPr>
           <w:rFonts w:asciiTheme="minorHAnsi" w:eastAsiaTheme="minorHAnsi" w:hAnsiTheme="minorHAnsi" w:cstheme="minorBidi"/>
@@ -3111,6 +3470,7 @@
         </w:rPr>
         <w:t xml:space="preserve">; change the text by returning a value from </w:t>
       </w:r>
+      <w:proofErr w:type="spellStart"/>
       <w:r>
         <w:rPr>
           <w:rFonts w:ascii="Consolas" w:hAnsi="Consolas" w:cs="Consolas"/>
@@ -3121,6 +3481,7 @@
         </w:rPr>
         <w:t>ConfigureServiceInstanceText</w:t>
       </w:r>
+      <w:proofErr w:type="spellEnd"/>
       <w:r>
         <w:rPr>
           <w:rFonts w:asciiTheme="minorHAnsi" w:eastAsiaTheme="minorHAnsi" w:hAnsiTheme="minorHAnsi" w:cstheme="minorBidi"/>
@@ -3130,6 +3491,7 @@
         </w:rPr>
         <w:t xml:space="preserve">; and when the link is clicked, the </w:t>
       </w:r>
+      <w:proofErr w:type="spellStart"/>
       <w:r>
         <w:rPr>
           <w:rFonts w:ascii="Consolas" w:hAnsi="Consolas" w:cs="Consolas"/>
@@ -3140,6 +3502,7 @@
         </w:rPr>
         <w:t>ConfigureServiceInstance</w:t>
       </w:r>
+      <w:proofErr w:type="spellEnd"/>
       <w:r>
         <w:rPr>
           <w:rFonts w:ascii="Consolas" w:hAnsi="Consolas" w:cs="Consolas"/>
@@ -3172,6 +3535,7 @@
       <w:r>
         <w:t xml:space="preserve">When the provider wants to use the Wizard template, it returns an object that implements </w:t>
       </w:r>
+      <w:proofErr w:type="spellStart"/>
       <w:r>
         <w:rPr>
           <w:rFonts w:ascii="Consolas" w:hAnsi="Consolas" w:cs="Consolas"/>
@@ -3182,6 +3546,7 @@
         </w:rPr>
         <w:t>IConnectedServiceProviderWizardUI</w:t>
       </w:r>
+      <w:proofErr w:type="spellEnd"/>
       <w:r>
         <w:t>.  This interface contains the following members:</w:t>
       </w:r>
@@ -3194,6 +3559,7 @@
           <w:numId w:val="1"/>
         </w:numPr>
       </w:pPr>
+      <w:proofErr w:type="spellStart"/>
       <w:r>
         <w:rPr>
           <w:rFonts w:ascii="Consolas" w:hAnsi="Consolas" w:cs="Consolas"/>
@@ -3204,6 +3570,7 @@
         </w:rPr>
         <w:t>ObservableCollection</w:t>
       </w:r>
+      <w:proofErr w:type="spellEnd"/>
       <w:r>
         <w:rPr>
           <w:rFonts w:ascii="Consolas" w:hAnsi="Consolas" w:cs="Consolas"/>
@@ -3214,6 +3581,7 @@
         </w:rPr>
         <w:t>&lt;</w:t>
       </w:r>
+      <w:proofErr w:type="spellStart"/>
       <w:r>
         <w:rPr>
           <w:rFonts w:ascii="Consolas" w:hAnsi="Consolas" w:cs="Consolas"/>
@@ -3224,6 +3592,7 @@
         </w:rPr>
         <w:t>IConnectedServiceWizardPage</w:t>
       </w:r>
+      <w:proofErr w:type="spellEnd"/>
       <w:r>
         <w:rPr>
           <w:rFonts w:ascii="Consolas" w:hAnsi="Consolas" w:cs="Consolas"/>
@@ -3262,15 +3631,27 @@
           <w:numId w:val="1"/>
         </w:numPr>
       </w:pPr>
-      <w:r>
-        <w:rPr>
-          <w:rFonts w:ascii="Consolas" w:hAnsi="Consolas" w:cs="Consolas"/>
-          <w:color w:val="000000"/>
-          <w:sz w:val="19"/>
-          <w:szCs w:val="19"/>
-          <w:highlight w:val="white"/>
-        </w:rPr>
-        <w:t xml:space="preserve">EnableNavigation - </w:t>
+      <w:proofErr w:type="spellStart"/>
+      <w:r>
+        <w:rPr>
+          <w:rFonts w:ascii="Consolas" w:hAnsi="Consolas" w:cs="Consolas"/>
+          <w:color w:val="000000"/>
+          <w:sz w:val="19"/>
+          <w:szCs w:val="19"/>
+          <w:highlight w:val="white"/>
+        </w:rPr>
+        <w:t>EnableNavigation</w:t>
+      </w:r>
+      <w:proofErr w:type="spellEnd"/>
+      <w:r>
+        <w:rPr>
+          <w:rFonts w:ascii="Consolas" w:hAnsi="Consolas" w:cs="Consolas"/>
+          <w:color w:val="000000"/>
+          <w:sz w:val="19"/>
+          <w:szCs w:val="19"/>
+          <w:highlight w:val="white"/>
+        </w:rPr>
+        <w:t xml:space="preserve"> - </w:t>
       </w:r>
       <w:r>
         <w:rPr>
@@ -3311,15 +3692,27 @@
           <w:numId w:val="1"/>
         </w:numPr>
       </w:pPr>
-      <w:r>
-        <w:rPr>
-          <w:rFonts w:ascii="Consolas" w:hAnsi="Consolas" w:cs="Consolas"/>
-          <w:color w:val="000000"/>
-          <w:sz w:val="19"/>
-          <w:szCs w:val="19"/>
-          <w:highlight w:val="white"/>
-        </w:rPr>
-        <w:t xml:space="preserve">GetFinishedServiceInstance – </w:t>
+      <w:proofErr w:type="spellStart"/>
+      <w:r>
+        <w:rPr>
+          <w:rFonts w:ascii="Consolas" w:hAnsi="Consolas" w:cs="Consolas"/>
+          <w:color w:val="000000"/>
+          <w:sz w:val="19"/>
+          <w:szCs w:val="19"/>
+          <w:highlight w:val="white"/>
+        </w:rPr>
+        <w:t>GetFinishedServiceInstance</w:t>
+      </w:r>
+      <w:proofErr w:type="spellEnd"/>
+      <w:r>
+        <w:rPr>
+          <w:rFonts w:ascii="Consolas" w:hAnsi="Consolas" w:cs="Consolas"/>
+          <w:color w:val="000000"/>
+          <w:sz w:val="19"/>
+          <w:szCs w:val="19"/>
+          <w:highlight w:val="white"/>
+        </w:rPr>
+        <w:t xml:space="preserve"> – </w:t>
       </w:r>
       <w:r>
         <w:rPr>
@@ -3352,6 +3745,7 @@
         <w:rPr>
           <w:noProof/>
         </w:rPr>
+        <w:lastRenderedPageBreak/>
         <w:drawing>
           <wp:inline distT="0" distB="0" distL="0" distR="0" wp14:anchorId="040960BF" wp14:editId="3372B120">
             <wp:extent cx="5279470" cy="3624747"/>
@@ -3393,14 +3787,17 @@
       <w:pPr>
         <w:pStyle w:val="Heading4"/>
       </w:pPr>
+      <w:proofErr w:type="spellStart"/>
       <w:r>
         <w:t>IConnectedServiceWizardPage</w:t>
       </w:r>
+      <w:proofErr w:type="spellEnd"/>
     </w:p>
     <w:p>
       <w:r>
         <w:t xml:space="preserve">The </w:t>
       </w:r>
+      <w:proofErr w:type="spellStart"/>
       <w:r>
         <w:rPr>
           <w:rFonts w:ascii="Consolas" w:hAnsi="Consolas" w:cs="Consolas"/>
@@ -3411,6 +3808,7 @@
         </w:rPr>
         <w:t>IConnectedServiceWizardPage</w:t>
       </w:r>
+      <w:proofErr w:type="spellEnd"/>
       <w:r>
         <w:t xml:space="preserve"> interface</w:t>
       </w:r>
@@ -3434,7 +3832,6 @@
           <w:szCs w:val="19"/>
           <w:highlight w:val="white"/>
         </w:rPr>
-        <w:lastRenderedPageBreak/>
         <w:t>Title</w:t>
       </w:r>
       <w:r>
@@ -3541,6 +3938,7 @@
           <w:numId w:val="1"/>
         </w:numPr>
       </w:pPr>
+      <w:proofErr w:type="spellStart"/>
       <w:r>
         <w:rPr>
           <w:rFonts w:ascii="Consolas" w:hAnsi="Consolas" w:cs="Consolas"/>
@@ -3551,6 +3949,7 @@
         </w:rPr>
         <w:t>IsEnabled</w:t>
       </w:r>
+      <w:proofErr w:type="spellEnd"/>
       <w:r>
         <w:rPr>
           <w:rFonts w:ascii="Consolas" w:hAnsi="Consolas" w:cs="Consolas"/>
@@ -3579,6 +3978,7 @@
           <w:numId w:val="1"/>
         </w:numPr>
       </w:pPr>
+      <w:proofErr w:type="spellStart"/>
       <w:r>
         <w:rPr>
           <w:rFonts w:ascii="Consolas" w:hAnsi="Consolas" w:cs="Consolas"/>
@@ -3589,6 +3989,7 @@
         </w:rPr>
         <w:t>IsSelected</w:t>
       </w:r>
+      <w:proofErr w:type="spellEnd"/>
       <w:r>
         <w:rPr>
           <w:rFonts w:ascii="Consolas" w:hAnsi="Consolas" w:cs="Consolas"/>
@@ -3617,6 +4018,7 @@
           <w:numId w:val="1"/>
         </w:numPr>
       </w:pPr>
+      <w:proofErr w:type="spellStart"/>
       <w:r>
         <w:rPr>
           <w:rFonts w:ascii="Consolas" w:hAnsi="Consolas" w:cs="Consolas"/>
@@ -3627,6 +4029,7 @@
         </w:rPr>
         <w:t>HasErrors</w:t>
       </w:r>
+      <w:proofErr w:type="spellEnd"/>
       <w:r>
         <w:rPr>
           <w:rFonts w:ascii="Consolas" w:hAnsi="Consolas" w:cs="Consolas"/>
@@ -3702,6 +4105,7 @@
           <w:numId w:val="1"/>
         </w:numPr>
       </w:pPr>
+      <w:proofErr w:type="spellStart"/>
       <w:r>
         <w:rPr>
           <w:rFonts w:ascii="Consolas" w:hAnsi="Consolas" w:cs="Consolas"/>
@@ -3712,6 +4116,7 @@
         </w:rPr>
         <w:t>OnPageEntering</w:t>
       </w:r>
+      <w:proofErr w:type="spellEnd"/>
       <w:r>
         <w:rPr>
           <w:rFonts w:ascii="Consolas" w:hAnsi="Consolas" w:cs="Consolas"/>
@@ -3721,6 +4126,7 @@
         </w:rPr>
         <w:t xml:space="preserve"> – </w:t>
       </w:r>
+      <w:proofErr w:type="spellStart"/>
       <w:r>
         <w:rPr>
           <w:rFonts w:ascii="Consolas" w:hAnsi="Consolas" w:cs="Consolas"/>
@@ -3729,7 +4135,62 @@
           <w:szCs w:val="19"/>
           <w:highlight w:val="white"/>
         </w:rPr>
-        <w:t>OnPageEntering is called on a IConnectedServiceWizardPage when the wizard is navigating to the page.</w:t>
+        <w:t>OnPageEntering</w:t>
+      </w:r>
+      <w:proofErr w:type="spellEnd"/>
+      <w:r>
+        <w:rPr>
+          <w:rFonts w:ascii="Consolas" w:hAnsi="Consolas" w:cs="Consolas"/>
+          <w:color w:val="008000"/>
+          <w:sz w:val="19"/>
+          <w:szCs w:val="19"/>
+          <w:highlight w:val="white"/>
+        </w:rPr>
+        <w:t xml:space="preserve"> is called on </w:t>
+      </w:r>
+      <w:proofErr w:type="gramStart"/>
+      <w:r>
+        <w:rPr>
+          <w:rFonts w:ascii="Consolas" w:hAnsi="Consolas" w:cs="Consolas"/>
+          <w:color w:val="008000"/>
+          <w:sz w:val="19"/>
+          <w:szCs w:val="19"/>
+          <w:highlight w:val="white"/>
+        </w:rPr>
+        <w:t>a</w:t>
+      </w:r>
+      <w:proofErr w:type="gramEnd"/>
+      <w:r>
+        <w:rPr>
+          <w:rFonts w:ascii="Consolas" w:hAnsi="Consolas" w:cs="Consolas"/>
+          <w:color w:val="008000"/>
+          <w:sz w:val="19"/>
+          <w:szCs w:val="19"/>
+          <w:highlight w:val="white"/>
+        </w:rPr>
+        <w:t xml:space="preserve"> </w:t>
+      </w:r>
+      <w:proofErr w:type="spellStart"/>
+      <w:r>
+        <w:rPr>
+          <w:rFonts w:ascii="Consolas" w:hAnsi="Consolas" w:cs="Consolas"/>
+          <w:color w:val="008000"/>
+          <w:sz w:val="19"/>
+          <w:szCs w:val="19"/>
+          <w:highlight w:val="white"/>
+        </w:rPr>
+        <w:t>IConnectedServiceWizardPage</w:t>
+      </w:r>
+      <w:proofErr w:type="spellEnd"/>
+      <w:r>
+        <w:rPr>
+          <w:rFonts w:ascii="Consolas" w:hAnsi="Consolas" w:cs="Consolas"/>
+          <w:color w:val="008000"/>
+          <w:sz w:val="19"/>
+          <w:szCs w:val="19"/>
+          <w:highlight w:val="white"/>
+        </w:rPr>
+        <w:t xml:space="preserve"> when the wizard is navigating to the page.</w:t>
       </w:r>
     </w:p>
     <w:p>
@@ -3740,6 +4201,7 @@
           <w:numId w:val="1"/>
         </w:numPr>
       </w:pPr>
+      <w:proofErr w:type="spellStart"/>
       <w:r>
         <w:rPr>
           <w:rFonts w:ascii="Consolas" w:hAnsi="Consolas" w:cs="Consolas"/>
@@ -3750,6 +4212,7 @@
         </w:rPr>
         <w:t>OnPageLeaving</w:t>
       </w:r>
+      <w:proofErr w:type="spellEnd"/>
       <w:r>
         <w:rPr>
           <w:rFonts w:ascii="Consolas" w:hAnsi="Consolas" w:cs="Consolas"/>
@@ -3759,6 +4222,7 @@
         </w:rPr>
         <w:t xml:space="preserve"> - </w:t>
       </w:r>
+      <w:proofErr w:type="spellStart"/>
       <w:r>
         <w:rPr>
           <w:rFonts w:ascii="Consolas" w:hAnsi="Consolas" w:cs="Consolas"/>
@@ -3767,21 +4231,79 @@
           <w:szCs w:val="19"/>
           <w:highlight w:val="white"/>
         </w:rPr>
-        <w:t>OnPageLeaving is called on a IConnectedServiceWizardPage when the wizard is navigating away from the page.</w:t>
+        <w:t>OnPageLeaving</w:t>
+      </w:r>
+      <w:proofErr w:type="spellEnd"/>
+      <w:r>
+        <w:rPr>
+          <w:rFonts w:ascii="Consolas" w:hAnsi="Consolas" w:cs="Consolas"/>
+          <w:color w:val="008000"/>
+          <w:sz w:val="19"/>
+          <w:szCs w:val="19"/>
+          <w:highlight w:val="white"/>
+        </w:rPr>
+        <w:t xml:space="preserve"> is called on </w:t>
+      </w:r>
+      <w:proofErr w:type="gramStart"/>
+      <w:r>
+        <w:rPr>
+          <w:rFonts w:ascii="Consolas" w:hAnsi="Consolas" w:cs="Consolas"/>
+          <w:color w:val="008000"/>
+          <w:sz w:val="19"/>
+          <w:szCs w:val="19"/>
+          <w:highlight w:val="white"/>
+        </w:rPr>
+        <w:t>a</w:t>
+      </w:r>
+      <w:proofErr w:type="gramEnd"/>
+      <w:r>
+        <w:rPr>
+          <w:rFonts w:ascii="Consolas" w:hAnsi="Consolas" w:cs="Consolas"/>
+          <w:color w:val="008000"/>
+          <w:sz w:val="19"/>
+          <w:szCs w:val="19"/>
+          <w:highlight w:val="white"/>
+        </w:rPr>
+        <w:t xml:space="preserve"> </w:t>
+      </w:r>
+      <w:proofErr w:type="spellStart"/>
+      <w:r>
+        <w:rPr>
+          <w:rFonts w:ascii="Consolas" w:hAnsi="Consolas" w:cs="Consolas"/>
+          <w:color w:val="008000"/>
+          <w:sz w:val="19"/>
+          <w:szCs w:val="19"/>
+          <w:highlight w:val="white"/>
+        </w:rPr>
+        <w:t>IConnectedServiceWizardPage</w:t>
+      </w:r>
+      <w:proofErr w:type="spellEnd"/>
+      <w:r>
+        <w:rPr>
+          <w:rFonts w:ascii="Consolas" w:hAnsi="Consolas" w:cs="Consolas"/>
+          <w:color w:val="008000"/>
+          <w:sz w:val="19"/>
+          <w:szCs w:val="19"/>
+          <w:highlight w:val="white"/>
+        </w:rPr>
+        <w:t xml:space="preserve"> when the wizard is navigating away from the page.</w:t>
       </w:r>
     </w:p>
     <w:p>
       <w:pPr>
         <w:pStyle w:val="Heading4"/>
       </w:pPr>
+      <w:proofErr w:type="spellStart"/>
       <w:r>
         <w:t>NavigationEnabledState</w:t>
       </w:r>
+      <w:proofErr w:type="spellEnd"/>
     </w:p>
     <w:p>
       <w:r>
         <w:t xml:space="preserve">The </w:t>
       </w:r>
+      <w:proofErr w:type="spellStart"/>
       <w:r>
         <w:rPr>
           <w:rFonts w:ascii="Consolas" w:hAnsi="Consolas" w:cs="Consolas"/>
@@ -3792,6 +4314,7 @@
         </w:rPr>
         <w:t>NavigationEnabledState</w:t>
       </w:r>
+      <w:proofErr w:type="spellEnd"/>
       <w:r>
         <w:rPr>
           <w:rFonts w:ascii="Consolas" w:hAnsi="Consolas" w:cs="Consolas"/>
@@ -3808,13 +4331,26 @@
         <w:t>enabled state</w:t>
       </w:r>
       <w:r>
-        <w:t xml:space="preserve"> of the Previous, Next, and Finish buttons in the wizard.  The class contains three nullable Boolean properties corresponding to each of these buttons.  If the current state of the button should be preserved, a ‘null’ value </w:t>
+        <w:t xml:space="preserve"> of the Previous, Next, and Finish buttons in the wizard.  The class contains three </w:t>
+      </w:r>
+      <w:proofErr w:type="spellStart"/>
+      <w:r>
+        <w:t>nullable</w:t>
+      </w:r>
+      <w:proofErr w:type="spellEnd"/>
+      <w:r>
+        <w:t xml:space="preserve"> Boolean properties corresponding to each of these buttons.  If the current state of the button should be preserved, a ‘null’ value </w:t>
       </w:r>
       <w:r>
         <w:t xml:space="preserve">should be used for the </w:t>
       </w:r>
-      <w:r>
-        <w:t xml:space="preserve">NaviationEnabledState’s </w:t>
+      <w:proofErr w:type="spellStart"/>
+      <w:r>
+        <w:t>NaviationEnabledState’s</w:t>
+      </w:r>
+      <w:proofErr w:type="spellEnd"/>
+      <w:r>
+        <w:t xml:space="preserve"> </w:t>
       </w:r>
       <w:r>
         <w:t xml:space="preserve">corresponding </w:t>
@@ -3839,12 +4375,14 @@
       <w:pPr>
         <w:pStyle w:val="Heading4"/>
       </w:pPr>
+      <w:proofErr w:type="spellStart"/>
       <w:r>
         <w:rPr>
           <w:highlight w:val="white"/>
         </w:rPr>
         <w:t>WizardNavigationResult</w:t>
       </w:r>
+      <w:proofErr w:type="spellEnd"/>
     </w:p>
     <w:p>
       <w:pPr>
@@ -3855,6 +4393,7 @@
       <w:r>
         <w:t xml:space="preserve">The </w:t>
       </w:r>
+      <w:proofErr w:type="spellStart"/>
       <w:r>
         <w:rPr>
           <w:rFonts w:ascii="Consolas" w:hAnsi="Consolas" w:cs="Consolas"/>
@@ -3865,12 +4404,14 @@
         </w:rPr>
         <w:t>WizardNavigationResult</w:t>
       </w:r>
+      <w:proofErr w:type="spellEnd"/>
       <w:r>
         <w:t xml:space="preserve"> class </w:t>
       </w:r>
       <w:r>
         <w:t xml:space="preserve">is used to block a user from navigating away from the current page.  This is useful if the user can’t proceed to a different page unless some action is taken on the current page, for example a validation error.  To block navigation, set </w:t>
       </w:r>
+      <w:proofErr w:type="spellStart"/>
       <w:r>
         <w:rPr>
           <w:rFonts w:ascii="Consolas" w:hAnsi="Consolas" w:cs="Consolas"/>
@@ -3881,6 +4422,7 @@
         </w:rPr>
         <w:t>IsSuccess</w:t>
       </w:r>
+      <w:proofErr w:type="spellEnd"/>
       <w:r>
         <w:rPr>
           <w:rFonts w:ascii="Consolas" w:hAnsi="Consolas" w:cs="Consolas"/>
@@ -3890,9 +4432,27 @@
         </w:rPr>
         <w:t xml:space="preserve"> </w:t>
       </w:r>
-      <w:r>
-        <w:t xml:space="preserve">to false when returning from the OnPageLeaving method.  Optionally, you can choose to show a message box to the user by setting </w:t>
-      </w:r>
+      <w:proofErr w:type="gramStart"/>
+      <w:r>
+        <w:t>to</w:t>
+      </w:r>
+      <w:proofErr w:type="gramEnd"/>
+      <w:r>
+        <w:t xml:space="preserve"> false when returning from the </w:t>
+      </w:r>
+      <w:proofErr w:type="spellStart"/>
+      <w:r>
+        <w:t>OnPageLeaving</w:t>
+      </w:r>
+      <w:proofErr w:type="spellEnd"/>
+      <w:r>
+        <w:t xml:space="preserve"> method.  Optionally, you can </w:t>
+      </w:r>
+      <w:r>
+        <w:lastRenderedPageBreak/>
+        <w:t xml:space="preserve">choose to show a message box to the user by setting </w:t>
+      </w:r>
+      <w:proofErr w:type="spellStart"/>
       <w:r>
         <w:rPr>
           <w:rFonts w:ascii="Consolas" w:hAnsi="Consolas" w:cs="Consolas"/>
@@ -3903,12 +4463,14 @@
         </w:rPr>
         <w:t>ShowMessageBoxOnFailure</w:t>
       </w:r>
+      <w:proofErr w:type="spellEnd"/>
       <w:r>
         <w:t xml:space="preserve"> to false</w:t>
       </w:r>
       <w:r>
         <w:t xml:space="preserve"> and setting the text you want to display on the </w:t>
       </w:r>
+      <w:proofErr w:type="spellStart"/>
       <w:r>
         <w:rPr>
           <w:rFonts w:ascii="Consolas" w:hAnsi="Consolas" w:cs="Consolas"/>
@@ -3919,6 +4481,7 @@
         </w:rPr>
         <w:t>ErrorMessage</w:t>
       </w:r>
+      <w:proofErr w:type="spellEnd"/>
       <w:r>
         <w:t xml:space="preserve"> property.</w:t>
       </w:r>
@@ -3932,6 +4495,7 @@
       <w:r>
         <w:t xml:space="preserve">There is a static </w:t>
       </w:r>
+      <w:proofErr w:type="spellStart"/>
       <w:r>
         <w:rPr>
           <w:rFonts w:ascii="Consolas" w:hAnsi="Consolas" w:cs="Consolas"/>
@@ -3961,25 +4525,37 @@
         </w:rPr>
         <w:t>.Success</w:t>
       </w:r>
+      <w:proofErr w:type="spellEnd"/>
       <w:r>
         <w:t xml:space="preserve"> </w:t>
       </w:r>
       <w:r>
-        <w:t>object that can be returned from OnPageLeaving to easily allow navigation to proceed.</w:t>
+        <w:t xml:space="preserve">object that can be returned from </w:t>
+      </w:r>
+      <w:proofErr w:type="spellStart"/>
+      <w:r>
+        <w:t>OnPageLeaving</w:t>
+      </w:r>
+      <w:proofErr w:type="spellEnd"/>
+      <w:r>
+        <w:t xml:space="preserve"> to easily allow navigation to proceed.</w:t>
       </w:r>
     </w:p>
     <w:p>
       <w:pPr>
         <w:pStyle w:val="Heading3"/>
       </w:pPr>
+      <w:proofErr w:type="spellStart"/>
       <w:r>
         <w:t>IConnectedServiceInstance</w:t>
       </w:r>
+      <w:proofErr w:type="spellEnd"/>
     </w:p>
     <w:p>
       <w:r>
         <w:t xml:space="preserve">The </w:t>
       </w:r>
+      <w:proofErr w:type="spellStart"/>
       <w:r>
         <w:rPr>
           <w:rFonts w:ascii="Consolas" w:hAnsi="Consolas" w:cs="Consolas"/>
@@ -3990,6 +4566,7 @@
         </w:rPr>
         <w:t>IConnectedServiceInstance</w:t>
       </w:r>
+      <w:proofErr w:type="spellEnd"/>
       <w:r>
         <w:t xml:space="preserve"> interface</w:t>
       </w:r>
@@ -4043,6 +4620,7 @@
           <w:numId w:val="1"/>
         </w:numPr>
       </w:pPr>
+      <w:proofErr w:type="spellStart"/>
       <w:r>
         <w:rPr>
           <w:rFonts w:ascii="Consolas" w:hAnsi="Consolas" w:cs="Consolas"/>
@@ -4053,6 +4631,7 @@
         </w:rPr>
         <w:t>InstanceId</w:t>
       </w:r>
+      <w:proofErr w:type="spellEnd"/>
       <w:r>
         <w:rPr>
           <w:rFonts w:ascii="Consolas" w:hAnsi="Consolas" w:cs="Consolas"/>
@@ -4081,6 +4660,7 @@
           <w:numId w:val="1"/>
         </w:numPr>
       </w:pPr>
+      <w:proofErr w:type="spellStart"/>
       <w:r>
         <w:rPr>
           <w:rFonts w:ascii="Consolas" w:hAnsi="Consolas" w:cs="Consolas"/>
@@ -4091,6 +4671,7 @@
         </w:rPr>
         <w:t>ProviderId</w:t>
       </w:r>
+      <w:proofErr w:type="spellEnd"/>
       <w:r>
         <w:rPr>
           <w:rFonts w:ascii="Consolas" w:hAnsi="Consolas" w:cs="Consolas"/>
@@ -4153,17 +4734,20 @@
       <w:pPr>
         <w:pStyle w:val="Heading3"/>
       </w:pPr>
+      <w:proofErr w:type="spellStart"/>
       <w:r>
         <w:rPr>
           <w:highlight w:val="white"/>
         </w:rPr>
         <w:t>IConnectedServiceInstanceContext</w:t>
       </w:r>
+      <w:proofErr w:type="spellEnd"/>
     </w:p>
     <w:p>
       <w:r>
         <w:t xml:space="preserve">The </w:t>
       </w:r>
+      <w:proofErr w:type="spellStart"/>
       <w:r>
         <w:rPr>
           <w:rFonts w:ascii="Consolas" w:hAnsi="Consolas" w:cs="Consolas"/>
@@ -4174,12 +4758,14 @@
         </w:rPr>
         <w:t>IConnectedServiceInstanceContext</w:t>
       </w:r>
+      <w:proofErr w:type="spellEnd"/>
       <w:r>
         <w:t xml:space="preserve"> interface</w:t>
       </w:r>
       <w:r>
         <w:t xml:space="preserve"> is the contract for the data being passed into a Handler’s </w:t>
       </w:r>
+      <w:proofErr w:type="spellStart"/>
       <w:r>
         <w:rPr>
           <w:rFonts w:ascii="Consolas" w:hAnsi="Consolas" w:cs="Consolas"/>
@@ -4190,6 +4776,7 @@
         </w:rPr>
         <w:t>AddServiceInstanceAsync</w:t>
       </w:r>
+      <w:proofErr w:type="spellEnd"/>
       <w:r>
         <w:t xml:space="preserve"> method.  It contains the following members:</w:t>
       </w:r>
@@ -4202,6 +4789,7 @@
           <w:numId w:val="1"/>
         </w:numPr>
       </w:pPr>
+      <w:proofErr w:type="spellStart"/>
       <w:r>
         <w:rPr>
           <w:rFonts w:ascii="Consolas" w:hAnsi="Consolas" w:cs="Consolas"/>
@@ -4212,6 +4800,7 @@
         </w:rPr>
         <w:t>ProjectHierarchy</w:t>
       </w:r>
+      <w:proofErr w:type="spellEnd"/>
       <w:r>
         <w:rPr>
           <w:rFonts w:ascii="Consolas" w:hAnsi="Consolas" w:cs="Consolas"/>
@@ -4240,6 +4829,7 @@
           <w:numId w:val="1"/>
         </w:numPr>
       </w:pPr>
+      <w:proofErr w:type="spellStart"/>
       <w:r>
         <w:rPr>
           <w:rFonts w:ascii="Consolas" w:hAnsi="Consolas" w:cs="Consolas"/>
@@ -4250,6 +4840,7 @@
         </w:rPr>
         <w:t>ServiceInstance</w:t>
       </w:r>
+      <w:proofErr w:type="spellEnd"/>
       <w:r>
         <w:rPr>
           <w:rFonts w:ascii="Consolas" w:hAnsi="Consolas" w:cs="Consolas"/>
@@ -4306,85 +4897,6 @@
           <w:highlight w:val="white"/>
         </w:rPr>
         <w:t>Gets a logger that can be used to write any messages to the caller. This will include warnings of steps that did not succeed but can be fixed by the end user or errors that caused the operation to fail.</w:t>
-      </w:r>
-    </w:p>
-    <w:p>
-      <w:pPr>
-        <w:pStyle w:val="ListParagraph"/>
-        <w:numPr>
-          <w:ilvl w:val="0"/>
-          <w:numId w:val="1"/>
-        </w:numPr>
-      </w:pPr>
-      <w:r>
-        <w:rPr>
-          <w:rFonts w:ascii="Consolas" w:hAnsi="Consolas" w:cs="Consolas"/>
-          <w:color w:val="000000"/>
-          <w:sz w:val="19"/>
-          <w:szCs w:val="19"/>
-          <w:highlight w:val="white"/>
-        </w:rPr>
-        <w:t>TargetPlatformIdentifier</w:t>
-      </w:r>
-      <w:r>
-        <w:rPr>
-          <w:rFonts w:ascii="Consolas" w:hAnsi="Consolas" w:cs="Consolas"/>
-          <w:color w:val="000000"/>
-          <w:sz w:val="19"/>
-          <w:szCs w:val="19"/>
-        </w:rPr>
-        <w:t xml:space="preserve"> – </w:t>
-      </w:r>
-      <w:r>
-        <w:rPr>
-          <w:rFonts w:ascii="Consolas" w:hAnsi="Consolas" w:cs="Consolas"/>
-          <w:color w:val="008000"/>
-          <w:sz w:val="19"/>
-          <w:szCs w:val="19"/>
-          <w:highlight w:val="white"/>
-        </w:rPr>
-        <w:t>Gets the target platform identifier for the project hierarchy.</w:t>
-      </w:r>
-    </w:p>
-    <w:p>
-      <w:pPr>
-        <w:pStyle w:val="ListParagraph"/>
-        <w:numPr>
-          <w:ilvl w:val="0"/>
-          <w:numId w:val="1"/>
-        </w:numPr>
-      </w:pPr>
-      <w:r>
-        <w:rPr>
-          <w:rFonts w:ascii="Consolas" w:hAnsi="Consolas" w:cs="Consolas"/>
-          <w:color w:val="000000"/>
-          <w:sz w:val="19"/>
-          <w:szCs w:val="19"/>
-          <w:highlight w:val="white"/>
-        </w:rPr>
-        <w:t>TargetPlatformVersion</w:t>
-      </w:r>
-      <w:r>
-        <w:rPr>
-          <w:rFonts w:ascii="Consolas" w:hAnsi="Consolas" w:cs="Consolas"/>
-          <w:color w:val="000000"/>
-          <w:sz w:val="19"/>
-          <w:szCs w:val="19"/>
-        </w:rPr>
-        <w:t xml:space="preserve"> - </w:t>
-      </w:r>
-      <w:r>
-        <w:rPr>
-          <w:rFonts w:ascii="Consolas" w:hAnsi="Consolas" w:cs="Consolas"/>
-          <w:color w:val="008000"/>
-          <w:sz w:val="19"/>
-          <w:szCs w:val="19"/>
-          <w:highlight w:val="white"/>
-        </w:rPr>
-        <w:t>Gets the target platform version for the project hierarchy.</w:t>
-      </w:r>
-      <w:r>
-        <w:t xml:space="preserve"> </w:t>
       </w:r>
     </w:p>
     <w:sectPr>
@@ -5597,6 +6109,64 @@
 </file>
 
 <file path=customXml/item1.xml><?xml version="1.0" encoding="utf-8"?>
+<?mso-contentType ?>
+<FormTemplates xmlns="http://schemas.microsoft.com/sharepoint/v3/contenttype/forms">
+  <Display>DocumentLibraryForm</Display>
+  <Edit>DocumentLibraryForm</Edit>
+  <New>DocumentLibraryForm</New>
+</FormTemplates>
+</file>
+
+<file path=customXml/item2.xml><?xml version="1.0" encoding="utf-8"?>
+<p:properties xmlns:p="http://schemas.microsoft.com/office/2006/metadata/properties" xmlns:xsi="http://www.w3.org/2001/XMLSchema-instance" xmlns:pc="http://schemas.microsoft.com/office/infopath/2007/PartnerControls">
+  <documentManagement>
+    <SharedWithUsers xmlns="fb21a2af-8dc4-434c-996d-a7b810133aeb">
+      <UserInfo>
+        <DisplayName>Dan Leeaphon</DisplayName>
+        <AccountId>10</AccountId>
+        <AccountType/>
+      </UserInfo>
+      <UserInfo>
+        <DisplayName>Michael Simons (VISUAL STUDIO)</DisplayName>
+        <AccountId>35</AccountId>
+        <AccountType/>
+      </UserInfo>
+      <UserInfo>
+        <DisplayName>Steve Harter</DisplayName>
+        <AccountId>39</AccountId>
+        <AccountType/>
+      </UserInfo>
+      <UserInfo>
+        <DisplayName>Steve Lasker</DisplayName>
+        <AccountId>29</AccountId>
+        <AccountType/>
+      </UserInfo>
+      <UserInfo>
+        <DisplayName>Chris Rummel</DisplayName>
+        <AccountId>31</AccountId>
+        <AccountType/>
+      </UserInfo>
+      <UserInfo>
+        <DisplayName>Dan Seefeldt</DisplayName>
+        <AccountId>32</AccountId>
+        <AccountType/>
+      </UserInfo>
+      <UserInfo>
+        <DisplayName>Merwan Hade</DisplayName>
+        <AccountId>37</AccountId>
+        <AccountType/>
+      </UserInfo>
+      <UserInfo>
+        <DisplayName>Nate Amundson</DisplayName>
+        <AccountId>38</AccountId>
+        <AccountType/>
+      </UserInfo>
+    </SharedWithUsers>
+  </documentManagement>
+</p:properties>
+</file>
+
+<file path=customXml/item3.xml><?xml version="1.0" encoding="utf-8"?>
 <ct:contentTypeSchema xmlns:ct="http://schemas.microsoft.com/office/2006/metadata/contentType" xmlns:ma="http://schemas.microsoft.com/office/2006/metadata/properties/metaAttributes" ct:_="" ma:_="" ma:contentTypeName="Document" ma:contentTypeID="0x010100AC6695784DEB3E42B75A02202F8BCCEC" ma:contentTypeVersion="1" ma:contentTypeDescription="Create a new document." ma:contentTypeScope="" ma:versionID="fdef1582121ba6047406cf2f94fa209d">
   <xsd:schema xmlns:xsd="http://www.w3.org/2001/XMLSchema" xmlns:xs="http://www.w3.org/2001/XMLSchema" xmlns:p="http://schemas.microsoft.com/office/2006/metadata/properties" xmlns:ns3="fb21a2af-8dc4-434c-996d-a7b810133aeb" targetNamespace="http://schemas.microsoft.com/office/2006/metadata/properties" ma:root="true" ma:fieldsID="49c26c1e3a170759ee5b4fb0cb3396bc" ns3:_="">
     <xsd:import namespace="fb21a2af-8dc4-434c-996d-a7b810133aeb"/>
@@ -5736,65 +6306,25 @@
 </ct:contentTypeSchema>
 </file>
 
-<file path=customXml/item2.xml><?xml version="1.0" encoding="utf-8"?>
-<p:properties xmlns:p="http://schemas.microsoft.com/office/2006/metadata/properties" xmlns:xsi="http://www.w3.org/2001/XMLSchema-instance" xmlns:pc="http://schemas.microsoft.com/office/infopath/2007/PartnerControls">
-  <documentManagement>
-    <SharedWithUsers xmlns="fb21a2af-8dc4-434c-996d-a7b810133aeb">
-      <UserInfo>
-        <DisplayName>Dan Leeaphon</DisplayName>
-        <AccountId>10</AccountId>
-        <AccountType/>
-      </UserInfo>
-      <UserInfo>
-        <DisplayName>Michael Simons (VISUAL STUDIO)</DisplayName>
-        <AccountId>35</AccountId>
-        <AccountType/>
-      </UserInfo>
-      <UserInfo>
-        <DisplayName>Steve Harter</DisplayName>
-        <AccountId>39</AccountId>
-        <AccountType/>
-      </UserInfo>
-      <UserInfo>
-        <DisplayName>Steve Lasker</DisplayName>
-        <AccountId>29</AccountId>
-        <AccountType/>
-      </UserInfo>
-      <UserInfo>
-        <DisplayName>Chris Rummel</DisplayName>
-        <AccountId>31</AccountId>
-        <AccountType/>
-      </UserInfo>
-      <UserInfo>
-        <DisplayName>Dan Seefeldt</DisplayName>
-        <AccountId>32</AccountId>
-        <AccountType/>
-      </UserInfo>
-      <UserInfo>
-        <DisplayName>Merwan Hade</DisplayName>
-        <AccountId>37</AccountId>
-        <AccountType/>
-      </UserInfo>
-      <UserInfo>
-        <DisplayName>Nate Amundson</DisplayName>
-        <AccountId>38</AccountId>
-        <AccountType/>
-      </UserInfo>
-    </SharedWithUsers>
-  </documentManagement>
-</p:properties>
+<file path=customXml/itemProps1.xml><?xml version="1.0" encoding="utf-8"?>
+<ds:datastoreItem xmlns:ds="http://schemas.openxmlformats.org/officeDocument/2006/customXml" ds:itemID="{B3A38303-48F2-4B2A-9FF9-75AC318ECE12}">
+  <ds:schemaRefs>
+    <ds:schemaRef ds:uri="http://schemas.microsoft.com/sharepoint/v3/contenttype/forms"/>
+  </ds:schemaRefs>
+</ds:datastoreItem>
 </file>
 
-<file path=customXml/item3.xml><?xml version="1.0" encoding="utf-8"?>
-<?mso-contentType ?>
-<FormTemplates xmlns="http://schemas.microsoft.com/sharepoint/v3/contenttype/forms">
-  <Display>DocumentLibraryForm</Display>
-  <Edit>DocumentLibraryForm</Edit>
-  <New>DocumentLibraryForm</New>
-</FormTemplates>
+<file path=customXml/itemProps2.xml><?xml version="1.0" encoding="utf-8"?>
+<ds:datastoreItem xmlns:ds="http://schemas.openxmlformats.org/officeDocument/2006/customXml" ds:itemID="{CFF0D32E-2BB0-474B-BE5B-99119CCD4381}">
+  <ds:schemaRefs>
+    <ds:schemaRef ds:uri="http://schemas.microsoft.com/office/2006/metadata/properties"/>
+    <ds:schemaRef ds:uri="http://schemas.microsoft.com/office/infopath/2007/PartnerControls"/>
+    <ds:schemaRef ds:uri="fb21a2af-8dc4-434c-996d-a7b810133aeb"/>
+  </ds:schemaRefs>
+</ds:datastoreItem>
 </file>
 
-<file path=customXml/itemProps1.xml><?xml version="1.0" encoding="utf-8"?>
+<file path=customXml/itemProps3.xml><?xml version="1.0" encoding="utf-8"?>
 <ds:datastoreItem xmlns:ds="http://schemas.openxmlformats.org/officeDocument/2006/customXml" ds:itemID="{B9F6B549-6E56-43B8-A7D1-CC6CC468FCCF}">
   <ds:schemaRefs>
     <ds:schemaRef ds:uri="http://schemas.microsoft.com/office/2006/metadata/contentType"/>
@@ -5810,28 +6340,4 @@
     <ds:schemaRef ds:uri="http://schemas.microsoft.com/internal/obd"/>
   </ds:schemaRefs>
 </ds:datastoreItem>
-</file>
-
-<file path=customXml/itemProps2.xml><?xml version="1.0" encoding="utf-8"?>
-<ds:datastoreItem xmlns:ds="http://schemas.openxmlformats.org/officeDocument/2006/customXml" ds:itemID="{CFF0D32E-2BB0-474B-BE5B-99119CCD4381}">
-  <ds:schemaRefs>
-    <ds:schemaRef ds:uri="http://purl.org/dc/elements/1.1/"/>
-    <ds:schemaRef ds:uri="http://schemas.openxmlformats.org/package/2006/metadata/core-properties"/>
-    <ds:schemaRef ds:uri="http://purl.org/dc/dcmitype/"/>
-    <ds:schemaRef ds:uri="http://schemas.microsoft.com/office/infopath/2007/PartnerControls"/>
-    <ds:schemaRef ds:uri="http://schemas.microsoft.com/office/2006/documentManagement/types"/>
-    <ds:schemaRef ds:uri="fb21a2af-8dc4-434c-996d-a7b810133aeb"/>
-    <ds:schemaRef ds:uri="http://schemas.microsoft.com/office/2006/metadata/properties"/>
-    <ds:schemaRef ds:uri="http://www.w3.org/XML/1998/namespace"/>
-    <ds:schemaRef ds:uri="http://purl.org/dc/terms/"/>
-  </ds:schemaRefs>
-</ds:datastoreItem>
-</file>
-
-<file path=customXml/itemProps3.xml><?xml version="1.0" encoding="utf-8"?>
-<ds:datastoreItem xmlns:ds="http://schemas.openxmlformats.org/officeDocument/2006/customXml" ds:itemID="{B3A38303-48F2-4B2A-9FF9-75AC318ECE12}">
-  <ds:schemaRefs>
-    <ds:schemaRef ds:uri="http://schemas.microsoft.com/sharepoint/v3/contenttype/forms"/>
-  </ds:schemaRefs>
-</ds:datastoreItem>
 </file>
</xml_diff>

<commit_message>
Updating developer docs to the latest APIs.
</commit_message>
<xml_diff>
--- a/docs/Connected Services Extensibility API Contracts.docx
+++ b/docs/Connected Services Extensibility API Contracts.docx
@@ -1,6 +1,6 @@
 
 <file path=word/document.xml><?xml version="1.0" encoding="utf-8"?>
-<w:document xmlns:wpc="http://schemas.microsoft.com/office/word/2010/wordprocessingCanvas" xmlns:mc="http://schemas.openxmlformats.org/markup-compatibility/2006" xmlns:o="urn:schemas-microsoft-com:office:office" xmlns:r="http://schemas.openxmlformats.org/officeDocument/2006/relationships" xmlns:m="http://schemas.openxmlformats.org/officeDocument/2006/math" xmlns:v="urn:schemas-microsoft-com:vml" xmlns:wp14="http://schemas.microsoft.com/office/word/2010/wordprocessingDrawing" xmlns:wp="http://schemas.openxmlformats.org/drawingml/2006/wordprocessingDrawing" xmlns:w10="urn:schemas-microsoft-com:office:word" xmlns:w="http://schemas.openxmlformats.org/wordprocessingml/2006/main" xmlns:w14="http://schemas.microsoft.com/office/word/2010/wordml" xmlns:w15="http://schemas.microsoft.com/office/word/2012/wordml" xmlns:wpg="http://schemas.microsoft.com/office/word/2010/wordprocessingGroup" xmlns:wpi="http://schemas.microsoft.com/office/word/2010/wordprocessingInk" xmlns:wne="http://schemas.microsoft.com/office/word/2006/wordml" xmlns:wps="http://schemas.microsoft.com/office/word/2010/wordprocessingShape" mc:Ignorable="w14 w15 wp14">
+<w:document xmlns:wpc="http://schemas.microsoft.com/office/word/2010/wordprocessingCanvas" xmlns:cx="http://schemas.microsoft.com/office/drawing/2014/chartex" xmlns:mc="http://schemas.openxmlformats.org/markup-compatibility/2006" xmlns:o="urn:schemas-microsoft-com:office:office" xmlns:r="http://schemas.openxmlformats.org/officeDocument/2006/relationships" xmlns:m="http://schemas.openxmlformats.org/officeDocument/2006/math" xmlns:v="urn:schemas-microsoft-com:vml" xmlns:wp14="http://schemas.microsoft.com/office/word/2010/wordprocessingDrawing" xmlns:wp="http://schemas.openxmlformats.org/drawingml/2006/wordprocessingDrawing" xmlns:w10="urn:schemas-microsoft-com:office:word" xmlns:w="http://schemas.openxmlformats.org/wordprocessingml/2006/main" xmlns:w14="http://schemas.microsoft.com/office/word/2010/wordml" xmlns:w15="http://schemas.microsoft.com/office/word/2012/wordml" xmlns:wpg="http://schemas.microsoft.com/office/word/2010/wordprocessingGroup" xmlns:wpi="http://schemas.microsoft.com/office/word/2010/wordprocessingInk" xmlns:wne="http://schemas.microsoft.com/office/word/2006/wordml" xmlns:wps="http://schemas.microsoft.com/office/word/2010/wordprocessingShape" mc:Ignorable="w14 w15 wp14">
   <w:body>
     <w:p>
       <w:pPr>
@@ -324,25 +324,448 @@
         <w:pStyle w:val="Heading2"/>
       </w:pPr>
       <w:r>
-        <w:t>Class Diagram</w:t>
-      </w:r>
-    </w:p>
-    <w:p>
-      <w:r>
-        <w:t>The following is a diagram of the contracts that are exposed to Connected Services extensions.  This diagram gives a good overview of what is available to extend/customize in the Connected Service experience.</w:t>
-      </w:r>
-    </w:p>
-    <w:p>
+        <w:t>ConnectedServiceProvider</w:t>
+      </w:r>
+    </w:p>
+    <w:p>
+      <w:r>
+        <w:t xml:space="preserve">The main </w:t>
+      </w:r>
+      <w:r>
+        <w:t>class</w:t>
+      </w:r>
+      <w:r>
+        <w:t xml:space="preserve"> </w:t>
+      </w:r>
+      <w:r>
+        <w:t xml:space="preserve">you need to inherit from to show a new entry in the dialogs is </w:t>
+      </w:r>
+      <w:r>
+        <w:t>the ConnectedServiceProvider</w:t>
+      </w:r>
+      <w:r>
+        <w:t xml:space="preserve"> class</w:t>
+      </w:r>
+      <w:r>
+        <w:t xml:space="preserve">.  This is </w:t>
+      </w:r>
+      <w:r>
+        <w:t xml:space="preserve">a </w:t>
+      </w:r>
+      <w:r>
+        <w:t xml:space="preserve">type </w:t>
+      </w:r>
+      <w:r>
+        <w:t xml:space="preserve">that is </w:t>
+      </w:r>
+      <w:r>
+        <w:t>imported through MEF.</w:t>
+      </w:r>
+    </w:p>
+    <w:p>
+      <w:pPr>
+        <w:autoSpaceDE w:val="0"/>
+        <w:autoSpaceDN w:val="0"/>
+        <w:adjustRightInd w:val="0"/>
+        <w:spacing w:after="0" w:line="240" w:lineRule="auto"/>
+      </w:pPr>
+      <w:r>
+        <w:lastRenderedPageBreak/>
+        <w:t xml:space="preserve">A </w:t>
+      </w:r>
+      <w:r>
+        <w:t xml:space="preserve">class that </w:t>
+      </w:r>
+      <w:r>
+        <w:t xml:space="preserve">inherits </w:t>
+      </w:r>
+      <w:r>
+        <w:t>from</w:t>
+      </w:r>
+      <w:r>
+        <w:t xml:space="preserve"> Conne</w:t>
+      </w:r>
+      <w:r>
+        <w:t>ctedServiceProvider must have a</w:t>
+      </w:r>
+      <w:r>
+        <w:t xml:space="preserve"> </w:t>
+      </w:r>
+      <w:r>
+        <w:rPr>
+          <w:rFonts w:ascii="Consolas" w:hAnsi="Consolas" w:cs="Consolas"/>
+          <w:color w:val="2B91AF"/>
+          <w:sz w:val="19"/>
+          <w:szCs w:val="19"/>
+          <w:highlight w:val="white"/>
+        </w:rPr>
+        <w:t>ConnectedServiceProviderExport</w:t>
+      </w:r>
+      <w:r>
+        <w:rPr>
+          <w:rFonts w:ascii="Consolas" w:hAnsi="Consolas" w:cs="Consolas"/>
+          <w:color w:val="000000"/>
+          <w:sz w:val="19"/>
+          <w:szCs w:val="19"/>
+        </w:rPr>
+        <w:t xml:space="preserve"> </w:t>
+      </w:r>
+      <w:r>
+        <w:rPr>
+          <w:rFonts w:ascii="Consolas" w:hAnsi="Consolas" w:cs="Consolas"/>
+          <w:color w:val="000000"/>
+          <w:sz w:val="19"/>
+          <w:szCs w:val="19"/>
+        </w:rPr>
+        <w:t>a</w:t>
+      </w:r>
+      <w:r>
+        <w:t xml:space="preserve">ttribute, with a “ProviderId” </w:t>
+      </w:r>
+      <w:r>
+        <w:t xml:space="preserve">value </w:t>
+      </w:r>
+      <w:r>
+        <w:t>that uniquely identifies the Provider.</w:t>
+      </w:r>
+    </w:p>
+    <w:p>
+      <w:pPr>
+        <w:autoSpaceDE w:val="0"/>
+        <w:autoSpaceDN w:val="0"/>
+        <w:adjustRightInd w:val="0"/>
+        <w:spacing w:after="0" w:line="240" w:lineRule="auto"/>
+        <w:rPr>
+          <w:rFonts w:ascii="Consolas" w:hAnsi="Consolas" w:cs="Consolas"/>
+          <w:color w:val="0000FF"/>
+          <w:sz w:val="19"/>
+          <w:szCs w:val="19"/>
+          <w:highlight w:val="white"/>
+        </w:rPr>
+      </w:pPr>
+      <w:r>
+        <w:rPr>
+          <w:rFonts w:ascii="Consolas" w:hAnsi="Consolas" w:cs="Consolas"/>
+          <w:color w:val="0000FF"/>
+          <w:sz w:val="19"/>
+          <w:szCs w:val="19"/>
+          <w:highlight w:val="white"/>
+        </w:rPr>
+        <w:t xml:space="preserve"> </w:t>
+      </w:r>
+      <w:r>
+        <w:rPr>
+          <w:rFonts w:ascii="Consolas" w:hAnsi="Consolas" w:cs="Consolas"/>
+          <w:color w:val="000000"/>
+          <w:sz w:val="19"/>
+          <w:szCs w:val="19"/>
+          <w:highlight w:val="white"/>
+        </w:rPr>
+        <w:t>[</w:t>
+      </w:r>
+      <w:r>
+        <w:rPr>
+          <w:rFonts w:ascii="Consolas" w:hAnsi="Consolas" w:cs="Consolas"/>
+          <w:color w:val="2B91AF"/>
+          <w:sz w:val="19"/>
+          <w:szCs w:val="19"/>
+          <w:highlight w:val="white"/>
+        </w:rPr>
+        <w:t>ConnectedServiceProviderExport</w:t>
+      </w:r>
+      <w:r>
+        <w:rPr>
+          <w:rFonts w:ascii="Consolas" w:hAnsi="Consolas" w:cs="Consolas"/>
+          <w:color w:val="000000"/>
+          <w:sz w:val="19"/>
+          <w:szCs w:val="19"/>
+          <w:highlight w:val="white"/>
+        </w:rPr>
+        <w:t>(</w:t>
+      </w:r>
+      <w:r>
+        <w:rPr>
+          <w:rFonts w:ascii="Consolas" w:hAnsi="Consolas" w:cs="Consolas"/>
+          <w:color w:val="A31515"/>
+          <w:sz w:val="19"/>
+          <w:szCs w:val="19"/>
+          <w:highlight w:val="white"/>
+        </w:rPr>
+        <w:t>"ConnectedServiceSample.Provider"</w:t>
+      </w:r>
+      <w:r>
+        <w:rPr>
+          <w:rFonts w:ascii="Consolas" w:hAnsi="Consolas" w:cs="Consolas"/>
+          <w:color w:val="000000"/>
+          <w:sz w:val="19"/>
+          <w:szCs w:val="19"/>
+          <w:highlight w:val="white"/>
+        </w:rPr>
+        <w:t>)]</w:t>
+      </w:r>
+    </w:p>
+    <w:p>
+      <w:pPr>
+        <w:autoSpaceDE w:val="0"/>
+        <w:autoSpaceDN w:val="0"/>
+        <w:adjustRightInd w:val="0"/>
+        <w:spacing w:after="0" w:line="240" w:lineRule="auto"/>
+        <w:rPr>
+          <w:rFonts w:ascii="Consolas" w:hAnsi="Consolas" w:cs="Consolas"/>
+          <w:color w:val="000000"/>
+          <w:sz w:val="19"/>
+          <w:szCs w:val="19"/>
+          <w:highlight w:val="white"/>
+        </w:rPr>
+      </w:pPr>
+      <w:r>
+        <w:rPr>
+          <w:rFonts w:ascii="Consolas" w:hAnsi="Consolas" w:cs="Consolas"/>
+          <w:color w:val="0000FF"/>
+          <w:sz w:val="19"/>
+          <w:szCs w:val="19"/>
+          <w:highlight w:val="white"/>
+        </w:rPr>
+        <w:t xml:space="preserve"> </w:t>
+      </w:r>
+      <w:r>
+        <w:rPr>
+          <w:rFonts w:ascii="Consolas" w:hAnsi="Consolas" w:cs="Consolas"/>
+          <w:color w:val="0000FF"/>
+          <w:sz w:val="19"/>
+          <w:szCs w:val="19"/>
+          <w:highlight w:val="white"/>
+        </w:rPr>
+        <w:t>internal</w:t>
+      </w:r>
+      <w:r>
+        <w:rPr>
+          <w:rFonts w:ascii="Consolas" w:hAnsi="Consolas" w:cs="Consolas"/>
+          <w:color w:val="000000"/>
+          <w:sz w:val="19"/>
+          <w:szCs w:val="19"/>
+          <w:highlight w:val="white"/>
+        </w:rPr>
+        <w:t xml:space="preserve"> </w:t>
+      </w:r>
+      <w:r>
+        <w:rPr>
+          <w:rFonts w:ascii="Consolas" w:hAnsi="Consolas" w:cs="Consolas"/>
+          <w:color w:val="0000FF"/>
+          <w:sz w:val="19"/>
+          <w:szCs w:val="19"/>
+          <w:highlight w:val="white"/>
+        </w:rPr>
+        <w:t>class</w:t>
+      </w:r>
+      <w:r>
+        <w:rPr>
+          <w:rFonts w:ascii="Consolas" w:hAnsi="Consolas" w:cs="Consolas"/>
+          <w:color w:val="000000"/>
+          <w:sz w:val="19"/>
+          <w:szCs w:val="19"/>
+          <w:highlight w:val="white"/>
+        </w:rPr>
+        <w:t xml:space="preserve"> </w:t>
+      </w:r>
+      <w:r>
+        <w:rPr>
+          <w:rFonts w:ascii="Consolas" w:hAnsi="Consolas" w:cs="Consolas"/>
+          <w:color w:val="2B91AF"/>
+          <w:sz w:val="19"/>
+          <w:szCs w:val="19"/>
+          <w:highlight w:val="white"/>
+        </w:rPr>
+        <w:t>Provider</w:t>
+      </w:r>
+      <w:r>
+        <w:rPr>
+          <w:rFonts w:ascii="Consolas" w:hAnsi="Consolas" w:cs="Consolas"/>
+          <w:color w:val="000000"/>
+          <w:sz w:val="19"/>
+          <w:szCs w:val="19"/>
+          <w:highlight w:val="white"/>
+        </w:rPr>
+        <w:t xml:space="preserve"> : </w:t>
+      </w:r>
+      <w:r>
+        <w:rPr>
+          <w:rFonts w:ascii="Consolas" w:hAnsi="Consolas" w:cs="Consolas"/>
+          <w:color w:val="2B91AF"/>
+          <w:sz w:val="19"/>
+          <w:szCs w:val="19"/>
+          <w:highlight w:val="white"/>
+        </w:rPr>
+        <w:t>ConnectedServiceProvider</w:t>
+      </w:r>
+    </w:p>
+    <w:p>
+      <w:pPr>
+        <w:autoSpaceDE w:val="0"/>
+        <w:autoSpaceDN w:val="0"/>
+        <w:adjustRightInd w:val="0"/>
+        <w:spacing w:after="0" w:line="240" w:lineRule="auto"/>
+        <w:rPr>
+          <w:rFonts w:ascii="Consolas" w:hAnsi="Consolas" w:cs="Consolas"/>
+          <w:color w:val="000000"/>
+          <w:sz w:val="19"/>
+          <w:szCs w:val="19"/>
+          <w:highlight w:val="white"/>
+        </w:rPr>
+      </w:pPr>
+      <w:r>
+        <w:rPr>
+          <w:rFonts w:ascii="Consolas" w:hAnsi="Consolas" w:cs="Consolas"/>
+          <w:color w:val="000000"/>
+          <w:sz w:val="19"/>
+          <w:szCs w:val="19"/>
+          <w:highlight w:val="white"/>
+        </w:rPr>
+        <w:t xml:space="preserve"> {</w:t>
+      </w:r>
+      <w:r>
+        <w:rPr>
+          <w:rFonts w:ascii="Consolas" w:hAnsi="Consolas" w:cs="Consolas"/>
+          <w:color w:val="000000"/>
+          <w:sz w:val="19"/>
+          <w:szCs w:val="19"/>
+          <w:highlight w:val="white"/>
+        </w:rPr>
+        <w:t xml:space="preserve">    </w:t>
+      </w:r>
+    </w:p>
+    <w:p>
+      <w:pPr>
+        <w:autoSpaceDE w:val="0"/>
+        <w:autoSpaceDN w:val="0"/>
+        <w:adjustRightInd w:val="0"/>
+        <w:spacing w:after="0" w:line="240" w:lineRule="auto"/>
+        <w:rPr>
+          <w:rFonts w:ascii="Consolas" w:hAnsi="Consolas" w:cs="Consolas"/>
+          <w:color w:val="000000"/>
+          <w:sz w:val="19"/>
+          <w:szCs w:val="19"/>
+          <w:highlight w:val="white"/>
+        </w:rPr>
+      </w:pPr>
+      <w:r>
+        <w:rPr>
+          <w:rFonts w:ascii="Consolas" w:hAnsi="Consolas" w:cs="Consolas"/>
+          <w:color w:val="000000"/>
+          <w:sz w:val="19"/>
+          <w:szCs w:val="19"/>
+          <w:highlight w:val="white"/>
+        </w:rPr>
+        <w:t xml:space="preserve">  </w:t>
+      </w:r>
+      <w:r>
+        <w:rPr>
+          <w:rFonts w:ascii="Consolas" w:hAnsi="Consolas" w:cs="Consolas"/>
+          <w:color w:val="000000"/>
+          <w:sz w:val="19"/>
+          <w:szCs w:val="19"/>
+          <w:highlight w:val="white"/>
+        </w:rPr>
+        <w:t>…</w:t>
+      </w:r>
+    </w:p>
+    <w:p>
+      <w:pPr>
+        <w:autoSpaceDE w:val="0"/>
+        <w:autoSpaceDN w:val="0"/>
+        <w:adjustRightInd w:val="0"/>
+        <w:spacing w:after="0" w:line="240" w:lineRule="auto"/>
+        <w:rPr>
+          <w:rFonts w:ascii="Consolas" w:hAnsi="Consolas" w:cs="Consolas"/>
+          <w:color w:val="000000"/>
+          <w:sz w:val="19"/>
+          <w:szCs w:val="19"/>
+          <w:highlight w:val="white"/>
+        </w:rPr>
+      </w:pPr>
+      <w:r>
+        <w:rPr>
+          <w:rFonts w:ascii="Consolas" w:hAnsi="Consolas" w:cs="Consolas"/>
+          <w:color w:val="000000"/>
+          <w:sz w:val="19"/>
+          <w:szCs w:val="19"/>
+          <w:highlight w:val="white"/>
+        </w:rPr>
+        <w:t xml:space="preserve"> }</w:t>
+      </w:r>
+    </w:p>
+    <w:p>
+      <w:pPr>
+        <w:autoSpaceDE w:val="0"/>
+        <w:autoSpaceDN w:val="0"/>
+        <w:adjustRightInd w:val="0"/>
+        <w:spacing w:after="0" w:line="240" w:lineRule="auto"/>
+        <w:rPr>
+          <w:rFonts w:ascii="Consolas" w:hAnsi="Consolas" w:cs="Consolas"/>
+          <w:color w:val="000000"/>
+          <w:sz w:val="19"/>
+          <w:szCs w:val="19"/>
+          <w:highlight w:val="white"/>
+        </w:rPr>
+      </w:pPr>
+    </w:p>
+    <w:p>
+      <w:r>
+        <w:t>The ConnectedServiceProviderExport attribute takes an optional Boolean value “SupportsUpdate”, which indicates whether your Provider and Handler(s) allow a developer to update a connected service that was previously added to a project.</w:t>
+      </w:r>
+      <w:r>
+        <w:t xml:space="preserve">  </w:t>
+      </w:r>
+      <w:r>
+        <w:t>When SupportsUpdate is true, t</w:t>
+      </w:r>
+      <w:r>
+        <w:t>he “update” command is available on the service folder that is generated in the project after a service is added.</w:t>
+      </w:r>
+    </w:p>
+    <w:p>
+      <w:r>
+        <w:t>The following diagram show the contracts that are exposed to Connected Service Providers.  This diagram gives a good overview of what is available to extend/customize in the Connected Service experience.</w:t>
+      </w:r>
+    </w:p>
+    <w:p>
+      <w:pPr>
+        <w:autoSpaceDE w:val="0"/>
+        <w:autoSpaceDN w:val="0"/>
+        <w:adjustRightInd w:val="0"/>
+        <w:spacing w:after="0" w:line="240" w:lineRule="auto"/>
+        <w:rPr>
+          <w:rFonts w:ascii="Consolas" w:hAnsi="Consolas" w:cs="Consolas"/>
+          <w:color w:val="000000"/>
+          <w:sz w:val="19"/>
+          <w:szCs w:val="19"/>
+          <w:highlight w:val="white"/>
+        </w:rPr>
+      </w:pPr>
+    </w:p>
+    <w:p>
+      <w:pPr>
+        <w:autoSpaceDE w:val="0"/>
+        <w:autoSpaceDN w:val="0"/>
+        <w:adjustRightInd w:val="0"/>
+        <w:spacing w:after="0" w:line="240" w:lineRule="auto"/>
+        <w:rPr>
+          <w:rFonts w:ascii="Consolas" w:hAnsi="Consolas" w:cs="Consolas"/>
+          <w:color w:val="000000"/>
+          <w:sz w:val="19"/>
+          <w:szCs w:val="19"/>
+          <w:highlight w:val="white"/>
+        </w:rPr>
+      </w:pPr>
       <w:r>
         <w:rPr>
           <w:noProof/>
         </w:rPr>
-        <w:lastRenderedPageBreak/>
         <w:drawing>
-          <wp:inline distT="0" distB="0" distL="0" distR="0" wp14:anchorId="0387E1CE" wp14:editId="1FEF49CD">
-            <wp:extent cx="6858000" cy="4947920"/>
-            <wp:effectExtent l="0" t="0" r="0" b="5080"/>
-            <wp:docPr id="1" name="Picture 1"/>
+          <wp:inline distT="0" distB="0" distL="0" distR="0" wp14:anchorId="52E4BB24" wp14:editId="5FEB5CEA">
+            <wp:extent cx="6858000" cy="4942840"/>
+            <wp:effectExtent l="0" t="0" r="0" b="0"/>
+            <wp:docPr id="12" name="Picture 12"/>
             <wp:cNvGraphicFramePr>
               <a:graphicFrameLocks xmlns:a="http://schemas.openxmlformats.org/drawingml/2006/main" noChangeAspect="1"/>
             </wp:cNvGraphicFramePr>
@@ -362,7 +785,7 @@
                   <pic:spPr>
                     <a:xfrm>
                       <a:off x="0" y="0"/>
-                      <a:ext cx="6858000" cy="4947920"/>
+                      <a:ext cx="6858000" cy="4942840"/>
                     </a:xfrm>
                     <a:prstGeom prst="rect">
                       <a:avLst/>
@@ -375,537 +798,9 @@
         </w:drawing>
       </w:r>
     </w:p>
-    <w:p/>
-    <w:p>
-      <w:r>
-        <w:t xml:space="preserve">The main </w:t>
-      </w:r>
-      <w:r>
-        <w:t>class</w:t>
-      </w:r>
-      <w:r>
-        <w:t xml:space="preserve"> that a provider has to </w:t>
-      </w:r>
-      <w:r>
-        <w:t xml:space="preserve">inherit </w:t>
-      </w:r>
-      <w:r>
-        <w:t xml:space="preserve">from </w:t>
-      </w:r>
-      <w:r>
-        <w:t>is the ConnectedServiceProvider</w:t>
-      </w:r>
-      <w:r>
-        <w:t xml:space="preserve"> class</w:t>
-      </w:r>
-      <w:r>
-        <w:t xml:space="preserve">.  This is the </w:t>
-      </w:r>
-      <w:r>
-        <w:t xml:space="preserve">type </w:t>
-      </w:r>
-      <w:r>
-        <w:t xml:space="preserve">that is </w:t>
-      </w:r>
-      <w:r>
-        <w:t>imported through MEF.</w:t>
-      </w:r>
-    </w:p>
-    <w:p>
-      <w:pPr>
-        <w:autoSpaceDE w:val="0"/>
-        <w:autoSpaceDN w:val="0"/>
-        <w:adjustRightInd w:val="0"/>
-        <w:spacing w:after="0" w:line="240" w:lineRule="auto"/>
-      </w:pPr>
-      <w:r>
-        <w:t xml:space="preserve">The class that </w:t>
-      </w:r>
-      <w:r>
-        <w:t xml:space="preserve">inherits </w:t>
-      </w:r>
-      <w:r>
-        <w:t>from</w:t>
-      </w:r>
-      <w:r>
-        <w:t xml:space="preserve"> ConnectedServiceProvider must have an </w:t>
-      </w:r>
-      <w:r>
-        <w:rPr>
-          <w:rFonts w:ascii="Consolas" w:hAnsi="Consolas" w:cs="Consolas"/>
-          <w:color w:val="000000"/>
-          <w:sz w:val="19"/>
-          <w:szCs w:val="19"/>
-          <w:highlight w:val="white"/>
-        </w:rPr>
-        <w:t>[</w:t>
-      </w:r>
-      <w:r>
-        <w:rPr>
-          <w:rFonts w:ascii="Consolas" w:hAnsi="Consolas" w:cs="Consolas"/>
-          <w:color w:val="2B91AF"/>
-          <w:sz w:val="19"/>
-          <w:szCs w:val="19"/>
-          <w:highlight w:val="white"/>
-        </w:rPr>
-        <w:t>Export</w:t>
-      </w:r>
-      <w:r>
-        <w:rPr>
-          <w:rFonts w:ascii="Consolas" w:hAnsi="Consolas" w:cs="Consolas"/>
-          <w:color w:val="000000"/>
-          <w:sz w:val="19"/>
-          <w:szCs w:val="19"/>
-          <w:highlight w:val="white"/>
-        </w:rPr>
-        <w:t>(</w:t>
-      </w:r>
-      <w:r>
-        <w:rPr>
-          <w:rFonts w:ascii="Consolas" w:hAnsi="Consolas" w:cs="Consolas"/>
-          <w:color w:val="0000FF"/>
-          <w:sz w:val="19"/>
-          <w:szCs w:val="19"/>
-          <w:highlight w:val="white"/>
-        </w:rPr>
-        <w:t>typeof</w:t>
-      </w:r>
-      <w:r>
-        <w:rPr>
-          <w:rFonts w:ascii="Consolas" w:hAnsi="Consolas" w:cs="Consolas"/>
-          <w:color w:val="000000"/>
-          <w:sz w:val="19"/>
-          <w:szCs w:val="19"/>
-          <w:highlight w:val="white"/>
-        </w:rPr>
-        <w:t>(</w:t>
-      </w:r>
-      <w:r>
-        <w:rPr>
-          <w:rFonts w:ascii="Consolas" w:hAnsi="Consolas" w:cs="Consolas"/>
-          <w:color w:val="2B91AF"/>
-          <w:sz w:val="19"/>
-          <w:szCs w:val="19"/>
-          <w:highlight w:val="white"/>
-        </w:rPr>
-        <w:t>ConnectedServiceProvider</w:t>
-      </w:r>
-      <w:r>
-        <w:rPr>
-          <w:rFonts w:ascii="Consolas" w:hAnsi="Consolas" w:cs="Consolas"/>
-          <w:color w:val="000000"/>
-          <w:sz w:val="19"/>
-          <w:szCs w:val="19"/>
-          <w:highlight w:val="white"/>
-        </w:rPr>
-        <w:t>))]</w:t>
-      </w:r>
-      <w:r>
-        <w:rPr>
-          <w:rFonts w:ascii="Consolas" w:hAnsi="Consolas" w:cs="Consolas"/>
-          <w:color w:val="000000"/>
-          <w:sz w:val="19"/>
-          <w:szCs w:val="19"/>
-        </w:rPr>
-        <w:t xml:space="preserve"> a</w:t>
-      </w:r>
-      <w:r>
-        <w:t>ttribute, with at least a “ProviderId” metadata attribute that uniquely identifies the Provider.</w:t>
-      </w:r>
-    </w:p>
-    <w:p>
-      <w:pPr>
-        <w:autoSpaceDE w:val="0"/>
-        <w:autoSpaceDN w:val="0"/>
-        <w:adjustRightInd w:val="0"/>
-        <w:spacing w:after="0" w:line="240" w:lineRule="auto"/>
-        <w:rPr>
-          <w:rFonts w:ascii="Consolas" w:hAnsi="Consolas" w:cs="Consolas"/>
-          <w:color w:val="000000"/>
-          <w:sz w:val="19"/>
-          <w:szCs w:val="19"/>
-          <w:highlight w:val="white"/>
-        </w:rPr>
-      </w:pPr>
-      <w:r>
-        <w:rPr>
-          <w:rFonts w:ascii="Consolas" w:hAnsi="Consolas" w:cs="Consolas"/>
-          <w:color w:val="000000"/>
-          <w:sz w:val="19"/>
-          <w:szCs w:val="19"/>
-          <w:highlight w:val="white"/>
-        </w:rPr>
-        <w:t xml:space="preserve"> </w:t>
-      </w:r>
-      <w:r>
-        <w:rPr>
-          <w:rFonts w:ascii="Consolas" w:hAnsi="Consolas" w:cs="Consolas"/>
-          <w:color w:val="000000"/>
-          <w:sz w:val="19"/>
-          <w:szCs w:val="19"/>
-          <w:highlight w:val="white"/>
-        </w:rPr>
-        <w:t>[</w:t>
-      </w:r>
-      <w:r>
-        <w:rPr>
-          <w:rFonts w:ascii="Consolas" w:hAnsi="Consolas" w:cs="Consolas"/>
-          <w:color w:val="2B91AF"/>
-          <w:sz w:val="19"/>
-          <w:szCs w:val="19"/>
-          <w:highlight w:val="white"/>
-        </w:rPr>
-        <w:t>Export</w:t>
-      </w:r>
-      <w:r>
-        <w:rPr>
-          <w:rFonts w:ascii="Consolas" w:hAnsi="Consolas" w:cs="Consolas"/>
-          <w:color w:val="000000"/>
-          <w:sz w:val="19"/>
-          <w:szCs w:val="19"/>
-          <w:highlight w:val="white"/>
-        </w:rPr>
-        <w:t>(</w:t>
-      </w:r>
-      <w:r>
-        <w:rPr>
-          <w:rFonts w:ascii="Consolas" w:hAnsi="Consolas" w:cs="Consolas"/>
-          <w:color w:val="0000FF"/>
-          <w:sz w:val="19"/>
-          <w:szCs w:val="19"/>
-          <w:highlight w:val="white"/>
-        </w:rPr>
-        <w:t>typeof</w:t>
-      </w:r>
-      <w:r>
-        <w:rPr>
-          <w:rFonts w:ascii="Consolas" w:hAnsi="Consolas" w:cs="Consolas"/>
-          <w:color w:val="000000"/>
-          <w:sz w:val="19"/>
-          <w:szCs w:val="19"/>
-          <w:highlight w:val="white"/>
-        </w:rPr>
-        <w:t>(</w:t>
-      </w:r>
-      <w:r>
-        <w:rPr>
-          <w:rFonts w:ascii="Consolas" w:hAnsi="Consolas" w:cs="Consolas"/>
-          <w:color w:val="2B91AF"/>
-          <w:sz w:val="19"/>
-          <w:szCs w:val="19"/>
-          <w:highlight w:val="white"/>
-        </w:rPr>
-        <w:t>ConnectedServiceProvider</w:t>
-      </w:r>
-      <w:r>
-        <w:rPr>
-          <w:rFonts w:ascii="Consolas" w:hAnsi="Consolas" w:cs="Consolas"/>
-          <w:color w:val="000000"/>
-          <w:sz w:val="19"/>
-          <w:szCs w:val="19"/>
-          <w:highlight w:val="white"/>
-        </w:rPr>
-        <w:t>))]</w:t>
-      </w:r>
-    </w:p>
-    <w:p>
-      <w:pPr>
-        <w:autoSpaceDE w:val="0"/>
-        <w:autoSpaceDN w:val="0"/>
-        <w:adjustRightInd w:val="0"/>
-        <w:spacing w:after="0" w:line="240" w:lineRule="auto"/>
-        <w:rPr>
-          <w:rFonts w:ascii="Consolas" w:hAnsi="Consolas" w:cs="Consolas"/>
-          <w:color w:val="000000"/>
-          <w:sz w:val="19"/>
-          <w:szCs w:val="19"/>
-          <w:highlight w:val="white"/>
-        </w:rPr>
-      </w:pPr>
-      <w:r>
-        <w:rPr>
-          <w:rFonts w:ascii="Consolas" w:hAnsi="Consolas" w:cs="Consolas"/>
-          <w:color w:val="000000"/>
-          <w:sz w:val="19"/>
-          <w:szCs w:val="19"/>
-          <w:highlight w:val="white"/>
-        </w:rPr>
-        <w:t xml:space="preserve"> [</w:t>
-      </w:r>
-      <w:r>
-        <w:rPr>
-          <w:rFonts w:ascii="Consolas" w:hAnsi="Consolas" w:cs="Consolas"/>
-          <w:color w:val="2B91AF"/>
-          <w:sz w:val="19"/>
-          <w:szCs w:val="19"/>
-          <w:highlight w:val="white"/>
-        </w:rPr>
-        <w:t>ExportMetadata</w:t>
-      </w:r>
-      <w:r>
-        <w:rPr>
-          <w:rFonts w:ascii="Consolas" w:hAnsi="Consolas" w:cs="Consolas"/>
-          <w:color w:val="000000"/>
-          <w:sz w:val="19"/>
-          <w:szCs w:val="19"/>
-          <w:highlight w:val="white"/>
-        </w:rPr>
-        <w:t>(</w:t>
-      </w:r>
-      <w:r>
-        <w:rPr>
-          <w:rFonts w:ascii="Consolas" w:hAnsi="Consolas" w:cs="Consolas"/>
-          <w:color w:val="A31515"/>
-          <w:sz w:val="19"/>
-          <w:szCs w:val="19"/>
-          <w:highlight w:val="white"/>
-        </w:rPr>
-        <w:t>"ProviderId"</w:t>
-      </w:r>
-      <w:r>
-        <w:rPr>
-          <w:rFonts w:ascii="Consolas" w:hAnsi="Consolas" w:cs="Consolas"/>
-          <w:color w:val="000000"/>
-          <w:sz w:val="19"/>
-          <w:szCs w:val="19"/>
-          <w:highlight w:val="white"/>
-        </w:rPr>
-        <w:t xml:space="preserve">, </w:t>
-      </w:r>
-      <w:r>
-        <w:rPr>
-          <w:rFonts w:ascii="Consolas" w:hAnsi="Consolas" w:cs="Consolas"/>
-          <w:color w:val="A31515"/>
-          <w:sz w:val="19"/>
-          <w:szCs w:val="19"/>
-          <w:highlight w:val="white"/>
-        </w:rPr>
-        <w:t>"ConnectedServiceSample.Provider"</w:t>
-      </w:r>
-      <w:r>
-        <w:rPr>
-          <w:rFonts w:ascii="Consolas" w:hAnsi="Consolas" w:cs="Consolas"/>
-          <w:color w:val="000000"/>
-          <w:sz w:val="19"/>
-          <w:szCs w:val="19"/>
-          <w:highlight w:val="white"/>
-        </w:rPr>
-        <w:t>)]</w:t>
-      </w:r>
-    </w:p>
-    <w:p>
-      <w:pPr>
-        <w:autoSpaceDE w:val="0"/>
-        <w:autoSpaceDN w:val="0"/>
-        <w:adjustRightInd w:val="0"/>
-        <w:spacing w:after="0" w:line="240" w:lineRule="auto"/>
-        <w:rPr>
-          <w:rFonts w:ascii="Consolas" w:hAnsi="Consolas" w:cs="Consolas"/>
-          <w:color w:val="000000"/>
-          <w:sz w:val="19"/>
-          <w:szCs w:val="19"/>
-          <w:highlight w:val="white"/>
-        </w:rPr>
-      </w:pPr>
-      <w:r>
-        <w:rPr>
-          <w:rFonts w:ascii="Consolas" w:hAnsi="Consolas" w:cs="Consolas"/>
-          <w:color w:val="0000FF"/>
-          <w:sz w:val="19"/>
-          <w:szCs w:val="19"/>
-          <w:highlight w:val="white"/>
-        </w:rPr>
-        <w:t xml:space="preserve"> internal</w:t>
-      </w:r>
-      <w:r>
-        <w:rPr>
-          <w:rFonts w:ascii="Consolas" w:hAnsi="Consolas" w:cs="Consolas"/>
-          <w:color w:val="000000"/>
-          <w:sz w:val="19"/>
-          <w:szCs w:val="19"/>
-          <w:highlight w:val="white"/>
-        </w:rPr>
-        <w:t xml:space="preserve"> </w:t>
-      </w:r>
-      <w:r>
-        <w:rPr>
-          <w:rFonts w:ascii="Consolas" w:hAnsi="Consolas" w:cs="Consolas"/>
-          <w:color w:val="0000FF"/>
-          <w:sz w:val="19"/>
-          <w:szCs w:val="19"/>
-          <w:highlight w:val="white"/>
-        </w:rPr>
-        <w:t>class</w:t>
-      </w:r>
-      <w:r>
-        <w:rPr>
-          <w:rFonts w:ascii="Consolas" w:hAnsi="Consolas" w:cs="Consolas"/>
-          <w:color w:val="000000"/>
-          <w:sz w:val="19"/>
-          <w:szCs w:val="19"/>
-          <w:highlight w:val="white"/>
-        </w:rPr>
-        <w:t xml:space="preserve"> </w:t>
-      </w:r>
-      <w:r>
-        <w:rPr>
-          <w:rFonts w:ascii="Consolas" w:hAnsi="Consolas" w:cs="Consolas"/>
-          <w:color w:val="2B91AF"/>
-          <w:sz w:val="19"/>
-          <w:szCs w:val="19"/>
-          <w:highlight w:val="white"/>
-        </w:rPr>
-        <w:t>Provider</w:t>
-      </w:r>
-      <w:r>
-        <w:rPr>
-          <w:rFonts w:ascii="Consolas" w:hAnsi="Consolas" w:cs="Consolas"/>
-          <w:color w:val="000000"/>
-          <w:sz w:val="19"/>
-          <w:szCs w:val="19"/>
-          <w:highlight w:val="white"/>
-        </w:rPr>
-        <w:t xml:space="preserve"> : </w:t>
-      </w:r>
-      <w:r>
-        <w:rPr>
-          <w:rFonts w:ascii="Consolas" w:hAnsi="Consolas" w:cs="Consolas"/>
-          <w:color w:val="2B91AF"/>
-          <w:sz w:val="19"/>
-          <w:szCs w:val="19"/>
-          <w:highlight w:val="white"/>
-        </w:rPr>
-        <w:t>ConnectedServiceProvider</w:t>
-      </w:r>
-    </w:p>
-    <w:p>
-      <w:pPr>
-        <w:autoSpaceDE w:val="0"/>
-        <w:autoSpaceDN w:val="0"/>
-        <w:adjustRightInd w:val="0"/>
-        <w:spacing w:after="0" w:line="240" w:lineRule="auto"/>
-        <w:rPr>
-          <w:rFonts w:ascii="Consolas" w:hAnsi="Consolas" w:cs="Consolas"/>
-          <w:color w:val="000000"/>
-          <w:sz w:val="19"/>
-          <w:szCs w:val="19"/>
-          <w:highlight w:val="white"/>
-        </w:rPr>
-      </w:pPr>
-      <w:r>
-        <w:rPr>
-          <w:rFonts w:ascii="Consolas" w:hAnsi="Consolas" w:cs="Consolas"/>
-          <w:color w:val="000000"/>
-          <w:sz w:val="19"/>
-          <w:szCs w:val="19"/>
-          <w:highlight w:val="white"/>
-        </w:rPr>
-        <w:t xml:space="preserve"> {</w:t>
-      </w:r>
-      <w:r>
-        <w:rPr>
-          <w:rFonts w:ascii="Consolas" w:hAnsi="Consolas" w:cs="Consolas"/>
-          <w:color w:val="000000"/>
-          <w:sz w:val="19"/>
-          <w:szCs w:val="19"/>
-          <w:highlight w:val="white"/>
-        </w:rPr>
-        <w:t xml:space="preserve">    </w:t>
-      </w:r>
-    </w:p>
-    <w:p>
-      <w:pPr>
-        <w:autoSpaceDE w:val="0"/>
-        <w:autoSpaceDN w:val="0"/>
-        <w:adjustRightInd w:val="0"/>
-        <w:spacing w:after="0" w:line="240" w:lineRule="auto"/>
-        <w:rPr>
-          <w:rFonts w:ascii="Consolas" w:hAnsi="Consolas" w:cs="Consolas"/>
-          <w:color w:val="000000"/>
-          <w:sz w:val="19"/>
-          <w:szCs w:val="19"/>
-          <w:highlight w:val="white"/>
-        </w:rPr>
-      </w:pPr>
-      <w:r>
-        <w:rPr>
-          <w:rFonts w:ascii="Consolas" w:hAnsi="Consolas" w:cs="Consolas"/>
-          <w:color w:val="000000"/>
-          <w:sz w:val="19"/>
-          <w:szCs w:val="19"/>
-          <w:highlight w:val="white"/>
-        </w:rPr>
-        <w:t xml:space="preserve">  </w:t>
-      </w:r>
-      <w:r>
-        <w:rPr>
-          <w:rFonts w:ascii="Consolas" w:hAnsi="Consolas" w:cs="Consolas"/>
-          <w:color w:val="000000"/>
-          <w:sz w:val="19"/>
-          <w:szCs w:val="19"/>
-          <w:highlight w:val="white"/>
-        </w:rPr>
-        <w:t>…</w:t>
-      </w:r>
-    </w:p>
-    <w:p>
-      <w:pPr>
-        <w:autoSpaceDE w:val="0"/>
-        <w:autoSpaceDN w:val="0"/>
-        <w:adjustRightInd w:val="0"/>
-        <w:spacing w:after="0" w:line="240" w:lineRule="auto"/>
-        <w:rPr>
-          <w:rFonts w:ascii="Consolas" w:hAnsi="Consolas" w:cs="Consolas"/>
-          <w:color w:val="000000"/>
-          <w:sz w:val="19"/>
-          <w:szCs w:val="19"/>
-          <w:highlight w:val="white"/>
-        </w:rPr>
-      </w:pPr>
-      <w:r>
-        <w:rPr>
-          <w:rFonts w:ascii="Consolas" w:hAnsi="Consolas" w:cs="Consolas"/>
-          <w:color w:val="000000"/>
-          <w:sz w:val="19"/>
-          <w:szCs w:val="19"/>
-          <w:highlight w:val="white"/>
-        </w:rPr>
-        <w:t xml:space="preserve"> }</w:t>
-      </w:r>
-    </w:p>
-    <w:p>
-      <w:pPr>
-        <w:autoSpaceDE w:val="0"/>
-        <w:autoSpaceDN w:val="0"/>
-        <w:adjustRightInd w:val="0"/>
-        <w:spacing w:after="0" w:line="240" w:lineRule="auto"/>
-        <w:rPr>
-          <w:rFonts w:ascii="Consolas" w:hAnsi="Consolas" w:cs="Consolas"/>
-          <w:color w:val="000000"/>
-          <w:sz w:val="19"/>
-          <w:szCs w:val="19"/>
-          <w:highlight w:val="white"/>
-        </w:rPr>
-      </w:pPr>
-    </w:p>
-    <w:p>
-      <w:pPr>
-        <w:autoSpaceDE w:val="0"/>
-        <w:autoSpaceDN w:val="0"/>
-        <w:adjustRightInd w:val="0"/>
-        <w:spacing w:after="0" w:line="240" w:lineRule="auto"/>
-        <w:rPr>
-          <w:rFonts w:ascii="Consolas" w:hAnsi="Consolas" w:cs="Consolas"/>
-          <w:color w:val="000000"/>
-          <w:sz w:val="19"/>
-          <w:szCs w:val="19"/>
-          <w:highlight w:val="white"/>
-        </w:rPr>
-      </w:pPr>
-    </w:p>
-    <w:p>
-      <w:pPr>
-        <w:pStyle w:val="Heading2"/>
+    <w:p>
+      <w:pPr>
+        <w:pStyle w:val="Heading3"/>
         <w:rPr>
           <w:highlight w:val="white"/>
         </w:rPr>
@@ -1223,7 +1118,18 @@
         <w:t>P</w:t>
       </w:r>
       <w:r>
-        <w:t xml:space="preserve">rovider is supported on the current project.  An extension supports a Visual Studio project by exporting a ConnectedServiceHandler that </w:t>
+        <w:t xml:space="preserve">rovider is supported on the current project.  An extension supports a Visual Studio project by exporting a </w:t>
+      </w:r>
+      <w:hyperlink w:anchor="_ConnectedServiceHandler" w:history="1">
+        <w:r>
+          <w:rPr>
+            <w:rStyle w:val="Hyperlink"/>
+          </w:rPr>
+          <w:t>ConnectedServiceHandler</w:t>
+        </w:r>
+      </w:hyperlink>
+      <w:r>
+        <w:t xml:space="preserve"> that </w:t>
       </w:r>
       <w:r>
         <w:t xml:space="preserve">has the same “ProviderId” as the selected ConnectedServiceProvider and it </w:t>
@@ -1237,342 +1143,332 @@
         <w:pStyle w:val="Heading3"/>
       </w:pPr>
       <w:r>
-        <w:t>ConnectedServiceHandler</w:t>
-      </w:r>
-    </w:p>
-    <w:p>
-      <w:r>
-        <w:t xml:space="preserve">A ConnectedServiceHandler is responsible for taking any data from the </w:t>
-      </w:r>
-      <w:r>
-        <w:t>P</w:t>
-      </w:r>
-      <w:r>
-        <w:t>rovider and modifying the project to consume the selected service.  Multiple Handlers can be associated with single Provider.  For example, one Handler can be written for WinForms and WPF projects, while another is written to support Web projects.</w:t>
-      </w:r>
-    </w:p>
-    <w:p>
-      <w:r>
-        <w:t xml:space="preserve">There are a number of ways for a Handler to describe which type of VS projects it supports.  The first is </w:t>
-      </w:r>
-      <w:r>
-        <w:t>an “</w:t>
-      </w:r>
-      <w:r>
-        <w:t>AppliesTo</w:t>
-      </w:r>
-      <w:r>
-        <w:t>” query that matches the current Project’s capabilities.</w:t>
-      </w:r>
-    </w:p>
-    <w:p>
-      <w:pPr>
+        <w:t>Configure Connected Service Dialog</w:t>
+      </w:r>
+    </w:p>
+    <w:p>
+      <w:r>
+        <w:t xml:space="preserve">Once the developer selects a service and clicks Configure, the Add Connected Service dialog is dismissed and a new Configure Connected Service dialog is displayed.  </w:t>
+      </w:r>
+      <w:r>
+        <w:t>As stated previously, this dialog is more customizable by the extension</w:t>
+      </w:r>
+      <w:r>
+        <w:t xml:space="preserve"> author than the selection dialog.  The extension can choose between the UI templates available.</w:t>
+      </w:r>
+    </w:p>
+    <w:p>
+      <w:pPr>
+        <w:pStyle w:val="Heading4"/>
+      </w:pPr>
+      <w:bookmarkStart w:id="1" w:name="_CreateService"/>
+      <w:bookmarkEnd w:id="1"/>
+      <w:r>
+        <w:t>CreateConfiguratorAsync</w:t>
+      </w:r>
+    </w:p>
+    <w:p>
+      <w:r>
+        <w:t xml:space="preserve">The way you specify which UI template you are choosing is by overriding the </w:t>
+      </w:r>
+      <w:r>
+        <w:t>CreateConfiguratorAsync</w:t>
+      </w:r>
+      <w:r>
+        <w:t xml:space="preserve"> method and returning an object that inherits from either </w:t>
+      </w:r>
+      <w:r>
+        <w:rPr>
+          <w:color w:val="2B91AF"/>
+          <w:highlight w:val="white"/>
+        </w:rPr>
+        <w:t>ConnectedServiceGrid</w:t>
+      </w:r>
+      <w:r>
+        <w:t>,</w:t>
+      </w:r>
+      <w:r>
+        <w:rPr>
+          <w:rFonts w:ascii="Consolas" w:hAnsi="Consolas" w:cs="Consolas"/>
+          <w:color w:val="2B91AF"/>
+          <w:sz w:val="19"/>
+          <w:szCs w:val="19"/>
+        </w:rPr>
+        <w:t xml:space="preserve"> </w:t>
+      </w:r>
+      <w:r>
+        <w:rPr>
+          <w:color w:val="2B91AF"/>
+          <w:highlight w:val="white"/>
+        </w:rPr>
+        <w:t>ConnectedServiceSinglePage</w:t>
+      </w:r>
+      <w:r>
+        <w:t xml:space="preserve">, </w:t>
+      </w:r>
+      <w:r>
+        <w:t>or</w:t>
+      </w:r>
+      <w:r>
+        <w:rPr>
+          <w:rFonts w:ascii="Consolas" w:hAnsi="Consolas" w:cs="Consolas"/>
+          <w:color w:val="2B91AF"/>
+          <w:sz w:val="19"/>
+          <w:szCs w:val="19"/>
+        </w:rPr>
+        <w:t xml:space="preserve"> </w:t>
+      </w:r>
+      <w:r>
+        <w:rPr>
+          <w:color w:val="2B91AF"/>
+          <w:highlight w:val="white"/>
+        </w:rPr>
+        <w:t>ConnectedServiceWizard</w:t>
+      </w:r>
+      <w:r>
+        <w:t>.  Each UI template has its own extensibility points.</w:t>
+      </w:r>
+    </w:p>
+    <w:p>
+      <w:r>
+        <w:t xml:space="preserve">The </w:t>
+      </w:r>
+      <w:r>
+        <w:t>CreateConfiguratorAsync</w:t>
+      </w:r>
+      <w:r>
+        <w:t xml:space="preserve"> method takes in a</w:t>
+      </w:r>
+      <w:r>
+        <w:rPr>
+          <w:rFonts w:ascii="Consolas" w:hAnsi="Consolas" w:cs="Consolas"/>
+          <w:color w:val="2B91AF"/>
+          <w:sz w:val="19"/>
+          <w:szCs w:val="19"/>
+          <w:highlight w:val="white"/>
+        </w:rPr>
+        <w:t xml:space="preserve"> </w:t>
+      </w:r>
+      <w:r>
+        <w:rPr>
+          <w:rFonts w:ascii="Consolas" w:hAnsi="Consolas" w:cs="Consolas"/>
+          <w:color w:val="2B91AF"/>
+          <w:sz w:val="19"/>
+          <w:szCs w:val="19"/>
+          <w:highlight w:val="white"/>
+        </w:rPr>
+        <w:t>ConnectedServiceProviderContext</w:t>
+      </w:r>
+      <w:r>
+        <w:t xml:space="preserve"> </w:t>
+      </w:r>
+      <w:r>
+        <w:t xml:space="preserve">object, which </w:t>
+      </w:r>
+      <w:r>
+        <w:t>provides information and services to your extension.</w:t>
+      </w:r>
+      <w:r>
+        <w:t xml:space="preserve">  </w:t>
+      </w:r>
+      <w:r>
+        <w:t xml:space="preserve">It inherits from a base </w:t>
+      </w:r>
+      <w:r>
+        <w:rPr>
+          <w:rFonts w:ascii="Consolas" w:hAnsi="Consolas" w:cs="Consolas"/>
+          <w:color w:val="2B91AF"/>
+          <w:sz w:val="19"/>
+          <w:szCs w:val="19"/>
+          <w:highlight w:val="white"/>
+        </w:rPr>
+        <w:t>ConnectedServiceContext</w:t>
+      </w:r>
+      <w:r>
+        <w:t xml:space="preserve"> class which is shared between Provider and Handler classes.  The base class </w:t>
+      </w:r>
+      <w:r>
+        <w:t>has the following members:</w:t>
+      </w:r>
+    </w:p>
+    <w:p>
+      <w:pPr>
+        <w:pStyle w:val="ListParagraph"/>
+        <w:numPr>
+          <w:ilvl w:val="0"/>
+          <w:numId w:val="1"/>
+        </w:numPr>
+      </w:pPr>
+      <w:r>
+        <w:rPr>
+          <w:b/>
+        </w:rPr>
+        <w:lastRenderedPageBreak/>
+        <w:t>ProjectHierarchy</w:t>
+      </w:r>
+      <w:r>
+        <w:rPr>
+          <w:b/>
+        </w:rPr>
+        <w:t xml:space="preserve"> </w:t>
+      </w:r>
+      <w:r>
+        <w:t xml:space="preserve">– </w:t>
+      </w:r>
+      <w:r>
+        <w:t>Gets the project's IVsHierarchy that the current Connected Service dialog is operating on.</w:t>
+      </w:r>
+    </w:p>
+    <w:p>
+      <w:pPr>
+        <w:pStyle w:val="ListParagraph"/>
+        <w:numPr>
+          <w:ilvl w:val="0"/>
+          <w:numId w:val="1"/>
+        </w:numPr>
+      </w:pPr>
+      <w:r>
+        <w:rPr>
+          <w:b/>
+        </w:rPr>
+        <w:t xml:space="preserve">IsUpdating </w:t>
+      </w:r>
+      <w:r>
+        <w:t xml:space="preserve">- </w:t>
+      </w:r>
+      <w:r>
+        <w:t>Gets a value that indicates whether a connected service is being updated.</w:t>
+      </w:r>
+    </w:p>
+    <w:p>
+      <w:pPr>
+        <w:pStyle w:val="ListParagraph"/>
+        <w:numPr>
+          <w:ilvl w:val="0"/>
+          <w:numId w:val="1"/>
+        </w:numPr>
         <w:autoSpaceDE w:val="0"/>
         <w:autoSpaceDN w:val="0"/>
         <w:adjustRightInd w:val="0"/>
         <w:spacing w:after="0" w:line="240" w:lineRule="auto"/>
-        <w:rPr>
-          <w:rFonts w:ascii="Consolas" w:hAnsi="Consolas" w:cs="Consolas"/>
-          <w:color w:val="000000"/>
-          <w:sz w:val="19"/>
-          <w:szCs w:val="19"/>
-          <w:highlight w:val="white"/>
-        </w:rPr>
-      </w:pPr>
-      <w:r>
-        <w:rPr>
-          <w:rFonts w:ascii="Consolas" w:hAnsi="Consolas" w:cs="Consolas"/>
-          <w:color w:val="000000"/>
-          <w:sz w:val="19"/>
-          <w:szCs w:val="19"/>
-          <w:highlight w:val="white"/>
-        </w:rPr>
-        <w:t xml:space="preserve"> [</w:t>
-      </w:r>
-      <w:r>
-        <w:rPr>
-          <w:rFonts w:ascii="Consolas" w:hAnsi="Consolas" w:cs="Consolas"/>
-          <w:color w:val="2B91AF"/>
-          <w:sz w:val="19"/>
-          <w:szCs w:val="19"/>
-          <w:highlight w:val="white"/>
-        </w:rPr>
-        <w:t>Export</w:t>
-      </w:r>
-      <w:r>
-        <w:rPr>
-          <w:rFonts w:ascii="Consolas" w:hAnsi="Consolas" w:cs="Consolas"/>
-          <w:color w:val="000000"/>
-          <w:sz w:val="19"/>
-          <w:szCs w:val="19"/>
-          <w:highlight w:val="white"/>
-        </w:rPr>
-        <w:t>(</w:t>
-      </w:r>
-      <w:r>
-        <w:rPr>
-          <w:rFonts w:ascii="Consolas" w:hAnsi="Consolas" w:cs="Consolas"/>
-          <w:color w:val="0000FF"/>
-          <w:sz w:val="19"/>
-          <w:szCs w:val="19"/>
-          <w:highlight w:val="white"/>
-        </w:rPr>
-        <w:t>typeof</w:t>
-      </w:r>
-      <w:r>
-        <w:rPr>
-          <w:rFonts w:ascii="Consolas" w:hAnsi="Consolas" w:cs="Consolas"/>
-          <w:color w:val="000000"/>
-          <w:sz w:val="19"/>
-          <w:szCs w:val="19"/>
-          <w:highlight w:val="white"/>
-        </w:rPr>
-        <w:t>(</w:t>
-      </w:r>
-      <w:r>
-        <w:rPr>
-          <w:rFonts w:ascii="Consolas" w:hAnsi="Consolas" w:cs="Consolas"/>
-          <w:color w:val="2B91AF"/>
-          <w:sz w:val="19"/>
-          <w:szCs w:val="19"/>
-          <w:highlight w:val="white"/>
-        </w:rPr>
-        <w:t>ConnectedServiceHandler</w:t>
-      </w:r>
-      <w:r>
-        <w:rPr>
-          <w:rFonts w:ascii="Consolas" w:hAnsi="Consolas" w:cs="Consolas"/>
-          <w:color w:val="000000"/>
-          <w:sz w:val="19"/>
-          <w:szCs w:val="19"/>
-          <w:highlight w:val="white"/>
-        </w:rPr>
-        <w:t>))]</w:t>
-      </w:r>
-    </w:p>
-    <w:p>
-      <w:pPr>
+      </w:pPr>
+      <w:r>
+        <w:rPr>
+          <w:b/>
+        </w:rPr>
+        <w:t xml:space="preserve">UpdateContext </w:t>
+      </w:r>
+      <w:r>
+        <w:t xml:space="preserve">- </w:t>
+      </w:r>
+      <w:r>
+        <w:t>Gets the information that is provided when a connected service is being updated, or null if the connected service is not being updated.</w:t>
+      </w:r>
+    </w:p>
+    <w:p>
+      <w:pPr>
+        <w:pStyle w:val="ListParagraph"/>
+        <w:numPr>
+          <w:ilvl w:val="0"/>
+          <w:numId w:val="1"/>
+        </w:numPr>
         <w:autoSpaceDE w:val="0"/>
         <w:autoSpaceDN w:val="0"/>
         <w:adjustRightInd w:val="0"/>
         <w:spacing w:after="0" w:line="240" w:lineRule="auto"/>
+      </w:pPr>
+      <w:r>
+        <w:rPr>
+          <w:b/>
+        </w:rPr>
+        <w:t>CreateReadOnlyXmlConfigHelper</w:t>
+      </w:r>
+      <w:r>
+        <w:rPr>
+          <w:b/>
+        </w:rPr>
+        <w:t>()</w:t>
+      </w:r>
+      <w:r>
         <w:rPr>
           <w:rFonts w:ascii="Consolas" w:hAnsi="Consolas" w:cs="Consolas"/>
           <w:color w:val="000000"/>
           <w:sz w:val="19"/>
           <w:szCs w:val="19"/>
-          <w:highlight w:val="white"/>
-        </w:rPr>
-      </w:pPr>
-      <w:r>
-        <w:rPr>
-          <w:rFonts w:ascii="Consolas" w:hAnsi="Consolas" w:cs="Consolas"/>
-          <w:color w:val="000000"/>
-          <w:sz w:val="19"/>
-          <w:szCs w:val="19"/>
-          <w:highlight w:val="white"/>
-        </w:rPr>
-        <w:t xml:space="preserve"> [</w:t>
-      </w:r>
-      <w:r>
-        <w:rPr>
-          <w:rFonts w:ascii="Consolas" w:hAnsi="Consolas" w:cs="Consolas"/>
-          <w:color w:val="2B91AF"/>
-          <w:sz w:val="19"/>
-          <w:szCs w:val="19"/>
-          <w:highlight w:val="white"/>
-        </w:rPr>
-        <w:t>ExportMetadata</w:t>
-      </w:r>
-      <w:r>
-        <w:rPr>
-          <w:rFonts w:ascii="Consolas" w:hAnsi="Consolas" w:cs="Consolas"/>
-          <w:color w:val="000000"/>
-          <w:sz w:val="19"/>
-          <w:szCs w:val="19"/>
-          <w:highlight w:val="white"/>
-        </w:rPr>
-        <w:t>(</w:t>
-      </w:r>
-      <w:r>
-        <w:rPr>
-          <w:rFonts w:ascii="Consolas" w:hAnsi="Consolas" w:cs="Consolas"/>
-          <w:color w:val="A31515"/>
-          <w:sz w:val="19"/>
-          <w:szCs w:val="19"/>
-          <w:highlight w:val="white"/>
-        </w:rPr>
-        <w:t>"ProviderId"</w:t>
-      </w:r>
-      <w:r>
-        <w:rPr>
-          <w:rFonts w:ascii="Consolas" w:hAnsi="Consolas" w:cs="Consolas"/>
-          <w:color w:val="000000"/>
-          <w:sz w:val="19"/>
-          <w:szCs w:val="19"/>
-          <w:highlight w:val="white"/>
-        </w:rPr>
-        <w:t xml:space="preserve">, </w:t>
-      </w:r>
-      <w:r>
-        <w:rPr>
-          <w:rFonts w:ascii="Consolas" w:hAnsi="Consolas" w:cs="Consolas"/>
-          <w:color w:val="A31515"/>
-          <w:sz w:val="19"/>
-          <w:szCs w:val="19"/>
-          <w:highlight w:val="white"/>
-        </w:rPr>
-        <w:t>"ConnectedServiceSample.ConnectedServiceProvider"</w:t>
-      </w:r>
-      <w:r>
-        <w:rPr>
-          <w:rFonts w:ascii="Consolas" w:hAnsi="Consolas" w:cs="Consolas"/>
-          <w:color w:val="000000"/>
-          <w:sz w:val="19"/>
-          <w:szCs w:val="19"/>
-          <w:highlight w:val="white"/>
-        </w:rPr>
-        <w:t>)]</w:t>
-      </w:r>
-    </w:p>
-    <w:p>
-      <w:pPr>
+        </w:rPr>
+        <w:t xml:space="preserve"> - </w:t>
+      </w:r>
+      <w:r>
+        <w:t>Creates an XmlConfigHelper that can be used to read xml configuration files.</w:t>
+      </w:r>
+    </w:p>
+    <w:p>
+      <w:pPr>
+        <w:pStyle w:val="ListParagraph"/>
+        <w:numPr>
+          <w:ilvl w:val="0"/>
+          <w:numId w:val="1"/>
+        </w:numPr>
         <w:autoSpaceDE w:val="0"/>
         <w:autoSpaceDN w:val="0"/>
         <w:adjustRightInd w:val="0"/>
         <w:spacing w:after="0" w:line="240" w:lineRule="auto"/>
-        <w:rPr>
-          <w:rFonts w:ascii="Consolas" w:hAnsi="Consolas" w:cs="Consolas"/>
-          <w:color w:val="000000"/>
-          <w:sz w:val="19"/>
-          <w:szCs w:val="19"/>
-          <w:highlight w:val="white"/>
-        </w:rPr>
-      </w:pPr>
-      <w:r>
-        <w:rPr>
-          <w:rFonts w:ascii="Consolas" w:hAnsi="Consolas" w:cs="Consolas"/>
-          <w:color w:val="000000"/>
-          <w:sz w:val="19"/>
-          <w:szCs w:val="19"/>
-          <w:highlight w:val="white"/>
-        </w:rPr>
-        <w:t xml:space="preserve"> [</w:t>
-      </w:r>
-      <w:r>
-        <w:rPr>
-          <w:rFonts w:ascii="Consolas" w:hAnsi="Consolas" w:cs="Consolas"/>
-          <w:color w:val="2B91AF"/>
-          <w:sz w:val="19"/>
-          <w:szCs w:val="19"/>
-          <w:highlight w:val="white"/>
-        </w:rPr>
-        <w:t>ExportMetadata</w:t>
-      </w:r>
-      <w:r>
-        <w:rPr>
-          <w:rFonts w:ascii="Consolas" w:hAnsi="Consolas" w:cs="Consolas"/>
-          <w:color w:val="000000"/>
-          <w:sz w:val="19"/>
-          <w:szCs w:val="19"/>
-          <w:highlight w:val="white"/>
-        </w:rPr>
-        <w:t>(</w:t>
-      </w:r>
-      <w:r>
-        <w:rPr>
-          <w:rFonts w:ascii="Consolas" w:hAnsi="Consolas" w:cs="Consolas"/>
-          <w:color w:val="A31515"/>
-          <w:sz w:val="19"/>
-          <w:szCs w:val="19"/>
-          <w:highlight w:val="white"/>
-        </w:rPr>
-        <w:t>"AppliesTo"</w:t>
-      </w:r>
-      <w:r>
-        <w:rPr>
-          <w:rFonts w:ascii="Consolas" w:hAnsi="Consolas" w:cs="Consolas"/>
-          <w:color w:val="000000"/>
-          <w:sz w:val="19"/>
-          <w:szCs w:val="19"/>
-          <w:highlight w:val="white"/>
-        </w:rPr>
-        <w:t xml:space="preserve">, </w:t>
-      </w:r>
-      <w:r>
-        <w:rPr>
-          <w:rFonts w:ascii="Consolas" w:hAnsi="Consolas" w:cs="Consolas"/>
-          <w:color w:val="A31515"/>
-          <w:sz w:val="19"/>
-          <w:szCs w:val="19"/>
-          <w:highlight w:val="white"/>
-        </w:rPr>
-        <w:t>"CSharp+Web"</w:t>
-      </w:r>
-      <w:r>
-        <w:rPr>
-          <w:rFonts w:ascii="Consolas" w:hAnsi="Consolas" w:cs="Consolas"/>
-          <w:color w:val="000000"/>
-          <w:sz w:val="19"/>
-          <w:szCs w:val="19"/>
-          <w:highlight w:val="white"/>
-        </w:rPr>
-        <w:t>)]</w:t>
-      </w:r>
-    </w:p>
-    <w:p>
-      <w:pPr>
+      </w:pPr>
+      <w:r>
+        <w:rPr>
+          <w:b/>
+        </w:rPr>
+        <w:t>GetExtendedDesignerData</w:t>
+      </w:r>
+      <w:r>
+        <w:rPr>
+          <w:b/>
+        </w:rPr>
+        <w:t>()</w:t>
+      </w:r>
+      <w:r>
+        <w:t xml:space="preserve"> - Gets the designer data for the connected service that is stored in the ConnectedServices.json file for the service.</w:t>
+      </w:r>
+    </w:p>
+    <w:p>
+      <w:pPr>
+        <w:pStyle w:val="ListParagraph"/>
+        <w:numPr>
+          <w:ilvl w:val="0"/>
+          <w:numId w:val="1"/>
+        </w:numPr>
         <w:autoSpaceDE w:val="0"/>
         <w:autoSpaceDN w:val="0"/>
         <w:adjustRightInd w:val="0"/>
         <w:spacing w:after="0" w:line="240" w:lineRule="auto"/>
-        <w:rPr>
-          <w:rFonts w:ascii="Consolas" w:hAnsi="Consolas" w:cs="Consolas"/>
-          <w:color w:val="000000"/>
-          <w:sz w:val="19"/>
-          <w:szCs w:val="19"/>
-          <w:highlight w:val="white"/>
-        </w:rPr>
-      </w:pPr>
-      <w:r>
-        <w:rPr>
-          <w:rFonts w:ascii="Consolas" w:hAnsi="Consolas" w:cs="Consolas"/>
-          <w:color w:val="0000FF"/>
-          <w:sz w:val="19"/>
-          <w:szCs w:val="19"/>
-          <w:highlight w:val="white"/>
-        </w:rPr>
-        <w:t xml:space="preserve"> internal</w:t>
-      </w:r>
-      <w:r>
-        <w:rPr>
-          <w:rFonts w:ascii="Consolas" w:hAnsi="Consolas" w:cs="Consolas"/>
-          <w:color w:val="000000"/>
-          <w:sz w:val="19"/>
-          <w:szCs w:val="19"/>
-          <w:highlight w:val="white"/>
-        </w:rPr>
-        <w:t xml:space="preserve"> </w:t>
-      </w:r>
-      <w:r>
-        <w:rPr>
-          <w:rFonts w:ascii="Consolas" w:hAnsi="Consolas" w:cs="Consolas"/>
-          <w:color w:val="0000FF"/>
-          <w:sz w:val="19"/>
-          <w:szCs w:val="19"/>
-          <w:highlight w:val="white"/>
-        </w:rPr>
-        <w:t>class</w:t>
-      </w:r>
-      <w:r>
-        <w:rPr>
-          <w:rFonts w:ascii="Consolas" w:hAnsi="Consolas" w:cs="Consolas"/>
-          <w:color w:val="000000"/>
-          <w:sz w:val="19"/>
-          <w:szCs w:val="19"/>
-          <w:highlight w:val="white"/>
-        </w:rPr>
-        <w:t xml:space="preserve"> </w:t>
+      </w:pPr>
+      <w:r>
+        <w:rPr>
+          <w:b/>
+        </w:rPr>
+        <w:t>SetExtendedDesignerData()</w:t>
+      </w:r>
+      <w:r>
+        <w:t xml:space="preserve"> - Sets the designer data for the connected service that is stored in the ConnectedServices.json file for the service upon successfully adding/updating the service.</w:t>
+      </w:r>
+    </w:p>
+    <w:p>
+      <w:pPr>
+        <w:autoSpaceDE w:val="0"/>
+        <w:autoSpaceDN w:val="0"/>
+        <w:adjustRightInd w:val="0"/>
+        <w:spacing w:after="0" w:line="240" w:lineRule="auto"/>
+      </w:pPr>
+    </w:p>
+    <w:p>
+      <w:pPr>
+        <w:autoSpaceDE w:val="0"/>
+        <w:autoSpaceDN w:val="0"/>
+        <w:adjustRightInd w:val="0"/>
+        <w:spacing w:after="0" w:line="240" w:lineRule="auto"/>
+      </w:pPr>
+      <w:r>
+        <w:t xml:space="preserve">And the </w:t>
       </w:r>
       <w:r>
         <w:rPr>
@@ -1582,606 +1478,104 @@
           <w:szCs w:val="19"/>
           <w:highlight w:val="white"/>
         </w:rPr>
-        <w:t>Handler</w:t>
-      </w:r>
-      <w:r>
-        <w:rPr>
-          <w:rFonts w:ascii="Consolas" w:hAnsi="Consolas" w:cs="Consolas"/>
-          <w:color w:val="000000"/>
-          <w:sz w:val="19"/>
-          <w:szCs w:val="19"/>
-          <w:highlight w:val="white"/>
-        </w:rPr>
-        <w:t xml:space="preserve"> : </w:t>
-      </w:r>
-      <w:r>
-        <w:rPr>
-          <w:rFonts w:ascii="Consolas" w:hAnsi="Consolas" w:cs="Consolas"/>
-          <w:color w:val="2B91AF"/>
-          <w:sz w:val="19"/>
-          <w:szCs w:val="19"/>
-          <w:highlight w:val="white"/>
-        </w:rPr>
-        <w:t>ConnectedServiceHandler</w:t>
-      </w:r>
-    </w:p>
-    <w:p/>
-    <w:p>
-      <w:pPr>
-        <w:rPr>
-          <w:color w:val="1F497D"/>
-        </w:rPr>
-      </w:pPr>
-      <w:r>
-        <w:lastRenderedPageBreak/>
-        <w:t>The AppliesTo</w:t>
-      </w:r>
-      <w:r>
-        <w:t xml:space="preserve"> value is a query string that specifies the project type that the Handler is valid for.  </w:t>
-      </w:r>
-      <w:r>
-        <w:t xml:space="preserve">An example can be found under the </w:t>
-      </w:r>
-      <w:r>
-        <w:rPr>
-          <w:b/>
-        </w:rPr>
-        <w:t>SDKManifest.xml</w:t>
-      </w:r>
-      <w:r>
-        <w:t xml:space="preserve"> heading</w:t>
-      </w:r>
-      <w:r>
-        <w:t xml:space="preserve"> in the </w:t>
-      </w:r>
-      <w:hyperlink r:id="rId16" w:history="1">
-        <w:r>
-          <w:rPr>
-            <w:rStyle w:val="Hyperlink"/>
-          </w:rPr>
-          <w:t>Creating a Software Development Kit</w:t>
-        </w:r>
-      </w:hyperlink>
-      <w:r>
-        <w:t xml:space="preserve"> documentation.</w:t>
-      </w:r>
-    </w:p>
-    <w:p>
-      <w:r>
-        <w:t>The example above says this Handler applies to any C# Web project.</w:t>
-      </w:r>
-    </w:p>
-    <w:p>
-      <w:r>
-        <w:t>The other ways to specify which project types are supported are other ExportMetadata attributes with the following names:</w:t>
-      </w:r>
-    </w:p>
-    <w:p>
-      <w:pPr>
-        <w:pStyle w:val="ListParagraph"/>
-        <w:numPr>
-          <w:ilvl w:val="0"/>
-          <w:numId w:val="1"/>
-        </w:numPr>
-      </w:pPr>
-      <w:r>
-        <w:rPr>
-          <w:b/>
-        </w:rPr>
-        <w:t>TargetPlatform</w:t>
-      </w:r>
-      <w:r>
-        <w:t xml:space="preserve"> – matches the TargetPlatform property of the Visual Studio project.  For example, “Windows” or “WindowsPhoneApp”.</w:t>
-      </w:r>
-    </w:p>
-    <w:p>
-      <w:pPr>
-        <w:pStyle w:val="ListParagraph"/>
-        <w:numPr>
-          <w:ilvl w:val="0"/>
-          <w:numId w:val="1"/>
-        </w:numPr>
-      </w:pPr>
-      <w:r>
-        <w:rPr>
-          <w:b/>
-        </w:rPr>
-        <w:t>TargetPlatformVersion</w:t>
-      </w:r>
-      <w:r>
-        <w:t xml:space="preserve"> – matches the version of the TargetPlatform.  The </w:t>
-      </w:r>
-      <w:hyperlink r:id="rId17" w:history="1">
-        <w:r>
-          <w:rPr>
-            <w:rStyle w:val="Hyperlink"/>
-          </w:rPr>
-          <w:t>syntax for specifying a version range</w:t>
-        </w:r>
-      </w:hyperlink>
-      <w:r>
-        <w:t xml:space="preserve"> is the same syntax as used in the .vsixmanifest InstallationTarget Version.  For example, “[8.1, 10.0]”.</w:t>
-      </w:r>
-    </w:p>
-    <w:p>
-      <w:pPr>
-        <w:pStyle w:val="ListParagraph"/>
-        <w:numPr>
-          <w:ilvl w:val="0"/>
-          <w:numId w:val="1"/>
-        </w:numPr>
-      </w:pPr>
-      <w:r>
-        <w:rPr>
-          <w:b/>
-        </w:rPr>
-        <w:t>SupportedOutputType</w:t>
-      </w:r>
-      <w:r>
-        <w:t xml:space="preserve"> – matches the </w:t>
-      </w:r>
-      <w:hyperlink r:id="rId18" w:history="1">
-        <w:r>
-          <w:rPr>
-            <w:rStyle w:val="Hyperlink"/>
-          </w:rPr>
-          <w:t>OutputType property</w:t>
-        </w:r>
-      </w:hyperlink>
-      <w:r>
-        <w:t xml:space="preserve"> of the project.  For example, “WinExe”, “Exe”, or “Library”.</w:t>
-      </w:r>
-    </w:p>
-    <w:p>
-      <w:pPr>
-        <w:pStyle w:val="ListParagraph"/>
-        <w:numPr>
-          <w:ilvl w:val="0"/>
-          <w:numId w:val="1"/>
-        </w:numPr>
-      </w:pPr>
-      <w:r>
-        <w:rPr>
-          <w:b/>
-        </w:rPr>
-        <w:t>SupportedProjectTypes</w:t>
-      </w:r>
-      <w:r>
-        <w:t xml:space="preserve"> – matches the </w:t>
-      </w:r>
-      <w:hyperlink r:id="rId19" w:history="1">
-        <w:r>
-          <w:rPr>
-            <w:rStyle w:val="Hyperlink"/>
-          </w:rPr>
-          <w:t>Project</w:t>
-        </w:r>
-        <w:r>
-          <w:rPr>
-            <w:rStyle w:val="Hyperlink"/>
-          </w:rPr>
-          <w:t>Type Guids</w:t>
-        </w:r>
-      </w:hyperlink>
-      <w:r>
-        <w:t xml:space="preserve"> of the project.</w:t>
-      </w:r>
-    </w:p>
-    <w:p>
-      <w:pPr>
-        <w:pStyle w:val="ListParagraph"/>
-        <w:numPr>
-          <w:ilvl w:val="0"/>
-          <w:numId w:val="1"/>
-        </w:numPr>
-      </w:pPr>
-      <w:r>
-        <w:rPr>
-          <w:b/>
-        </w:rPr>
-        <w:t>CustomEvaluator</w:t>
-      </w:r>
-      <w:r>
-        <w:t xml:space="preserve"> – If the above functionality doesn’t meet your needs, we have an escape hatch that allows a handler to write its own custom code to evaluate whether it supports a project.  To use this escape hatch, set the CustomEvaluator ExportMetadata to true:</w:t>
-      </w:r>
-    </w:p>
-    <w:p>
-      <w:pPr>
-        <w:pStyle w:val="ListParagraph"/>
-        <w:rPr>
-          <w:rFonts w:ascii="Consolas" w:hAnsi="Consolas" w:cs="Consolas"/>
-          <w:color w:val="000000"/>
-          <w:sz w:val="19"/>
-          <w:szCs w:val="19"/>
-        </w:rPr>
-      </w:pPr>
-      <w:r>
-        <w:rPr>
-          <w:rFonts w:ascii="Consolas" w:hAnsi="Consolas" w:cs="Consolas"/>
-          <w:color w:val="000000"/>
-          <w:sz w:val="19"/>
-          <w:szCs w:val="19"/>
-          <w:highlight w:val="white"/>
-        </w:rPr>
-        <w:t>[</w:t>
-      </w:r>
-      <w:r>
-        <w:rPr>
-          <w:rFonts w:ascii="Consolas" w:hAnsi="Consolas" w:cs="Consolas"/>
-          <w:color w:val="2B91AF"/>
-          <w:sz w:val="19"/>
-          <w:szCs w:val="19"/>
-          <w:highlight w:val="white"/>
-        </w:rPr>
-        <w:t>ExportMetadata</w:t>
-      </w:r>
-      <w:r>
-        <w:rPr>
-          <w:rFonts w:ascii="Consolas" w:hAnsi="Consolas" w:cs="Consolas"/>
-          <w:color w:val="000000"/>
-          <w:sz w:val="19"/>
-          <w:szCs w:val="19"/>
-          <w:highlight w:val="white"/>
-        </w:rPr>
-        <w:t>(</w:t>
-      </w:r>
-      <w:r>
-        <w:rPr>
-          <w:rFonts w:ascii="Consolas" w:hAnsi="Consolas" w:cs="Consolas"/>
-          <w:color w:val="A31515"/>
-          <w:sz w:val="19"/>
-          <w:szCs w:val="19"/>
-          <w:highlight w:val="white"/>
-        </w:rPr>
-        <w:t>"</w:t>
-      </w:r>
-      <w:r>
-        <w:rPr>
-          <w:rFonts w:ascii="Consolas" w:hAnsi="Consolas" w:cs="Consolas"/>
-          <w:color w:val="A31515"/>
-          <w:sz w:val="19"/>
-          <w:szCs w:val="19"/>
-        </w:rPr>
-        <w:t xml:space="preserve">CustomEvaluator </w:t>
-      </w:r>
-      <w:r>
-        <w:rPr>
-          <w:rFonts w:ascii="Consolas" w:hAnsi="Consolas" w:cs="Consolas"/>
-          <w:color w:val="A31515"/>
-          <w:sz w:val="19"/>
-          <w:szCs w:val="19"/>
-          <w:highlight w:val="white"/>
-        </w:rPr>
-        <w:t>"</w:t>
-      </w:r>
-      <w:r>
-        <w:rPr>
-          <w:rFonts w:ascii="Consolas" w:hAnsi="Consolas" w:cs="Consolas"/>
-          <w:color w:val="000000"/>
-          <w:sz w:val="19"/>
-          <w:szCs w:val="19"/>
-          <w:highlight w:val="white"/>
-        </w:rPr>
-        <w:t xml:space="preserve">, </w:t>
-      </w:r>
-      <w:r>
-        <w:rPr>
-          <w:rFonts w:ascii="Consolas" w:hAnsi="Consolas" w:cs="Consolas"/>
-          <w:color w:val="0000FF"/>
-          <w:sz w:val="19"/>
-          <w:szCs w:val="19"/>
-          <w:highlight w:val="white"/>
-        </w:rPr>
-        <w:t>true</w:t>
-      </w:r>
-      <w:r>
-        <w:rPr>
-          <w:rFonts w:ascii="Consolas" w:hAnsi="Consolas" w:cs="Consolas"/>
-          <w:color w:val="000000"/>
-          <w:sz w:val="19"/>
-          <w:szCs w:val="19"/>
-          <w:highlight w:val="white"/>
-        </w:rPr>
-        <w:t>)]</w:t>
-      </w:r>
-    </w:p>
-    <w:p>
-      <w:pPr>
-        <w:pStyle w:val="ListParagraph"/>
-      </w:pPr>
-      <w:r>
-        <w:t xml:space="preserve">And </w:t>
-      </w:r>
-      <w:r>
-        <w:t xml:space="preserve">then implement the </w:t>
-      </w:r>
-      <w:r>
-        <w:rPr>
-          <w:rFonts w:ascii="Consolas" w:hAnsi="Consolas" w:cs="Consolas"/>
-          <w:color w:val="2B91AF"/>
-          <w:sz w:val="19"/>
-          <w:szCs w:val="19"/>
-          <w:highlight w:val="white"/>
-        </w:rPr>
-        <w:t>IVsHierarchyCustomEvaluator</w:t>
-      </w:r>
-      <w:r>
-        <w:t xml:space="preserve"> interface on the class that </w:t>
-      </w:r>
-      <w:r>
-        <w:t xml:space="preserve">inherits </w:t>
-      </w:r>
-      <w:r>
-        <w:t xml:space="preserve">from </w:t>
-      </w:r>
-      <w:r>
-        <w:rPr>
-          <w:rFonts w:ascii="Consolas" w:hAnsi="Consolas" w:cs="Consolas"/>
-          <w:color w:val="2B91AF"/>
-          <w:sz w:val="19"/>
-          <w:szCs w:val="19"/>
-          <w:highlight w:val="white"/>
-        </w:rPr>
-        <w:t>ConnectedServiceHandler</w:t>
-      </w:r>
-      <w:r>
-        <w:t xml:space="preserve">.  The </w:t>
-      </w:r>
-      <w:r>
-        <w:rPr>
-          <w:rFonts w:ascii="Consolas" w:hAnsi="Consolas" w:cs="Consolas"/>
-          <w:color w:val="0000FF"/>
-          <w:sz w:val="19"/>
-          <w:szCs w:val="19"/>
-          <w:highlight w:val="white"/>
-        </w:rPr>
-        <w:t>bool</w:t>
-      </w:r>
-      <w:r>
-        <w:rPr>
-          <w:rFonts w:ascii="Consolas" w:hAnsi="Consolas" w:cs="Consolas"/>
-          <w:color w:val="000000"/>
-          <w:sz w:val="19"/>
-          <w:szCs w:val="19"/>
-          <w:highlight w:val="white"/>
-        </w:rPr>
-        <w:t xml:space="preserve"> Evaluate(</w:t>
-      </w:r>
-      <w:r>
-        <w:rPr>
-          <w:rFonts w:ascii="Consolas" w:hAnsi="Consolas" w:cs="Consolas"/>
-          <w:color w:val="2B91AF"/>
-          <w:sz w:val="19"/>
-          <w:szCs w:val="19"/>
-          <w:highlight w:val="white"/>
-        </w:rPr>
-        <w:t>IVsHierarchy</w:t>
-      </w:r>
-      <w:r>
-        <w:rPr>
-          <w:rFonts w:ascii="Consolas" w:hAnsi="Consolas" w:cs="Consolas"/>
-          <w:color w:val="000000"/>
-          <w:sz w:val="19"/>
-          <w:szCs w:val="19"/>
-          <w:highlight w:val="white"/>
-        </w:rPr>
-        <w:t xml:space="preserve"> hierarchy)</w:t>
-      </w:r>
-      <w:r>
-        <w:t xml:space="preserve"> method will be invoked and you can return true or false to indicate whether the Handler supports the project or not.</w:t>
-      </w:r>
-    </w:p>
-    <w:p>
-      <w:r>
-        <w:t xml:space="preserve">Note that you can use any combination of the ExportMetadata attributes on your Handler.  If you use more than one, all of the </w:t>
-      </w:r>
-      <w:r>
-        <w:t xml:space="preserve">specified </w:t>
-      </w:r>
-      <w:r>
-        <w:t xml:space="preserve">attributes have to match </w:t>
-      </w:r>
-      <w:r>
-        <w:t xml:space="preserve">the project </w:t>
-      </w:r>
-      <w:r>
-        <w:t xml:space="preserve">for the </w:t>
-      </w:r>
-      <w:r>
-        <w:t>Handler to support the project.  If you don’t specify an attribute, it matches by default.  If you don’t specify any attributes on your Handler, all VS projects will be considered supported, so it is recommended to specify at least one attribute.</w:t>
-      </w:r>
-    </w:p>
-    <w:p>
-      <w:pPr>
-        <w:pStyle w:val="Heading2"/>
-      </w:pPr>
-      <w:r>
-        <w:t>Configure Connected Service Dialog</w:t>
-      </w:r>
-    </w:p>
-    <w:p>
-      <w:r>
-        <w:t xml:space="preserve">Once the developer selects a service and clicks Configure, the Add Connected Service dialog is dismissed and a new Configure Connected Service dialog is displayed.  </w:t>
-      </w:r>
-      <w:r>
-        <w:t>As stated previously, this dialog is more customizable by the extension</w:t>
-      </w:r>
-      <w:r>
-        <w:t xml:space="preserve"> author than the selection dialog.  The extension can choose between the UI templates available.</w:t>
+        <w:t>ConnectedServiceProviderContext</w:t>
+      </w:r>
+      <w:r>
+        <w:t xml:space="preserve"> exposes the following members that are only available to Provider classes and don’t make sense on Handlers:</w:t>
+      </w:r>
+    </w:p>
+    <w:p>
+      <w:pPr>
+        <w:autoSpaceDE w:val="0"/>
+        <w:autoSpaceDN w:val="0"/>
+        <w:adjustRightInd w:val="0"/>
+        <w:spacing w:after="0" w:line="240" w:lineRule="auto"/>
+      </w:pPr>
+    </w:p>
+    <w:p>
+      <w:pPr>
+        <w:pStyle w:val="ListParagraph"/>
+        <w:numPr>
+          <w:ilvl w:val="0"/>
+          <w:numId w:val="1"/>
+        </w:numPr>
+        <w:autoSpaceDE w:val="0"/>
+        <w:autoSpaceDN w:val="0"/>
+        <w:adjustRightInd w:val="0"/>
+        <w:spacing w:after="0" w:line="240" w:lineRule="auto"/>
+      </w:pPr>
+      <w:r>
+        <w:rPr>
+          <w:b/>
+        </w:rPr>
+        <w:t>StartBusyIndicator</w:t>
+      </w:r>
+      <w:r>
+        <w:rPr>
+          <w:b/>
+        </w:rPr>
+        <w:t xml:space="preserve">(message) </w:t>
+      </w:r>
+      <w:r>
+        <w:t xml:space="preserve">- Shows a busy indicator and message to the user to indicate that Visual Studio is actively working on processing the current request. </w:t>
+      </w:r>
+      <w:r>
+        <w:t xml:space="preserve"> When the busy indicator should be dismissed, simply call Dispose() on the object returned.</w:t>
+      </w:r>
+    </w:p>
+    <w:p>
+      <w:pPr>
+        <w:autoSpaceDE w:val="0"/>
+        <w:autoSpaceDN w:val="0"/>
+        <w:adjustRightInd w:val="0"/>
+        <w:spacing w:after="0" w:line="240" w:lineRule="auto"/>
+      </w:pPr>
+    </w:p>
+    <w:p>
+      <w:r>
+        <w:t xml:space="preserve">The </w:t>
+      </w:r>
+      <w:r>
+        <w:t>ConnectedServiceC</w:t>
+      </w:r>
+      <w:r>
+        <w:t xml:space="preserve">onfigurator object, and objects it creates, are </w:t>
+      </w:r>
+      <w:r>
+        <w:t xml:space="preserve">cached for the lifetime of the dialog.  So Visual Studio will only ask </w:t>
+      </w:r>
+      <w:r>
+        <w:t>to create these objects once per session of the dialog.  However, s</w:t>
+      </w:r>
+      <w:r>
+        <w:t xml:space="preserve">ome of these objects might be holding on to resources that need to be cleaned up when the dialog is dismissed.  In order to accommodate </w:t>
+      </w:r>
+      <w:r>
+        <w:t xml:space="preserve">these scenarios, when the dialog is dismissed Visual Studio </w:t>
+      </w:r>
+      <w:r>
+        <w:t>calls Dispose() on each object</w:t>
+      </w:r>
+      <w:r>
+        <w:t xml:space="preserve">, which can be overridden to perform the </w:t>
+      </w:r>
+      <w:r>
+        <w:t>cleanup</w:t>
+      </w:r>
+      <w:r>
+        <w:t>.</w:t>
+      </w:r>
+    </w:p>
+    <w:p>
+      <w:r>
+        <w:t>* Note that the ConnectedServiceProvider and ConnectedServiceHandler objects are instantiated through MEF.  Once these objects are initialized, they are maintained throughout the lifetime of the devenv.exe process.  It is highly recommended to not maintain state on these objects, as these resources will not be cleaned up until the process exits.</w:t>
       </w:r>
     </w:p>
     <w:p>
       <w:pPr>
         <w:pStyle w:val="Heading3"/>
       </w:pPr>
-      <w:bookmarkStart w:id="2" w:name="_CreateService"/>
-      <w:bookmarkEnd w:id="2"/>
-      <w:r>
-        <w:t>CreateConfiguratorAsync</w:t>
-      </w:r>
-    </w:p>
-    <w:p>
-      <w:r>
-        <w:t xml:space="preserve">The way you specify which UI template you are choosing is by overriding the </w:t>
-      </w:r>
-      <w:r>
-        <w:t>CreateConfiguratorAsync</w:t>
-      </w:r>
-      <w:r>
-        <w:t xml:space="preserve"> method and returning an object that inherits from either </w:t>
-      </w:r>
-      <w:r>
-        <w:rPr>
-          <w:color w:val="2B91AF"/>
-          <w:highlight w:val="white"/>
-        </w:rPr>
-        <w:t>ConnectedServiceGrid</w:t>
-      </w:r>
-      <w:r>
-        <w:t>,</w:t>
-      </w:r>
-      <w:r>
-        <w:rPr>
-          <w:rFonts w:ascii="Consolas" w:hAnsi="Consolas" w:cs="Consolas"/>
-          <w:color w:val="2B91AF"/>
-          <w:sz w:val="19"/>
-          <w:szCs w:val="19"/>
-        </w:rPr>
-        <w:t xml:space="preserve"> </w:t>
-      </w:r>
-      <w:r>
-        <w:rPr>
-          <w:color w:val="2B91AF"/>
-          <w:highlight w:val="white"/>
-        </w:rPr>
-        <w:t>ConnectedServiceSinglePage</w:t>
-      </w:r>
-      <w:r>
-        <w:t xml:space="preserve">, </w:t>
-      </w:r>
-      <w:r>
-        <w:t>or</w:t>
-      </w:r>
-      <w:r>
-        <w:rPr>
-          <w:rFonts w:ascii="Consolas" w:hAnsi="Consolas" w:cs="Consolas"/>
-          <w:color w:val="2B91AF"/>
-          <w:sz w:val="19"/>
-          <w:szCs w:val="19"/>
-        </w:rPr>
-        <w:t xml:space="preserve"> </w:t>
-      </w:r>
-      <w:r>
-        <w:rPr>
-          <w:color w:val="2B91AF"/>
-          <w:highlight w:val="white"/>
-        </w:rPr>
-        <w:t>ConnectedServiceWizard</w:t>
-      </w:r>
-      <w:r>
-        <w:t>.  Each UI template has its own extensibility points.</w:t>
-      </w:r>
-    </w:p>
-    <w:p>
-      <w:r>
-        <w:t xml:space="preserve">The </w:t>
-      </w:r>
-      <w:r>
-        <w:t>CreateConfiguratorAsync</w:t>
-      </w:r>
-      <w:r>
-        <w:t xml:space="preserve"> method takes in a</w:t>
-      </w:r>
-      <w:r>
-        <w:rPr>
-          <w:rFonts w:ascii="Consolas" w:hAnsi="Consolas" w:cs="Consolas"/>
-          <w:color w:val="2B91AF"/>
-          <w:sz w:val="19"/>
-          <w:szCs w:val="19"/>
-          <w:highlight w:val="white"/>
-        </w:rPr>
-        <w:t xml:space="preserve"> </w:t>
-      </w:r>
-      <w:r>
-        <w:rPr>
-          <w:color w:val="2B91AF"/>
-          <w:highlight w:val="white"/>
-        </w:rPr>
-        <w:t>ConnectedServiceProviderHost</w:t>
-      </w:r>
-      <w:r>
-        <w:t xml:space="preserve"> object, which can be used to get the </w:t>
-      </w:r>
-      <w:r>
-        <w:rPr>
-          <w:color w:val="2B91AF"/>
-          <w:highlight w:val="white"/>
-        </w:rPr>
-        <w:t>IVsHierarchy</w:t>
-      </w:r>
-      <w:r>
-        <w:t xml:space="preserve">, which represents the current VS project being configured.  The host object can also be used to start a “busy” indicator in the bottom left corner of the configure dialog to tell the user it is working on satisfying the current request.  When the busy indicator should be dismissed, simply call Dispose() on the object returned from the </w:t>
-      </w:r>
-      <w:r>
-        <w:rPr>
-          <w:color w:val="2B91AF"/>
-          <w:highlight w:val="white"/>
-        </w:rPr>
-        <w:t>ConnectedService</w:t>
-      </w:r>
-      <w:r>
-        <w:rPr>
-          <w:color w:val="2B91AF"/>
-        </w:rPr>
-        <w:t>ProviderHost.StartBusyIndicator</w:t>
-      </w:r>
-      <w:r>
-        <w:t xml:space="preserve"> method.</w:t>
-      </w:r>
-    </w:p>
-    <w:p>
-      <w:r>
-        <w:t xml:space="preserve">The </w:t>
-      </w:r>
-      <w:r>
-        <w:t xml:space="preserve">configurator object, and objects it creates, are </w:t>
-      </w:r>
-      <w:r>
-        <w:t xml:space="preserve">cached for the lifetime of the dialog.  So Visual Studio will only ask </w:t>
-      </w:r>
-      <w:r>
-        <w:t>to create these objects once per session of the dialog.  However, s</w:t>
-      </w:r>
-      <w:r>
-        <w:t xml:space="preserve">ome of these objects might be holding on to resources that need to be cleaned up when the dialog is dismissed.  In order to accommodate </w:t>
-      </w:r>
-      <w:r>
-        <w:t xml:space="preserve">these scenarios, when the dialog is dismissed Visual Studio </w:t>
-      </w:r>
-      <w:r>
-        <w:t>calls Dispose() on each object</w:t>
-      </w:r>
-      <w:r>
-        <w:t xml:space="preserve">, which can be overridden to perform the </w:t>
-      </w:r>
-      <w:r>
-        <w:t>cleanup</w:t>
-      </w:r>
-      <w:r>
-        <w:t>.</w:t>
-      </w:r>
-    </w:p>
-    <w:p>
-      <w:r>
-        <w:t>* Note that the ConnectedServiceProvider and ConnectedServiceHandler objects are instantiated through MEF.  Once these objects are initialized, they are maintained throughout the lifetime of the devenv.exe process.  It is highly recommended to not maintain state on these objects, as these resources will not be cleaned up until the process exits.</w:t>
-      </w:r>
-    </w:p>
-    <w:p>
-      <w:pPr>
-        <w:pStyle w:val="Heading3"/>
-      </w:pPr>
-      <w:r>
-        <w:lastRenderedPageBreak/>
+      <w:r>
         <w:t>Grid Template</w:t>
       </w:r>
     </w:p>
@@ -2206,7 +1600,7 @@
                     <pic:cNvPicPr/>
                   </pic:nvPicPr>
                   <pic:blipFill>
-                    <a:blip r:embed="rId20"/>
+                    <a:blip r:embed="rId16"/>
                     <a:stretch>
                       <a:fillRect/>
                     </a:stretch>
@@ -2229,6 +1623,7 @@
     </w:p>
     <w:p>
       <w:r>
+        <w:lastRenderedPageBreak/>
         <w:t xml:space="preserve">When the provider wants to use the Grid template, it returns an object that </w:t>
       </w:r>
       <w:r>
@@ -2538,7 +1933,6 @@
         </w:numPr>
       </w:pPr>
       <w:r>
-        <w:lastRenderedPageBreak/>
         <w:t>The labels and fields will be displayed in the order given.</w:t>
       </w:r>
     </w:p>
@@ -2786,6 +2180,7 @@
     </w:p>
     <w:p>
       <w:r>
+        <w:lastRenderedPageBreak/>
         <w:t xml:space="preserve">You can change the display name of the first column in the grid by </w:t>
       </w:r>
       <w:r>
@@ -2844,7 +2239,6 @@
         <w:pStyle w:val="Heading3"/>
       </w:pPr>
       <w:r>
-        <w:lastRenderedPageBreak/>
         <w:t>Single Page Template</w:t>
       </w:r>
     </w:p>
@@ -2869,7 +2263,7 @@
                     <pic:cNvPicPr/>
                   </pic:nvPicPr>
                   <pic:blipFill>
-                    <a:blip r:embed="rId21"/>
+                    <a:blip r:embed="rId17"/>
                     <a:stretch>
                       <a:fillRect/>
                     </a:stretch>
@@ -2992,20 +2386,14 @@
       <w:r>
         <w:rPr>
           <w:b/>
+          <w:bCs/>
         </w:rPr>
         <w:t>CreateAuthenticatorAsync</w:t>
       </w:r>
       <w:r>
-        <w:t xml:space="preserve">() (4) - Creates the ConnectedServiceAuthenticator that allows users to log into the service.  See </w:t>
-      </w:r>
-      <w:hyperlink w:anchor="_ConnectedServiceAuthenticator" w:history="1">
-        <w:r>
-          <w:t>ConnectedServiceAuthenticator</w:t>
-        </w:r>
-      </w:hyperlink>
-      <w:r>
-        <w:t xml:space="preserve"> for more information.</w:t>
-      </w:r>
+        <w:t>() (4) - Creates the ConnectedServiceAuthenticator that allows users to log into the service.  See ConnectedServiceAuthenticator for more information.</w:t>
+      </w:r>
+      <w:hyperlink w:anchor="_ConnectedServiceAuthenticator" w:history="1"/>
     </w:p>
     <w:p>
       <w:pPr>
@@ -3070,153 +2458,154 @@
       <w:pPr>
         <w:pStyle w:val="Heading3"/>
       </w:pPr>
-      <w:bookmarkStart w:id="3" w:name="_ConnectedServiceAuthenticator"/>
+      <w:bookmarkStart w:id="2" w:name="_ConnectedServiceAuthenticator"/>
+      <w:bookmarkEnd w:id="2"/>
+      <w:r>
+        <w:lastRenderedPageBreak/>
+        <w:t>ConnectedServiceAuthenticator</w:t>
+      </w:r>
+    </w:p>
+    <w:p>
+      <w:r>
+        <w:t>A very common option to implement with the Grid and Single Page templates is authentication.  This allows the user to authenticate to the service from Visual Studio.  The extension is given a space in the dialog at the top right where it can implement its own UI to authenticate the user.</w:t>
+      </w:r>
+      <w:r>
+        <w:t xml:space="preserve">  You can c</w:t>
+      </w:r>
+      <w:r>
+        <w:t xml:space="preserve">hoose this option by returning an object that </w:t>
+      </w:r>
+      <w:r>
+        <w:t xml:space="preserve">inherits </w:t>
+      </w:r>
+      <w:r>
+        <w:t xml:space="preserve">from </w:t>
+      </w:r>
+      <w:r>
+        <w:rPr>
+          <w:color w:val="2B91AF"/>
+          <w:highlight w:val="white"/>
+        </w:rPr>
+        <w:t>ConnectedServiceAuthenticator</w:t>
+      </w:r>
+      <w:r>
+        <w:t xml:space="preserve"> from the </w:t>
+      </w:r>
+      <w:r>
+        <w:t>CreateAuthenticatorAsync</w:t>
+      </w:r>
+      <w:r>
+        <w:t>() method.  The class exposes the following members:</w:t>
+      </w:r>
+    </w:p>
+    <w:p>
+      <w:pPr>
+        <w:pStyle w:val="ListParagraph"/>
+        <w:numPr>
+          <w:ilvl w:val="0"/>
+          <w:numId w:val="1"/>
+        </w:numPr>
+      </w:pPr>
+      <w:r>
+        <w:rPr>
+          <w:b/>
+          <w:bCs/>
+        </w:rPr>
+        <w:t>IsAuthenticated</w:t>
+      </w:r>
+      <w:r>
+        <w:t xml:space="preserve"> – Gets or sets a value indicating whether the user is already logged in or otherwise authenticated.</w:t>
+      </w:r>
+    </w:p>
+    <w:p>
+      <w:pPr>
+        <w:pStyle w:val="ListParagraph"/>
+        <w:numPr>
+          <w:ilvl w:val="0"/>
+          <w:numId w:val="1"/>
+        </w:numPr>
+      </w:pPr>
+      <w:r>
+        <w:rPr>
+          <w:b/>
+        </w:rPr>
+        <w:t>NeedToAuthenticateText</w:t>
+      </w:r>
+      <w:r>
+        <w:t xml:space="preserve"> - Gets or sets a value to display when no instances are available because IsAuthenticated is 'false'.</w:t>
+      </w:r>
+    </w:p>
+    <w:p>
+      <w:pPr>
+        <w:pStyle w:val="ListParagraph"/>
+        <w:numPr>
+          <w:ilvl w:val="0"/>
+          <w:numId w:val="1"/>
+        </w:numPr>
+      </w:pPr>
+      <w:r>
+        <w:rPr>
+          <w:b/>
+        </w:rPr>
+        <w:t>AuthenticationChanged</w:t>
+      </w:r>
+      <w:r>
+        <w:t xml:space="preserve"> – An event that signals a change to the current authentication state such as the authenticated user has changed.</w:t>
+      </w:r>
+    </w:p>
+    <w:p>
+      <w:pPr>
+        <w:pStyle w:val="ListParagraph"/>
+        <w:numPr>
+          <w:ilvl w:val="0"/>
+          <w:numId w:val="1"/>
+        </w:numPr>
+      </w:pPr>
+      <w:r>
+        <w:rPr>
+          <w:b/>
+          <w:bCs/>
+        </w:rPr>
+        <w:t>OnAuthenticationChanged</w:t>
+      </w:r>
+      <w:r>
+        <w:t>() – Raises the AuthenticationChanged event.</w:t>
+      </w:r>
+    </w:p>
+    <w:p>
+      <w:pPr>
+        <w:pStyle w:val="ListParagraph"/>
+        <w:numPr>
+          <w:ilvl w:val="0"/>
+          <w:numId w:val="1"/>
+        </w:numPr>
+      </w:pPr>
+      <w:r>
+        <w:rPr>
+          <w:b/>
+        </w:rPr>
+        <w:t>View</w:t>
+      </w:r>
+      <w:r>
+        <w:t xml:space="preserve"> - </w:t>
+      </w:r>
+      <w:r>
+        <w:t>Gets or sets the Framework Element that should be displayed in the UI to allow the user to authenticate to the service.</w:t>
+      </w:r>
+    </w:p>
+    <w:p>
+      <w:pPr>
+        <w:pStyle w:val="ListParagraph"/>
+        <w:numPr>
+          <w:ilvl w:val="1"/>
+          <w:numId w:val="1"/>
+        </w:numPr>
+      </w:pPr>
+      <w:r>
+        <w:t>The space available for this view is 192px width X 64px height.</w:t>
+      </w:r>
+      <w:bookmarkStart w:id="3" w:name="_GoBack"/>
       <w:bookmarkEnd w:id="3"/>
-      <w:r>
-        <w:t>ConnectedServiceAuthenticator</w:t>
-      </w:r>
-    </w:p>
-    <w:p>
-      <w:r>
-        <w:t>A very common option to implement with the Grid and Single Page templates is authentication.  This allows the user to authenticate to the service from Visual Studio.  The extension is given a space in the dialog at the top right where it can implement its own UI to authenticate the user.</w:t>
-      </w:r>
-      <w:r>
-        <w:t xml:space="preserve">  You can c</w:t>
-      </w:r>
-      <w:r>
-        <w:t xml:space="preserve">hoose this option by returning an object that </w:t>
-      </w:r>
-      <w:r>
-        <w:t xml:space="preserve">inherits </w:t>
-      </w:r>
-      <w:r>
-        <w:t xml:space="preserve">from </w:t>
-      </w:r>
-      <w:r>
-        <w:rPr>
-          <w:color w:val="2B91AF"/>
-          <w:highlight w:val="white"/>
-        </w:rPr>
-        <w:t>ConnectedServiceAuthenticator</w:t>
-      </w:r>
-      <w:r>
-        <w:t xml:space="preserve"> from the </w:t>
-      </w:r>
-      <w:r>
-        <w:t>CreateAuthenticatorAsync</w:t>
-      </w:r>
-      <w:r>
-        <w:t>() method.  The class exposes the following members:</w:t>
-      </w:r>
-    </w:p>
-    <w:p>
-      <w:pPr>
-        <w:pStyle w:val="ListParagraph"/>
-        <w:numPr>
-          <w:ilvl w:val="0"/>
-          <w:numId w:val="1"/>
-        </w:numPr>
-      </w:pPr>
-      <w:r>
-        <w:rPr>
-          <w:b/>
-        </w:rPr>
-        <w:t>IsAuthenticated</w:t>
-      </w:r>
-      <w:r>
-        <w:t xml:space="preserve"> – Gets or sets a value indicating whether the user is already logged in or otherwise authenticated.</w:t>
-      </w:r>
-    </w:p>
-    <w:p>
-      <w:pPr>
-        <w:pStyle w:val="ListParagraph"/>
-        <w:numPr>
-          <w:ilvl w:val="0"/>
-          <w:numId w:val="1"/>
-        </w:numPr>
-      </w:pPr>
-      <w:r>
-        <w:rPr>
-          <w:b/>
-        </w:rPr>
-        <w:lastRenderedPageBreak/>
-        <w:t>NeedToAuthenticateText</w:t>
-      </w:r>
-      <w:r>
-        <w:t xml:space="preserve"> - Gets or sets a value to display when no instances are available because IsAuthenticated is 'false'.</w:t>
-      </w:r>
-    </w:p>
-    <w:p>
-      <w:pPr>
-        <w:pStyle w:val="ListParagraph"/>
-        <w:numPr>
-          <w:ilvl w:val="0"/>
-          <w:numId w:val="1"/>
-        </w:numPr>
-      </w:pPr>
-      <w:r>
-        <w:rPr>
-          <w:b/>
-        </w:rPr>
-        <w:t>AuthenticationChanged</w:t>
-      </w:r>
-      <w:r>
-        <w:t xml:space="preserve"> – An event that signals a change to the current authentication state such as the authenticated user has changed.</w:t>
-      </w:r>
-    </w:p>
-    <w:p>
-      <w:pPr>
-        <w:pStyle w:val="ListParagraph"/>
-        <w:numPr>
-          <w:ilvl w:val="0"/>
-          <w:numId w:val="1"/>
-        </w:numPr>
-      </w:pPr>
-      <w:r>
-        <w:rPr>
-          <w:b/>
-        </w:rPr>
-        <w:t>OnAuthenticationChanged</w:t>
-      </w:r>
-      <w:r>
-        <w:t xml:space="preserve">() </w:t>
-      </w:r>
-      <w:r>
-        <w:t>– Raises the AuthenticationChanged event.</w:t>
-      </w:r>
-    </w:p>
-    <w:p>
-      <w:pPr>
-        <w:pStyle w:val="ListParagraph"/>
-        <w:numPr>
-          <w:ilvl w:val="0"/>
-          <w:numId w:val="1"/>
-        </w:numPr>
-      </w:pPr>
-      <w:r>
-        <w:rPr>
-          <w:b/>
-        </w:rPr>
-        <w:t>View</w:t>
-      </w:r>
-      <w:r>
-        <w:t xml:space="preserve"> - </w:t>
-      </w:r>
-      <w:r>
-        <w:t>Gets or sets the Framework Element that should be displayed in the UI to allow the user to authenticate to the service.</w:t>
-      </w:r>
-    </w:p>
-    <w:p>
-      <w:pPr>
-        <w:pStyle w:val="ListParagraph"/>
-        <w:numPr>
-          <w:ilvl w:val="1"/>
-          <w:numId w:val="1"/>
-        </w:numPr>
-      </w:pPr>
-      <w:r>
-        <w:t>The space available for this view is 192px width X 64px height.</w:t>
-      </w:r>
     </w:p>
     <w:p>
       <w:r>
@@ -3252,7 +2641,7 @@
                     <pic:cNvPicPr/>
                   </pic:nvPicPr>
                   <pic:blipFill>
-                    <a:blip r:embed="rId22"/>
+                    <a:blip r:embed="rId18"/>
                     <a:stretch>
                       <a:fillRect/>
                     </a:stretch>
@@ -3321,6 +2710,7 @@
         <w:pStyle w:val="Heading4"/>
       </w:pPr>
       <w:r>
+        <w:lastRenderedPageBreak/>
         <w:t>ConnectedServiceWizard</w:t>
       </w:r>
     </w:p>
@@ -3400,66 +2790,102 @@
         <w:rPr>
           <w:b/>
         </w:rPr>
-        <w:t>EnableNavigation</w:t>
+        <w:t xml:space="preserve">IsPreviousEnabled </w:t>
+      </w:r>
+      <w:r>
+        <w:t>(9)</w:t>
       </w:r>
       <w:r>
         <w:t xml:space="preserve"> </w:t>
       </w:r>
       <w:r>
-        <w:t>(9 &amp; 10)</w:t>
+        <w:t xml:space="preserve">- </w:t>
+      </w:r>
+      <w:r>
+        <w:t>Gets or sets a value indicating whether the Previous button is enabled.</w:t>
+      </w:r>
+    </w:p>
+    <w:p>
+      <w:pPr>
+        <w:pStyle w:val="ListParagraph"/>
+        <w:numPr>
+          <w:ilvl w:val="0"/>
+          <w:numId w:val="1"/>
+        </w:numPr>
+      </w:pPr>
+      <w:r>
+        <w:rPr>
+          <w:b/>
+        </w:rPr>
+        <w:t>IsNextEnabled</w:t>
       </w:r>
       <w:r>
         <w:t xml:space="preserve"> </w:t>
       </w:r>
       <w:r>
-        <w:t>- Event for enabling the navigation buttons (Prev</w:t>
-      </w:r>
-      <w:r>
-        <w:t>i</w:t>
-      </w:r>
-      <w:r>
-        <w:t>ous, Next, or Finish).</w:t>
-      </w:r>
-    </w:p>
-    <w:p>
-      <w:pPr>
-        <w:pStyle w:val="ListParagraph"/>
-        <w:numPr>
-          <w:ilvl w:val="0"/>
-          <w:numId w:val="1"/>
-        </w:numPr>
-      </w:pPr>
-      <w:r>
-        <w:rPr>
-          <w:b/>
-        </w:rPr>
-        <w:t>OnEnableNavigation</w:t>
+        <w:t>(9)</w:t>
+      </w:r>
+      <w:r>
+        <w:t xml:space="preserve"> </w:t>
+      </w:r>
+      <w:r>
+        <w:t xml:space="preserve">- </w:t>
+      </w:r>
+      <w:r>
+        <w:t>Gets or sets a value indicating whether the Next button is enabled.</w:t>
+      </w:r>
+    </w:p>
+    <w:p>
+      <w:pPr>
+        <w:pStyle w:val="ListParagraph"/>
+        <w:numPr>
+          <w:ilvl w:val="0"/>
+          <w:numId w:val="1"/>
+        </w:numPr>
+      </w:pPr>
+      <w:r>
+        <w:rPr>
+          <w:b/>
+        </w:rPr>
+        <w:t>IsFinishEnabled</w:t>
+      </w:r>
+      <w:r>
+        <w:rPr>
+          <w:b/>
+        </w:rPr>
+        <w:t xml:space="preserve"> </w:t>
+      </w:r>
+      <w:r>
+        <w:t>(10)</w:t>
+      </w:r>
+      <w:r>
+        <w:t xml:space="preserve"> </w:t>
+      </w:r>
+      <w:r>
+        <w:t xml:space="preserve">- </w:t>
+      </w:r>
+      <w:r>
+        <w:t>Gets or sets a value indicating whether the Finish button is enabled.</w:t>
+      </w:r>
+    </w:p>
+    <w:p>
+      <w:pPr>
+        <w:pStyle w:val="ListParagraph"/>
+        <w:numPr>
+          <w:ilvl w:val="0"/>
+          <w:numId w:val="1"/>
+        </w:numPr>
+      </w:pPr>
+      <w:r>
+        <w:rPr>
+          <w:b/>
+        </w:rPr>
+        <w:t>GetFinishedServiceInstanceAsync</w:t>
       </w:r>
       <w:r>
         <w:t xml:space="preserve">() </w:t>
       </w:r>
       <w:r>
-        <w:t>- Raises the EnableNavigation event to enable/disable the wizard navigation buttons.</w:t>
-      </w:r>
-    </w:p>
-    <w:p>
-      <w:pPr>
-        <w:pStyle w:val="ListParagraph"/>
-        <w:numPr>
-          <w:ilvl w:val="0"/>
-          <w:numId w:val="1"/>
-        </w:numPr>
-      </w:pPr>
-      <w:r>
-        <w:rPr>
-          <w:b/>
-        </w:rPr>
-        <w:t>GetFinishedServiceInstanceAsync</w:t>
-      </w:r>
-      <w:r>
-        <w:t xml:space="preserve">() </w:t>
-      </w:r>
-      <w:r>
         <w:t xml:space="preserve">(10) </w:t>
       </w:r>
       <w:r>
@@ -3546,7 +2972,6 @@
         <w:rPr>
           <w:b/>
         </w:rPr>
-        <w:lastRenderedPageBreak/>
         <w:t>Description</w:t>
       </w:r>
       <w:r>
@@ -3703,6 +3128,54 @@
         <w:rPr>
           <w:b/>
         </w:rPr>
+        <w:t xml:space="preserve">Wizard </w:t>
+      </w:r>
+      <w:r>
+        <w:t xml:space="preserve">– </w:t>
+      </w:r>
+      <w:r>
+        <w:t>Gets the parent ConnectedServiceWizard view model that contains this page.</w:t>
+      </w:r>
+    </w:p>
+    <w:p>
+      <w:pPr>
+        <w:pStyle w:val="ListParagraph"/>
+        <w:numPr>
+          <w:ilvl w:val="0"/>
+          <w:numId w:val="1"/>
+        </w:numPr>
+      </w:pPr>
+      <w:r>
+        <w:rPr>
+          <w:b/>
+        </w:rPr>
+        <w:t>DisableScrollBars</w:t>
+      </w:r>
+      <w:r>
+        <w:rPr>
+          <w:b/>
+        </w:rPr>
+        <w:t xml:space="preserve"> </w:t>
+      </w:r>
+      <w:r>
+        <w:t xml:space="preserve">– </w:t>
+      </w:r>
+      <w:r>
+        <w:t>Gets or sets a value indicating whether or not the default scroll bar functionality for the page should be disabled.</w:t>
+      </w:r>
+    </w:p>
+    <w:p>
+      <w:pPr>
+        <w:pStyle w:val="ListParagraph"/>
+        <w:numPr>
+          <w:ilvl w:val="0"/>
+          <w:numId w:val="1"/>
+        </w:numPr>
+      </w:pPr>
+      <w:r>
+        <w:rPr>
+          <w:b/>
+        </w:rPr>
         <w:t>OnPageEntering</w:t>
       </w:r>
       <w:r>
@@ -3755,71 +3228,6 @@
       </w:r>
       <w:r>
         <w:t xml:space="preserve"> is called on a ConnectedServiceWizardPage when the wizard is navigating away from the page.</w:t>
-      </w:r>
-    </w:p>
-    <w:p>
-      <w:pPr>
-        <w:pStyle w:val="Heading4"/>
-      </w:pPr>
-      <w:r>
-        <w:t>NavigationEnabledState</w:t>
-      </w:r>
-    </w:p>
-    <w:p>
-      <w:r>
-        <w:t xml:space="preserve">The </w:t>
-      </w:r>
-      <w:r>
-        <w:rPr>
-          <w:rFonts w:ascii="Consolas" w:hAnsi="Consolas" w:cs="Consolas"/>
-          <w:color w:val="2B91AF"/>
-          <w:sz w:val="19"/>
-          <w:szCs w:val="19"/>
-          <w:highlight w:val="white"/>
-        </w:rPr>
-        <w:t>NavigationEnabledState</w:t>
-      </w:r>
-      <w:r>
-        <w:rPr>
-          <w:rFonts w:ascii="Consolas" w:hAnsi="Consolas" w:cs="Consolas"/>
-          <w:color w:val="2B91AF"/>
-          <w:sz w:val="19"/>
-          <w:szCs w:val="19"/>
-        </w:rPr>
-        <w:t xml:space="preserve"> </w:t>
-      </w:r>
-      <w:r>
-        <w:t xml:space="preserve">class is used to toggle the </w:t>
-      </w:r>
-      <w:r>
-        <w:t>enabled state</w:t>
-      </w:r>
-      <w:r>
-        <w:t xml:space="preserve"> of the Previous, Next, and Finish buttons in the wizard.  The class contains three nullable Boolean properties corresponding to each of these buttons.  If the current state of the button should be preserved, a ‘null’ value </w:t>
-      </w:r>
-      <w:r>
-        <w:t xml:space="preserve">should be used for the </w:t>
-      </w:r>
-      <w:r>
-        <w:t xml:space="preserve">NaviationEnabledState’s </w:t>
-      </w:r>
-      <w:r>
-        <w:t xml:space="preserve">corresponding </w:t>
-      </w:r>
-      <w:r>
-        <w:t xml:space="preserve">property.  This is </w:t>
-      </w:r>
-      <w:r>
-        <w:t>useful</w:t>
-      </w:r>
-      <w:r>
-        <w:t xml:space="preserve"> when you want to toggle a single button</w:t>
-      </w:r>
-      <w:r>
-        <w:t>’s state</w:t>
-      </w:r>
-      <w:r>
-        <w:t>, and leave the other buttons as they currently are.</w:t>
       </w:r>
     </w:p>
     <w:p>
@@ -3936,10 +3344,888 @@
     </w:p>
     <w:p>
       <w:pPr>
+        <w:pStyle w:val="Heading2"/>
+      </w:pPr>
+    </w:p>
+    <w:p>
+      <w:pPr>
+        <w:pStyle w:val="Heading2"/>
+      </w:pPr>
+      <w:r>
+        <w:t>ConnectedServiceInstance</w:t>
+      </w:r>
+    </w:p>
+    <w:p>
+      <w:r>
+        <w:t xml:space="preserve">The </w:t>
+      </w:r>
+      <w:r>
+        <w:rPr>
+          <w:color w:val="2B91AF"/>
+          <w:highlight w:val="white"/>
+        </w:rPr>
+        <w:t>ConnectedServiceInstance</w:t>
+      </w:r>
+      <w:r>
+        <w:t xml:space="preserve"> </w:t>
+      </w:r>
+      <w:r>
+        <w:t xml:space="preserve">class </w:t>
+      </w:r>
+      <w:r>
+        <w:t xml:space="preserve">represents a single instance of a connected service.  </w:t>
+      </w:r>
+      <w:r>
+        <w:t xml:space="preserve">You can think of it as the information that gets passed from a Provider into the appropriate Handler.  </w:t>
+      </w:r>
+      <w:r>
+        <w:t xml:space="preserve">This class is the only way for the Provider and Handler to communicate, since they don’t have references to each other.  </w:t>
+      </w:r>
+      <w:r>
+        <w:t>It contains the following members:</w:t>
+      </w:r>
+    </w:p>
+    <w:p>
+      <w:pPr>
+        <w:pStyle w:val="ListParagraph"/>
+        <w:numPr>
+          <w:ilvl w:val="0"/>
+          <w:numId w:val="1"/>
+        </w:numPr>
+      </w:pPr>
+      <w:r>
+        <w:rPr>
+          <w:b/>
+        </w:rPr>
+        <w:t>InstanceId</w:t>
+      </w:r>
+      <w:r>
+        <w:t xml:space="preserve"> – Gets </w:t>
+      </w:r>
+      <w:r>
+        <w:t xml:space="preserve">or sets </w:t>
+      </w:r>
+      <w:r>
+        <w:t>a unique ID for the service instance.</w:t>
+      </w:r>
+    </w:p>
+    <w:p>
+      <w:pPr>
+        <w:pStyle w:val="ListParagraph"/>
+        <w:numPr>
+          <w:ilvl w:val="0"/>
+          <w:numId w:val="1"/>
+        </w:numPr>
+      </w:pPr>
+      <w:r>
+        <w:rPr>
+          <w:b/>
+        </w:rPr>
+        <w:t>Name</w:t>
+      </w:r>
+      <w:r>
+        <w:t xml:space="preserve"> – Gets </w:t>
+      </w:r>
+      <w:r>
+        <w:t xml:space="preserve">or sets </w:t>
+      </w:r>
+      <w:r>
+        <w:t>the human readable display name of the service instance.</w:t>
+      </w:r>
+    </w:p>
+    <w:p>
+      <w:pPr>
+        <w:pStyle w:val="ListParagraph"/>
+        <w:numPr>
+          <w:ilvl w:val="0"/>
+          <w:numId w:val="1"/>
+        </w:numPr>
+      </w:pPr>
+      <w:r>
+        <w:rPr>
+          <w:b/>
+        </w:rPr>
+        <w:t>Metadata</w:t>
+      </w:r>
+      <w:r>
+        <w:t xml:space="preserve"> - Gets metadata for the service instance used by the service provider and the service consumer.</w:t>
+      </w:r>
+    </w:p>
+    <w:p>
+      <w:pPr>
+        <w:pStyle w:val="Heading2"/>
+        <w:rPr>
+          <w:rFonts w:asciiTheme="minorHAnsi" w:eastAsiaTheme="minorHAnsi" w:hAnsiTheme="minorHAnsi" w:cstheme="minorBidi"/>
+          <w:color w:val="auto"/>
+          <w:sz w:val="22"/>
+          <w:szCs w:val="22"/>
+        </w:rPr>
+      </w:pPr>
+      <w:r>
+        <w:rPr>
+          <w:rFonts w:asciiTheme="minorHAnsi" w:eastAsiaTheme="minorHAnsi" w:hAnsiTheme="minorHAnsi" w:cstheme="minorBidi"/>
+          <w:color w:val="auto"/>
+          <w:sz w:val="22"/>
+          <w:szCs w:val="22"/>
+        </w:rPr>
+        <w:t xml:space="preserve">And </w:t>
+      </w:r>
+      <w:r>
+        <w:rPr>
+          <w:rFonts w:asciiTheme="minorHAnsi" w:eastAsiaTheme="minorHAnsi" w:hAnsiTheme="minorHAnsi" w:cstheme="minorBidi"/>
+          <w:color w:val="auto"/>
+          <w:sz w:val="22"/>
+          <w:szCs w:val="22"/>
+        </w:rPr>
+        <w:t xml:space="preserve">you can inherit your own class from </w:t>
+      </w:r>
+      <w:r>
+        <w:rPr>
+          <w:rFonts w:asciiTheme="minorHAnsi" w:eastAsiaTheme="minorHAnsi" w:hAnsiTheme="minorHAnsi" w:cstheme="minorBidi"/>
+          <w:color w:val="auto"/>
+          <w:sz w:val="22"/>
+          <w:szCs w:val="22"/>
+        </w:rPr>
+        <w:t>ConnectedServiceInstance</w:t>
+      </w:r>
+      <w:r>
+        <w:rPr>
+          <w:rFonts w:asciiTheme="minorHAnsi" w:eastAsiaTheme="minorHAnsi" w:hAnsiTheme="minorHAnsi" w:cstheme="minorBidi"/>
+          <w:color w:val="auto"/>
+          <w:sz w:val="22"/>
+          <w:szCs w:val="22"/>
+        </w:rPr>
+        <w:t xml:space="preserve"> to add additional properties.</w:t>
+      </w:r>
+    </w:p>
+    <w:p/>
+    <w:p>
+      <w:pPr>
+        <w:pStyle w:val="Heading2"/>
+      </w:pPr>
+      <w:bookmarkStart w:id="4" w:name="_ConnectedServiceHandler"/>
+      <w:bookmarkEnd w:id="4"/>
+      <w:r>
+        <w:lastRenderedPageBreak/>
+        <w:t>ConnectedServiceHandler</w:t>
+      </w:r>
+    </w:p>
+    <w:p>
+      <w:r>
+        <w:t>A ConnectedServiceHandler is responsible for taking any data from the Provider and modifying the project to consume the selected service.  Multiple Handlers can be associated with single Provider.  For example, one Handler can be written for WinForms and WPF projects, while another is written to support Web projects.</w:t>
+      </w:r>
+    </w:p>
+    <w:p>
+      <w:r>
+        <w:t>There are a number of ways for a Handler to describe which type of VS projects it supports.  The first is an “</w:t>
+      </w:r>
+      <w:r>
+        <w:t>AppliesTo</w:t>
+      </w:r>
+      <w:r>
+        <w:t>” query that matches the current Project’s capabilities.</w:t>
+      </w:r>
+    </w:p>
+    <w:p>
+      <w:pPr>
+        <w:autoSpaceDE w:val="0"/>
+        <w:autoSpaceDN w:val="0"/>
+        <w:adjustRightInd w:val="0"/>
+        <w:spacing w:after="0" w:line="240" w:lineRule="auto"/>
+        <w:rPr>
+          <w:rFonts w:ascii="Consolas" w:hAnsi="Consolas" w:cs="Consolas"/>
+          <w:color w:val="000000"/>
+          <w:sz w:val="19"/>
+          <w:szCs w:val="19"/>
+          <w:highlight w:val="white"/>
+        </w:rPr>
+      </w:pPr>
+      <w:r>
+        <w:rPr>
+          <w:rFonts w:ascii="Consolas" w:hAnsi="Consolas" w:cs="Consolas"/>
+          <w:color w:val="000000"/>
+          <w:sz w:val="19"/>
+          <w:szCs w:val="19"/>
+          <w:highlight w:val="white"/>
+        </w:rPr>
+        <w:t>[</w:t>
+      </w:r>
+      <w:r>
+        <w:rPr>
+          <w:rFonts w:ascii="Consolas" w:hAnsi="Consolas" w:cs="Consolas"/>
+          <w:color w:val="2B91AF"/>
+          <w:sz w:val="19"/>
+          <w:szCs w:val="19"/>
+          <w:highlight w:val="white"/>
+        </w:rPr>
+        <w:t>ConnectedServiceHandlerExport</w:t>
+      </w:r>
+      <w:r>
+        <w:rPr>
+          <w:rFonts w:ascii="Consolas" w:hAnsi="Consolas" w:cs="Consolas"/>
+          <w:color w:val="000000"/>
+          <w:sz w:val="19"/>
+          <w:szCs w:val="19"/>
+          <w:highlight w:val="white"/>
+        </w:rPr>
+        <w:t>(</w:t>
+      </w:r>
+    </w:p>
+    <w:p>
+      <w:pPr>
+        <w:autoSpaceDE w:val="0"/>
+        <w:autoSpaceDN w:val="0"/>
+        <w:adjustRightInd w:val="0"/>
+        <w:spacing w:after="0" w:line="240" w:lineRule="auto"/>
+        <w:rPr>
+          <w:rFonts w:ascii="Consolas" w:hAnsi="Consolas" w:cs="Consolas"/>
+          <w:color w:val="000000"/>
+          <w:sz w:val="19"/>
+          <w:szCs w:val="19"/>
+          <w:highlight w:val="white"/>
+        </w:rPr>
+      </w:pPr>
+      <w:r>
+        <w:rPr>
+          <w:rFonts w:ascii="Consolas" w:hAnsi="Consolas" w:cs="Consolas"/>
+          <w:color w:val="000000"/>
+          <w:sz w:val="19"/>
+          <w:szCs w:val="19"/>
+          <w:highlight w:val="white"/>
+        </w:rPr>
+        <w:t xml:space="preserve">    </w:t>
+      </w:r>
+      <w:r>
+        <w:rPr>
+          <w:rFonts w:ascii="Consolas" w:hAnsi="Consolas" w:cs="Consolas"/>
+          <w:color w:val="A31515"/>
+          <w:sz w:val="19"/>
+          <w:szCs w:val="19"/>
+        </w:rPr>
+        <w:t>"</w:t>
+      </w:r>
+      <w:r>
+        <w:rPr>
+          <w:rFonts w:ascii="Consolas" w:hAnsi="Consolas" w:cs="Consolas"/>
+          <w:color w:val="A31515"/>
+          <w:sz w:val="19"/>
+          <w:szCs w:val="19"/>
+          <w:highlight w:val="white"/>
+        </w:rPr>
+        <w:t>ConnectedServiceSample.ConnectedServiceProvider",</w:t>
+      </w:r>
+    </w:p>
+    <w:p>
+      <w:pPr>
+        <w:autoSpaceDE w:val="0"/>
+        <w:autoSpaceDN w:val="0"/>
+        <w:adjustRightInd w:val="0"/>
+        <w:spacing w:after="0" w:line="240" w:lineRule="auto"/>
+        <w:rPr>
+          <w:rFonts w:ascii="Consolas" w:hAnsi="Consolas" w:cs="Consolas"/>
+          <w:color w:val="000000"/>
+          <w:sz w:val="19"/>
+          <w:szCs w:val="19"/>
+          <w:highlight w:val="white"/>
+        </w:rPr>
+      </w:pPr>
+      <w:r>
+        <w:rPr>
+          <w:rFonts w:ascii="Consolas" w:hAnsi="Consolas" w:cs="Consolas"/>
+          <w:color w:val="000000"/>
+          <w:sz w:val="19"/>
+          <w:szCs w:val="19"/>
+          <w:highlight w:val="white"/>
+        </w:rPr>
+        <w:t xml:space="preserve">    AppliesTo = </w:t>
+      </w:r>
+      <w:r>
+        <w:rPr>
+          <w:rFonts w:ascii="Consolas" w:hAnsi="Consolas" w:cs="Consolas"/>
+          <w:color w:val="A31515"/>
+          <w:sz w:val="19"/>
+          <w:szCs w:val="19"/>
+          <w:highlight w:val="white"/>
+        </w:rPr>
+        <w:t>"CSharp+Web"</w:t>
+      </w:r>
+      <w:r>
+        <w:rPr>
+          <w:rFonts w:ascii="Consolas" w:hAnsi="Consolas" w:cs="Consolas"/>
+          <w:color w:val="000000"/>
+          <w:sz w:val="19"/>
+          <w:szCs w:val="19"/>
+          <w:highlight w:val="white"/>
+        </w:rPr>
+        <w:t>)]</w:t>
+      </w:r>
+    </w:p>
+    <w:p>
+      <w:pPr>
+        <w:autoSpaceDE w:val="0"/>
+        <w:autoSpaceDN w:val="0"/>
+        <w:adjustRightInd w:val="0"/>
+        <w:spacing w:after="0" w:line="240" w:lineRule="auto"/>
+        <w:rPr>
+          <w:rFonts w:ascii="Consolas" w:hAnsi="Consolas" w:cs="Consolas"/>
+          <w:color w:val="000000"/>
+          <w:sz w:val="19"/>
+          <w:szCs w:val="19"/>
+          <w:highlight w:val="white"/>
+        </w:rPr>
+      </w:pPr>
+      <w:r>
+        <w:rPr>
+          <w:rFonts w:ascii="Consolas" w:hAnsi="Consolas" w:cs="Consolas"/>
+          <w:color w:val="0000FF"/>
+          <w:sz w:val="19"/>
+          <w:szCs w:val="19"/>
+          <w:highlight w:val="white"/>
+        </w:rPr>
+        <w:t>internal</w:t>
+      </w:r>
+      <w:r>
+        <w:rPr>
+          <w:rFonts w:ascii="Consolas" w:hAnsi="Consolas" w:cs="Consolas"/>
+          <w:color w:val="000000"/>
+          <w:sz w:val="19"/>
+          <w:szCs w:val="19"/>
+          <w:highlight w:val="white"/>
+        </w:rPr>
+        <w:t xml:space="preserve"> </w:t>
+      </w:r>
+      <w:r>
+        <w:rPr>
+          <w:rFonts w:ascii="Consolas" w:hAnsi="Consolas" w:cs="Consolas"/>
+          <w:color w:val="0000FF"/>
+          <w:sz w:val="19"/>
+          <w:szCs w:val="19"/>
+          <w:highlight w:val="white"/>
+        </w:rPr>
+        <w:t>class</w:t>
+      </w:r>
+      <w:r>
+        <w:rPr>
+          <w:rFonts w:ascii="Consolas" w:hAnsi="Consolas" w:cs="Consolas"/>
+          <w:color w:val="000000"/>
+          <w:sz w:val="19"/>
+          <w:szCs w:val="19"/>
+          <w:highlight w:val="white"/>
+        </w:rPr>
+        <w:t xml:space="preserve"> </w:t>
+      </w:r>
+      <w:r>
+        <w:rPr>
+          <w:rFonts w:ascii="Consolas" w:hAnsi="Consolas" w:cs="Consolas"/>
+          <w:color w:val="2B91AF"/>
+          <w:sz w:val="19"/>
+          <w:szCs w:val="19"/>
+          <w:highlight w:val="white"/>
+        </w:rPr>
+        <w:t>FooHander</w:t>
+      </w:r>
+      <w:r>
+        <w:rPr>
+          <w:rFonts w:ascii="Consolas" w:hAnsi="Consolas" w:cs="Consolas"/>
+          <w:color w:val="000000"/>
+          <w:sz w:val="19"/>
+          <w:szCs w:val="19"/>
+          <w:highlight w:val="white"/>
+        </w:rPr>
+        <w:t xml:space="preserve"> : </w:t>
+      </w:r>
+      <w:r>
+        <w:rPr>
+          <w:rFonts w:ascii="Consolas" w:hAnsi="Consolas" w:cs="Consolas"/>
+          <w:color w:val="2B91AF"/>
+          <w:sz w:val="19"/>
+          <w:szCs w:val="19"/>
+          <w:highlight w:val="white"/>
+        </w:rPr>
+        <w:t>ConnectedServiceHandler</w:t>
+      </w:r>
+    </w:p>
+    <w:p>
+      <w:pPr>
+        <w:autoSpaceDE w:val="0"/>
+        <w:autoSpaceDN w:val="0"/>
+        <w:adjustRightInd w:val="0"/>
+        <w:spacing w:after="0" w:line="240" w:lineRule="auto"/>
+        <w:rPr>
+          <w:rFonts w:ascii="Consolas" w:hAnsi="Consolas" w:cs="Consolas"/>
+          <w:color w:val="000000"/>
+          <w:sz w:val="19"/>
+          <w:szCs w:val="19"/>
+          <w:highlight w:val="white"/>
+        </w:rPr>
+      </w:pPr>
+      <w:r>
+        <w:rPr>
+          <w:rFonts w:ascii="Consolas" w:hAnsi="Consolas" w:cs="Consolas"/>
+          <w:color w:val="000000"/>
+          <w:sz w:val="19"/>
+          <w:szCs w:val="19"/>
+          <w:highlight w:val="white"/>
+        </w:rPr>
+        <w:t>{</w:t>
+      </w:r>
+    </w:p>
+    <w:p>
+      <w:pPr>
+        <w:autoSpaceDE w:val="0"/>
+        <w:autoSpaceDN w:val="0"/>
+        <w:adjustRightInd w:val="0"/>
+        <w:spacing w:after="0" w:line="240" w:lineRule="auto"/>
+        <w:rPr>
+          <w:rFonts w:ascii="Consolas" w:hAnsi="Consolas" w:cs="Consolas"/>
+          <w:color w:val="000000"/>
+          <w:sz w:val="19"/>
+          <w:szCs w:val="19"/>
+          <w:highlight w:val="white"/>
+        </w:rPr>
+      </w:pPr>
+      <w:r>
+        <w:rPr>
+          <w:rFonts w:ascii="Consolas" w:hAnsi="Consolas" w:cs="Consolas"/>
+          <w:color w:val="000000"/>
+          <w:sz w:val="19"/>
+          <w:szCs w:val="19"/>
+          <w:highlight w:val="white"/>
+        </w:rPr>
+        <w:t xml:space="preserve">    …</w:t>
+      </w:r>
+    </w:p>
+    <w:p>
+      <w:r>
+        <w:t>}</w:t>
+      </w:r>
+    </w:p>
+    <w:p>
+      <w:pPr>
+        <w:rPr>
+          <w:color w:val="1F497D"/>
+        </w:rPr>
+      </w:pPr>
+      <w:r>
+        <w:t xml:space="preserve">The AppliesTo value is a query string that specifies the project type that the Handler is valid for.  An example can be found under the </w:t>
+      </w:r>
+      <w:r>
+        <w:rPr>
+          <w:b/>
+        </w:rPr>
+        <w:t>SDKManifest.xml</w:t>
+      </w:r>
+      <w:r>
+        <w:t xml:space="preserve"> heading</w:t>
+      </w:r>
+      <w:r>
+        <w:t xml:space="preserve"> in the </w:t>
+      </w:r>
+      <w:hyperlink r:id="rId19" w:history="1">
+        <w:r>
+          <w:rPr>
+            <w:rStyle w:val="Hyperlink"/>
+          </w:rPr>
+          <w:t>Creating a Software Development Kit</w:t>
+        </w:r>
+      </w:hyperlink>
+      <w:r>
+        <w:t xml:space="preserve"> documentation.</w:t>
+      </w:r>
+    </w:p>
+    <w:p>
+      <w:r>
+        <w:t>The example above says this Handler applies to any C# Web project.</w:t>
+      </w:r>
+    </w:p>
+    <w:p>
+      <w:r>
+        <w:t>The other ways to specify which project types are supported are other ExportMetadata attributes with the following names:</w:t>
+      </w:r>
+    </w:p>
+    <w:p>
+      <w:pPr>
+        <w:pStyle w:val="ListParagraph"/>
+        <w:numPr>
+          <w:ilvl w:val="0"/>
+          <w:numId w:val="1"/>
+        </w:numPr>
+      </w:pPr>
+      <w:r>
+        <w:rPr>
+          <w:b/>
+        </w:rPr>
+        <w:t>TargetPlatform</w:t>
+      </w:r>
+      <w:r>
+        <w:t xml:space="preserve"> – matches the TargetPlatform property of the Visual Studio project.  For example, “Windows” or “WindowsPhoneApp”.</w:t>
+      </w:r>
+    </w:p>
+    <w:p>
+      <w:pPr>
+        <w:pStyle w:val="ListParagraph"/>
+        <w:numPr>
+          <w:ilvl w:val="0"/>
+          <w:numId w:val="1"/>
+        </w:numPr>
+      </w:pPr>
+      <w:r>
+        <w:rPr>
+          <w:b/>
+        </w:rPr>
+        <w:t>TargetPlatformVersion</w:t>
+      </w:r>
+      <w:r>
+        <w:t xml:space="preserve"> – matches the version of the TargetPlatform.  The </w:t>
+      </w:r>
+      <w:hyperlink r:id="rId20" w:history="1">
+        <w:r>
+          <w:rPr>
+            <w:rStyle w:val="Hyperlink"/>
+          </w:rPr>
+          <w:t>syntax for specifying a version range</w:t>
+        </w:r>
+      </w:hyperlink>
+      <w:r>
+        <w:t xml:space="preserve"> is the same syntax as used in the .vsixmanifest InstallationTarget Version.  For example, “[8.1, 10.0]”.</w:t>
+      </w:r>
+    </w:p>
+    <w:p>
+      <w:pPr>
+        <w:pStyle w:val="ListParagraph"/>
+        <w:numPr>
+          <w:ilvl w:val="0"/>
+          <w:numId w:val="1"/>
+        </w:numPr>
+      </w:pPr>
+      <w:r>
+        <w:rPr>
+          <w:b/>
+        </w:rPr>
+        <w:t>SupportedOutputType</w:t>
+      </w:r>
+      <w:r>
+        <w:t xml:space="preserve"> – matches the </w:t>
+      </w:r>
+      <w:hyperlink r:id="rId21" w:history="1">
+        <w:r>
+          <w:rPr>
+            <w:rStyle w:val="Hyperlink"/>
+          </w:rPr>
+          <w:t>OutputType property</w:t>
+        </w:r>
+      </w:hyperlink>
+      <w:r>
+        <w:t xml:space="preserve"> of the project.  For example, “WinExe”, “Exe”, or “Library”.</w:t>
+      </w:r>
+    </w:p>
+    <w:p>
+      <w:pPr>
+        <w:pStyle w:val="ListParagraph"/>
+        <w:numPr>
+          <w:ilvl w:val="0"/>
+          <w:numId w:val="1"/>
+        </w:numPr>
+      </w:pPr>
+      <w:r>
+        <w:rPr>
+          <w:b/>
+        </w:rPr>
+        <w:t>SupportedProjectTypes</w:t>
+      </w:r>
+      <w:r>
+        <w:t xml:space="preserve"> – matches the </w:t>
+      </w:r>
+      <w:hyperlink r:id="rId22" w:history="1">
+        <w:r>
+          <w:rPr>
+            <w:rStyle w:val="Hyperlink"/>
+          </w:rPr>
+          <w:t>ProjectType Guids</w:t>
+        </w:r>
+      </w:hyperlink>
+      <w:r>
+        <w:t xml:space="preserve"> of the project.</w:t>
+      </w:r>
+    </w:p>
+    <w:p>
+      <w:pPr>
+        <w:pStyle w:val="ListParagraph"/>
+        <w:numPr>
+          <w:ilvl w:val="0"/>
+          <w:numId w:val="1"/>
+        </w:numPr>
+      </w:pPr>
+      <w:r>
+        <w:rPr>
+          <w:b/>
+        </w:rPr>
+        <w:t>CustomEvaluator</w:t>
+      </w:r>
+      <w:r>
+        <w:t xml:space="preserve"> – If the above functionality doesn’t meet your needs, we have an escape hatch that allows a handler to write its own custom code to evaluate whether it supports a project.  To use this escape hatch, set the CustomEvaluator ExportMetadata to true:</w:t>
+      </w:r>
+    </w:p>
+    <w:p>
+      <w:pPr>
+        <w:pStyle w:val="ListParagraph"/>
+        <w:rPr>
+          <w:rFonts w:ascii="Consolas" w:hAnsi="Consolas" w:cs="Consolas"/>
+          <w:color w:val="000000"/>
+          <w:sz w:val="19"/>
+          <w:szCs w:val="19"/>
+        </w:rPr>
+      </w:pPr>
+      <w:r>
+        <w:rPr>
+          <w:rFonts w:ascii="Consolas" w:hAnsi="Consolas" w:cs="Consolas"/>
+          <w:color w:val="000000"/>
+          <w:sz w:val="19"/>
+          <w:szCs w:val="19"/>
+          <w:highlight w:val="white"/>
+        </w:rPr>
+        <w:t>[</w:t>
+      </w:r>
+      <w:r>
+        <w:rPr>
+          <w:rFonts w:ascii="Consolas" w:hAnsi="Consolas" w:cs="Consolas"/>
+          <w:color w:val="2B91AF"/>
+          <w:sz w:val="19"/>
+          <w:szCs w:val="19"/>
+          <w:highlight w:val="white"/>
+        </w:rPr>
+        <w:t>ExportMetadata</w:t>
+      </w:r>
+      <w:r>
+        <w:rPr>
+          <w:rFonts w:ascii="Consolas" w:hAnsi="Consolas" w:cs="Consolas"/>
+          <w:color w:val="000000"/>
+          <w:sz w:val="19"/>
+          <w:szCs w:val="19"/>
+          <w:highlight w:val="white"/>
+        </w:rPr>
+        <w:t>(</w:t>
+      </w:r>
+      <w:r>
+        <w:rPr>
+          <w:rFonts w:ascii="Consolas" w:hAnsi="Consolas" w:cs="Consolas"/>
+          <w:color w:val="A31515"/>
+          <w:sz w:val="19"/>
+          <w:szCs w:val="19"/>
+          <w:highlight w:val="white"/>
+        </w:rPr>
+        <w:t>"</w:t>
+      </w:r>
+      <w:r>
+        <w:rPr>
+          <w:rFonts w:ascii="Consolas" w:hAnsi="Consolas" w:cs="Consolas"/>
+          <w:color w:val="A31515"/>
+          <w:sz w:val="19"/>
+          <w:szCs w:val="19"/>
+        </w:rPr>
+        <w:t xml:space="preserve">CustomEvaluator </w:t>
+      </w:r>
+      <w:r>
+        <w:rPr>
+          <w:rFonts w:ascii="Consolas" w:hAnsi="Consolas" w:cs="Consolas"/>
+          <w:color w:val="A31515"/>
+          <w:sz w:val="19"/>
+          <w:szCs w:val="19"/>
+          <w:highlight w:val="white"/>
+        </w:rPr>
+        <w:t>"</w:t>
+      </w:r>
+      <w:r>
+        <w:rPr>
+          <w:rFonts w:ascii="Consolas" w:hAnsi="Consolas" w:cs="Consolas"/>
+          <w:color w:val="000000"/>
+          <w:sz w:val="19"/>
+          <w:szCs w:val="19"/>
+          <w:highlight w:val="white"/>
+        </w:rPr>
+        <w:t xml:space="preserve">, </w:t>
+      </w:r>
+      <w:r>
+        <w:rPr>
+          <w:rFonts w:ascii="Consolas" w:hAnsi="Consolas" w:cs="Consolas"/>
+          <w:color w:val="0000FF"/>
+          <w:sz w:val="19"/>
+          <w:szCs w:val="19"/>
+          <w:highlight w:val="white"/>
+        </w:rPr>
+        <w:t>true</w:t>
+      </w:r>
+      <w:r>
+        <w:rPr>
+          <w:rFonts w:ascii="Consolas" w:hAnsi="Consolas" w:cs="Consolas"/>
+          <w:color w:val="000000"/>
+          <w:sz w:val="19"/>
+          <w:szCs w:val="19"/>
+          <w:highlight w:val="white"/>
+        </w:rPr>
+        <w:t>)]</w:t>
+      </w:r>
+    </w:p>
+    <w:p>
+      <w:pPr>
+        <w:pStyle w:val="ListParagraph"/>
+      </w:pPr>
+      <w:r>
+        <w:t xml:space="preserve">And </w:t>
+      </w:r>
+      <w:r>
+        <w:t xml:space="preserve">then implement the </w:t>
+      </w:r>
+      <w:r>
+        <w:rPr>
+          <w:rFonts w:ascii="Consolas" w:hAnsi="Consolas" w:cs="Consolas"/>
+          <w:color w:val="2B91AF"/>
+          <w:sz w:val="19"/>
+          <w:szCs w:val="19"/>
+          <w:highlight w:val="white"/>
+        </w:rPr>
+        <w:t>IVsHierarchyCustomEvaluator</w:t>
+      </w:r>
+      <w:r>
+        <w:t xml:space="preserve"> interface on the class that inherits from </w:t>
+      </w:r>
+      <w:r>
+        <w:rPr>
+          <w:rFonts w:ascii="Consolas" w:hAnsi="Consolas" w:cs="Consolas"/>
+          <w:color w:val="2B91AF"/>
+          <w:sz w:val="19"/>
+          <w:szCs w:val="19"/>
+          <w:highlight w:val="white"/>
+        </w:rPr>
+        <w:t>ConnectedServiceHandler</w:t>
+      </w:r>
+      <w:r>
+        <w:t xml:space="preserve">.  The </w:t>
+      </w:r>
+      <w:r>
+        <w:rPr>
+          <w:rFonts w:ascii="Consolas" w:hAnsi="Consolas" w:cs="Consolas"/>
+          <w:color w:val="0000FF"/>
+          <w:sz w:val="19"/>
+          <w:szCs w:val="19"/>
+          <w:highlight w:val="white"/>
+        </w:rPr>
+        <w:t>bool</w:t>
+      </w:r>
+      <w:r>
+        <w:rPr>
+          <w:rFonts w:ascii="Consolas" w:hAnsi="Consolas" w:cs="Consolas"/>
+          <w:color w:val="000000"/>
+          <w:sz w:val="19"/>
+          <w:szCs w:val="19"/>
+          <w:highlight w:val="white"/>
+        </w:rPr>
+        <w:t xml:space="preserve"> Evaluate(</w:t>
+      </w:r>
+      <w:r>
+        <w:rPr>
+          <w:rFonts w:ascii="Consolas" w:hAnsi="Consolas" w:cs="Consolas"/>
+          <w:color w:val="2B91AF"/>
+          <w:sz w:val="19"/>
+          <w:szCs w:val="19"/>
+          <w:highlight w:val="white"/>
+        </w:rPr>
+        <w:t>IVsHierarchy</w:t>
+      </w:r>
+      <w:r>
+        <w:rPr>
+          <w:rFonts w:ascii="Consolas" w:hAnsi="Consolas" w:cs="Consolas"/>
+          <w:color w:val="000000"/>
+          <w:sz w:val="19"/>
+          <w:szCs w:val="19"/>
+          <w:highlight w:val="white"/>
+        </w:rPr>
+        <w:t xml:space="preserve"> hierarchy)</w:t>
+      </w:r>
+      <w:r>
+        <w:t xml:space="preserve"> method will be invoked and you can return true or false to indicate whether the Handler supports the project or not.</w:t>
+      </w:r>
+    </w:p>
+    <w:p>
+      <w:r>
+        <w:t>Note that you can use any combination of the ExportMetadata attributes on your Handler.  If you use more than one, all of the specified attributes have to match the project for the Handler to support the project.  If you don’t specify an attribute, it matches by default.  If you don’t specify any attributes on your Handler, all VS projects will be considered supported, so it is recommended to specify at least one attribute.</w:t>
+      </w:r>
+    </w:p>
+    <w:p>
+      <w:r>
+        <w:t>The following class diagram shows all the contracts exposed for Handlers:</w:t>
+      </w:r>
+    </w:p>
+    <w:p>
+      <w:pPr>
         <w:pStyle w:val="Heading3"/>
-      </w:pPr>
-      <w:r>
-        <w:t>ConnectedServiceInstance</w:t>
+        <w:rPr>
+          <w:highlight w:val="white"/>
+        </w:rPr>
+      </w:pPr>
+      <w:r>
+        <w:rPr>
+          <w:noProof/>
+        </w:rPr>
+        <w:lastRenderedPageBreak/>
+        <w:drawing>
+          <wp:inline distT="0" distB="0" distL="0" distR="0" wp14:anchorId="08818394" wp14:editId="1C0B1D1C">
+            <wp:extent cx="6858000" cy="5773420"/>
+            <wp:effectExtent l="0" t="0" r="0" b="0"/>
+            <wp:docPr id="1" name="Picture 1"/>
+            <wp:cNvGraphicFramePr>
+              <a:graphicFrameLocks xmlns:a="http://schemas.openxmlformats.org/drawingml/2006/main" noChangeAspect="1"/>
+            </wp:cNvGraphicFramePr>
+            <a:graphic xmlns:a="http://schemas.openxmlformats.org/drawingml/2006/main">
+              <a:graphicData uri="http://schemas.openxmlformats.org/drawingml/2006/picture">
+                <pic:pic xmlns:pic="http://schemas.openxmlformats.org/drawingml/2006/picture">
+                  <pic:nvPicPr>
+                    <pic:cNvPr id="1" name=""/>
+                    <pic:cNvPicPr/>
+                  </pic:nvPicPr>
+                  <pic:blipFill>
+                    <a:blip r:embed="rId23"/>
+                    <a:stretch>
+                      <a:fillRect/>
+                    </a:stretch>
+                  </pic:blipFill>
+                  <pic:spPr>
+                    <a:xfrm>
+                      <a:off x="0" y="0"/>
+                      <a:ext cx="6858000" cy="5773420"/>
+                    </a:xfrm>
+                    <a:prstGeom prst="rect">
+                      <a:avLst/>
+                    </a:prstGeom>
+                  </pic:spPr>
+                </pic:pic>
+              </a:graphicData>
+            </a:graphic>
+          </wp:inline>
+        </w:drawing>
+      </w:r>
+    </w:p>
+    <w:p>
+      <w:pPr>
+        <w:pStyle w:val="Heading3"/>
+      </w:pPr>
+      <w:r>
+        <w:rPr>
+          <w:highlight w:val="white"/>
+        </w:rPr>
+        <w:t>ConnectedService</w:t>
+      </w:r>
+      <w:r>
+        <w:rPr>
+          <w:highlight w:val="white"/>
+        </w:rPr>
+        <w:t>Handler</w:t>
+      </w:r>
+      <w:r>
+        <w:rPr>
+          <w:highlight w:val="white"/>
+        </w:rPr>
+        <w:t>Context</w:t>
       </w:r>
     </w:p>
     <w:p>
@@ -3951,7 +4237,21 @@
           <w:color w:val="2B91AF"/>
           <w:highlight w:val="white"/>
         </w:rPr>
-        <w:t>ConnectedServiceInstance</w:t>
+        <w:t>ConnectedService</w:t>
+      </w:r>
+      <w:r>
+        <w:rPr>
+          <w:color w:val="2B91AF"/>
+          <w:highlight w:val="white"/>
+        </w:rPr>
+        <w:t>Handler</w:t>
+      </w:r>
+      <w:r>
+        <w:rPr>
+          <w:color w:val="2B91AF"/>
+          <w:highlight w:val="white"/>
+        </w:rPr>
+        <w:t>Context</w:t>
       </w:r>
       <w:r>
         <w:t xml:space="preserve"> </w:t>
@@ -3960,73 +4260,140 @@
         <w:t xml:space="preserve">class </w:t>
       </w:r>
       <w:r>
-        <w:t>represents a single instance of a connected service.  It contains the following members:</w:t>
-      </w:r>
-    </w:p>
-    <w:p>
-      <w:pPr>
-        <w:pStyle w:val="ListParagraph"/>
-        <w:numPr>
-          <w:ilvl w:val="0"/>
-          <w:numId w:val="1"/>
-        </w:numPr>
-      </w:pPr>
-      <w:r>
-        <w:rPr>
-          <w:b/>
-        </w:rPr>
-        <w:t>InstanceId</w:t>
-      </w:r>
-      <w:r>
-        <w:t xml:space="preserve"> – Gets </w:t>
-      </w:r>
-      <w:r>
-        <w:t xml:space="preserve">or sets </w:t>
-      </w:r>
-      <w:r>
-        <w:t>a unique ID for the service instance.</w:t>
-      </w:r>
-    </w:p>
-    <w:p>
-      <w:pPr>
-        <w:pStyle w:val="ListParagraph"/>
-        <w:numPr>
-          <w:ilvl w:val="0"/>
-          <w:numId w:val="1"/>
-        </w:numPr>
-      </w:pPr>
-      <w:r>
-        <w:rPr>
-          <w:b/>
-        </w:rPr>
-        <w:t>Name</w:t>
-      </w:r>
-      <w:r>
-        <w:t xml:space="preserve"> – Gets </w:t>
-      </w:r>
-      <w:r>
-        <w:t xml:space="preserve">or sets </w:t>
-      </w:r>
-      <w:r>
-        <w:t>the human readable display name of the service instance.</w:t>
-      </w:r>
-    </w:p>
-    <w:p>
-      <w:pPr>
-        <w:pStyle w:val="ListParagraph"/>
-        <w:numPr>
-          <w:ilvl w:val="0"/>
-          <w:numId w:val="1"/>
-        </w:numPr>
-      </w:pPr>
-      <w:r>
-        <w:rPr>
-          <w:b/>
-        </w:rPr>
-        <w:t>Metadata</w:t>
-      </w:r>
-      <w:r>
-        <w:t xml:space="preserve"> - Gets metadata for the service instance used by the service provider and the service consumer.</w:t>
+        <w:t>provides information and services</w:t>
+      </w:r>
+      <w:r>
+        <w:t xml:space="preserve"> to </w:t>
+      </w:r>
+      <w:r>
+        <w:t xml:space="preserve">your </w:t>
+      </w:r>
+      <w:r>
+        <w:t xml:space="preserve">Handler’s </w:t>
+      </w:r>
+      <w:r>
+        <w:t>AddServiceInstanceAsync</w:t>
+      </w:r>
+      <w:r>
+        <w:t xml:space="preserve"> </w:t>
+      </w:r>
+      <w:r>
+        <w:t>and Update</w:t>
+      </w:r>
+      <w:r>
+        <w:t>ServiceInstanceAsync</w:t>
+      </w:r>
+      <w:r>
+        <w:t xml:space="preserve"> </w:t>
+      </w:r>
+      <w:r>
+        <w:t>method</w:t>
+      </w:r>
+      <w:r>
+        <w:t>s</w:t>
+      </w:r>
+      <w:r>
+        <w:t xml:space="preserve">.  </w:t>
+      </w:r>
+      <w:r>
+        <w:t xml:space="preserve">It inherits from the </w:t>
+      </w:r>
+      <w:r>
+        <w:rPr>
+          <w:rFonts w:ascii="Consolas" w:hAnsi="Consolas" w:cs="Consolas"/>
+          <w:color w:val="2B91AF"/>
+          <w:sz w:val="19"/>
+          <w:szCs w:val="19"/>
+          <w:highlight w:val="white"/>
+        </w:rPr>
+        <w:t>ConnectedServiceContext</w:t>
+      </w:r>
+      <w:r>
+        <w:t xml:space="preserve"> class, just like ConnectedServiceProviderContext.  The Provider and Handler context objects share all of the members on ConnectedServiceContext.  The Handler context object adds </w:t>
+      </w:r>
+      <w:r>
+        <w:t>the following members:</w:t>
+      </w:r>
+    </w:p>
+    <w:p>
+      <w:pPr>
+        <w:pStyle w:val="ListParagraph"/>
+        <w:numPr>
+          <w:ilvl w:val="0"/>
+          <w:numId w:val="1"/>
+        </w:numPr>
+      </w:pPr>
+      <w:r>
+        <w:rPr>
+          <w:b/>
+        </w:rPr>
+        <w:t>ServiceInstance</w:t>
+      </w:r>
+      <w:r>
+        <w:t xml:space="preserve"> – Gets the instance of the service to add to the project.</w:t>
+      </w:r>
+    </w:p>
+    <w:p>
+      <w:pPr>
+        <w:pStyle w:val="ListParagraph"/>
+        <w:numPr>
+          <w:ilvl w:val="0"/>
+          <w:numId w:val="1"/>
+        </w:numPr>
+      </w:pPr>
+      <w:r>
+        <w:rPr>
+          <w:b/>
+        </w:rPr>
+        <w:t>HandlerHelper</w:t>
+      </w:r>
+      <w:r>
+        <w:t xml:space="preserve"> – </w:t>
+      </w:r>
+      <w:r>
+        <w:t>Gets a ConnectedServiceHandlerHelper that can be used to perform project configuration tasks such as adding references, manipulating configuration files, and adding files to the project.</w:t>
+      </w:r>
+    </w:p>
+    <w:p>
+      <w:pPr>
+        <w:pStyle w:val="ListParagraph"/>
+        <w:numPr>
+          <w:ilvl w:val="0"/>
+          <w:numId w:val="1"/>
+        </w:numPr>
+      </w:pPr>
+      <w:r>
+        <w:rPr>
+          <w:b/>
+        </w:rPr>
+        <w:t>Logger</w:t>
+      </w:r>
+      <w:r>
+        <w:t xml:space="preserve"> – Gets a logger that can be used to write any messages to the caller. This will include warnings of steps that did not succeed but can be fixed by the end user or errors that caused the operation to fail.</w:t>
+      </w:r>
+    </w:p>
+    <w:p>
+      <w:pPr>
+        <w:pStyle w:val="ListParagraph"/>
+        <w:numPr>
+          <w:ilvl w:val="0"/>
+          <w:numId w:val="1"/>
+        </w:numPr>
+      </w:pPr>
+      <w:r>
+        <w:rPr>
+          <w:b/>
+        </w:rPr>
+        <w:t>CreateEditableXmlConfigHelper</w:t>
+      </w:r>
+      <w:r>
+        <w:rPr>
+          <w:b/>
+        </w:rPr>
+        <w:t>()</w:t>
+      </w:r>
+      <w:r>
+        <w:t xml:space="preserve"> - Creates an EditableXmlConfigHelper that can be used to read or write xml configuration files.</w:t>
       </w:r>
     </w:p>
     <w:p>
@@ -4034,10 +4401,7 @@
         <w:pStyle w:val="Heading3"/>
       </w:pPr>
       <w:r>
-        <w:rPr>
-          <w:highlight w:val="white"/>
-        </w:rPr>
-        <w:t>ConnectedServiceInstanceContext</w:t>
+        <w:t>ConnectedServiceHandlerHelper</w:t>
       </w:r>
     </w:p>
     <w:p>
@@ -4046,86 +4410,334 @@
       </w:r>
       <w:r>
         <w:rPr>
+          <w:rFonts w:ascii="Consolas" w:hAnsi="Consolas" w:cs="Consolas"/>
           <w:color w:val="2B91AF"/>
-          <w:highlight w:val="white"/>
-        </w:rPr>
-        <w:t>ConnectedServiceInstanceContext</w:t>
-      </w:r>
-      <w:r>
+          <w:sz w:val="19"/>
+          <w:szCs w:val="19"/>
+          <w:highlight w:val="white"/>
+        </w:rPr>
+        <w:t>ConnectedServiceHandlerHelper</w:t>
+      </w:r>
+      <w:r>
+        <w:t xml:space="preserve"> class contains helper methods that ConnectedServiceHandler objects commonly use.  </w:t>
+      </w:r>
+      <w:r>
+        <w:t>The ConnectedServiceHandlerHelper operates on the same Visual Studio project as the corresponding ConnectedServiceInstanceContext that it was retrieved from.</w:t>
+      </w:r>
+      <w:r>
+        <w:t xml:space="preserve">  It contains the following members:</w:t>
+      </w:r>
+    </w:p>
+    <w:p>
+      <w:pPr>
+        <w:pStyle w:val="ListParagraph"/>
+        <w:numPr>
+          <w:ilvl w:val="0"/>
+          <w:numId w:val="1"/>
+        </w:numPr>
+      </w:pPr>
+      <w:r>
+        <w:rPr>
+          <w:b/>
+        </w:rPr>
+        <w:lastRenderedPageBreak/>
+        <w:t>TokenReplacementValues</w:t>
+      </w:r>
+      <w:r>
+        <w:rPr>
+          <w:b/>
+        </w:rPr>
         <w:t xml:space="preserve"> </w:t>
       </w:r>
       <w:r>
-        <w:t xml:space="preserve">class </w:t>
-      </w:r>
-      <w:r>
-        <w:t xml:space="preserve">is the contract for the data being passed into a Handler’s </w:t>
-      </w:r>
-      <w:r>
-        <w:rPr>
-          <w:rFonts w:ascii="Consolas" w:hAnsi="Consolas" w:cs="Consolas"/>
-          <w:color w:val="000000"/>
-          <w:sz w:val="19"/>
-          <w:szCs w:val="19"/>
-          <w:highlight w:val="white"/>
-        </w:rPr>
+        <w:t xml:space="preserve">– </w:t>
+      </w:r>
+      <w:r>
+        <w:t>Gets a dictionary of token replacement key and values that will be used to replace tokens in AddFilesAsync and PerformTokenReplacement.</w:t>
+      </w:r>
+    </w:p>
+    <w:p>
+      <w:pPr>
+        <w:pStyle w:val="ListParagraph"/>
+        <w:numPr>
+          <w:ilvl w:val="0"/>
+          <w:numId w:val="1"/>
+        </w:numPr>
+      </w:pPr>
+      <w:r>
+        <w:rPr>
+          <w:b/>
+        </w:rPr>
+        <w:t>AddAssemblyReference</w:t>
+      </w:r>
+      <w:r>
+        <w:rPr>
+          <w:b/>
+        </w:rPr>
+        <w:t>()</w:t>
+      </w:r>
+      <w:r>
+        <w:rPr>
+          <w:b/>
+        </w:rPr>
+        <w:t xml:space="preserve"> </w:t>
+      </w:r>
+      <w:r>
+        <w:t xml:space="preserve">– </w:t>
+      </w:r>
+      <w:r>
+        <w:t>Adds a reference to the specified assembly to the project.</w:t>
+      </w:r>
+    </w:p>
+    <w:p>
+      <w:pPr>
+        <w:pStyle w:val="ListParagraph"/>
+        <w:numPr>
+          <w:ilvl w:val="0"/>
+          <w:numId w:val="1"/>
+        </w:numPr>
+      </w:pPr>
+      <w:r>
+        <w:rPr>
+          <w:b/>
+        </w:rPr>
+        <w:t>AddFileAsync</w:t>
+      </w:r>
+      <w:r>
+        <w:rPr>
+          <w:b/>
+        </w:rPr>
+        <w:t>()</w:t>
+      </w:r>
+      <w:r>
+        <w:rPr>
+          <w:b/>
+        </w:rPr>
+        <w:t xml:space="preserve"> </w:t>
+      </w:r>
+      <w:r>
+        <w:t>–</w:t>
+      </w:r>
+      <w:r>
+        <w:t xml:space="preserve"> </w:t>
+      </w:r>
+      <w:r>
+        <w:t>Add the specified file to the project after doing token replacement.</w:t>
+      </w:r>
+    </w:p>
+    <w:p>
+      <w:pPr>
+        <w:pStyle w:val="ListParagraph"/>
+        <w:numPr>
+          <w:ilvl w:val="0"/>
+          <w:numId w:val="1"/>
+        </w:numPr>
+      </w:pPr>
+      <w:r>
+        <w:rPr>
+          <w:b/>
+        </w:rPr>
+        <w:t>GetServiceArtifactsRootFolder</w:t>
+      </w:r>
+      <w:r>
+        <w:rPr>
+          <w:b/>
+        </w:rPr>
+        <w:t>()</w:t>
+      </w:r>
+      <w:r>
+        <w:rPr>
+          <w:b/>
+        </w:rPr>
+        <w:t xml:space="preserve"> </w:t>
+      </w:r>
+      <w:r>
+        <w:t>–</w:t>
+      </w:r>
+      <w:r>
+        <w:t xml:space="preserve"> </w:t>
+      </w:r>
+      <w:r>
+        <w:t xml:space="preserve">Gets the name of the root folder to place the service related artifacts in.  Typcially each provider instance </w:t>
+      </w:r>
+      <w:r>
+        <w:t>will</w:t>
+      </w:r>
+      <w:r>
+        <w:t xml:space="preserve"> create its own subfolder under this root folder.</w:t>
+      </w:r>
+    </w:p>
+    <w:p>
+      <w:pPr>
+        <w:pStyle w:val="ListParagraph"/>
+        <w:numPr>
+          <w:ilvl w:val="0"/>
+          <w:numId w:val="1"/>
+        </w:numPr>
+      </w:pPr>
+      <w:r>
+        <w:rPr>
+          <w:b/>
+        </w:rPr>
+        <w:t>PerformTokenReplacement</w:t>
+      </w:r>
+      <w:r>
+        <w:rPr>
+          <w:b/>
+        </w:rPr>
+        <w:t>()</w:t>
+      </w:r>
+      <w:r>
+        <w:rPr>
+          <w:b/>
+        </w:rPr>
+        <w:t xml:space="preserve"> </w:t>
+      </w:r>
+      <w:r>
+        <w:t>–</w:t>
+      </w:r>
+      <w:r>
+        <w:t xml:space="preserve"> </w:t>
+      </w:r>
+      <w:r>
+        <w:t>Given an input, replace any tokens found in TokenReplacementValues or the specified dictionary with the specified values.</w:t>
+      </w:r>
+    </w:p>
+    <w:p>
+      <w:pPr>
+        <w:pStyle w:val="Heading3"/>
+      </w:pPr>
+      <w:r>
+        <w:t>ConnectedServiceLogger</w:t>
+      </w:r>
+    </w:p>
+    <w:p>
+      <w:r>
+        <w:t xml:space="preserve">The </w:t>
+      </w:r>
+      <w:r>
+        <w:rPr>
+          <w:rFonts w:ascii="Consolas" w:hAnsi="Consolas" w:cs="Consolas"/>
+          <w:color w:val="2B91AF"/>
+          <w:sz w:val="19"/>
+          <w:szCs w:val="19"/>
+          <w:highlight w:val="white"/>
+        </w:rPr>
+        <w:t>ConnectedServiceLogger</w:t>
+      </w:r>
+      <w:r>
+        <w:rPr>
+          <w:rFonts w:ascii="Consolas" w:hAnsi="Consolas" w:cs="Consolas"/>
+          <w:color w:val="2B91AF"/>
+          <w:sz w:val="19"/>
+          <w:szCs w:val="19"/>
+        </w:rPr>
+        <w:t xml:space="preserve"> </w:t>
+      </w:r>
+      <w:r>
+        <w:t>class allows for your Handler to write messages to give the end user status on what it is doing.  Since manipulating a Visual Studio project (adding NuGet packages, adding files, etc.) takes a non-trivial amount of time, users like getting updates on what is happening.</w:t>
+      </w:r>
+    </w:p>
+    <w:p>
+      <w:r>
+        <w:t>While your handler is running, a progress dialog is shown and any message you write under the Information, Warning, or Error category is shown in the progress dialog.  You can also write Debug category messages, which only get written to the Visual Studio Output window.</w:t>
+      </w:r>
+    </w:p>
+    <w:p>
+      <w:pPr>
+        <w:pStyle w:val="Heading3"/>
+      </w:pPr>
+      <w:r>
+        <w:t>AddServiceInstanceResult</w:t>
+      </w:r>
+    </w:p>
+    <w:p>
+      <w:r>
+        <w:t xml:space="preserve">The </w:t>
+      </w:r>
+      <w:r>
+        <w:rPr>
+          <w:rFonts w:ascii="Consolas" w:hAnsi="Consolas" w:cs="Consolas"/>
+          <w:color w:val="2B91AF"/>
+          <w:sz w:val="19"/>
+          <w:szCs w:val="19"/>
+          <w:highlight w:val="white"/>
+        </w:rPr>
+        <w:t>AddServiceInstanceResult</w:t>
+      </w:r>
+      <w:r>
+        <w:rPr>
+          <w:rFonts w:ascii="Consolas" w:hAnsi="Consolas" w:cs="Consolas"/>
+          <w:color w:val="2B91AF"/>
+          <w:sz w:val="19"/>
+          <w:szCs w:val="19"/>
+        </w:rPr>
+        <w:t xml:space="preserve"> </w:t>
+      </w:r>
+      <w:r>
+        <w:t xml:space="preserve">object is </w:t>
+      </w:r>
+      <w:r>
+        <w:t>returned from the ConnectedServiceHandler.</w:t>
+      </w:r>
+      <w:r>
         <w:t>AddServiceInstanceAsync</w:t>
       </w:r>
       <w:r>
-        <w:t xml:space="preserve"> method.  It contains the following members:</w:t>
-      </w:r>
-    </w:p>
-    <w:p>
-      <w:pPr>
-        <w:pStyle w:val="ListParagraph"/>
-        <w:numPr>
-          <w:ilvl w:val="0"/>
-          <w:numId w:val="1"/>
-        </w:numPr>
-      </w:pPr>
-      <w:r>
-        <w:rPr>
-          <w:b/>
-        </w:rPr>
-        <w:t>ProjectHierarchy</w:t>
-      </w:r>
-      <w:r>
-        <w:t xml:space="preserve"> – Gets the current project context where the service should be added.</w:t>
-      </w:r>
-    </w:p>
-    <w:p>
-      <w:pPr>
-        <w:pStyle w:val="ListParagraph"/>
-        <w:numPr>
-          <w:ilvl w:val="0"/>
-          <w:numId w:val="1"/>
-        </w:numPr>
-      </w:pPr>
-      <w:r>
-        <w:rPr>
-          <w:b/>
-        </w:rPr>
-        <w:t>ServiceInstance</w:t>
-      </w:r>
-      <w:r>
-        <w:t xml:space="preserve"> – Gets the instance of the service to add to the project.</w:t>
-      </w:r>
-    </w:p>
-    <w:p>
-      <w:pPr>
-        <w:pStyle w:val="ListParagraph"/>
-        <w:numPr>
-          <w:ilvl w:val="0"/>
-          <w:numId w:val="1"/>
-        </w:numPr>
-      </w:pPr>
-      <w:r>
-        <w:rPr>
-          <w:b/>
-        </w:rPr>
-        <w:t>Logger</w:t>
-      </w:r>
-      <w:r>
-        <w:t xml:space="preserve"> – Gets a logger that can be used to write any messages to the caller. This will include warnings of steps that did not succeed but can be fixed by the end user or errors that caused the operation to fail.</w:t>
+        <w:t>() method.</w:t>
+      </w:r>
+      <w:r>
+        <w:t xml:space="preserve">  It allows you to tell Visual Studio the name of the folder to store your service artifacts</w:t>
+      </w:r>
+      <w:r>
+        <w:t xml:space="preserve">.  For .NET projects, this folder gets created under the “Service References” folder.  For JavaScript projects, this folder gets created under the “Services” folder.  You can also specify a “Getting Started” URL, which is a document that gets launched </w:t>
+      </w:r>
+      <w:r>
+        <w:t>to inform the developer how to use the service and what modifications were made in the project.</w:t>
+      </w:r>
+    </w:p>
+    <w:p>
+      <w:pPr>
+        <w:pStyle w:val="Heading3"/>
+      </w:pPr>
+      <w:r>
+        <w:t>Update</w:t>
+      </w:r>
+      <w:r>
+        <w:t>ServiceInstanceResult</w:t>
+      </w:r>
+    </w:p>
+    <w:p>
+      <w:r>
+        <w:t xml:space="preserve">The </w:t>
+      </w:r>
+      <w:r>
+        <w:rPr>
+          <w:rFonts w:ascii="Consolas" w:hAnsi="Consolas" w:cs="Consolas"/>
+          <w:color w:val="2B91AF"/>
+          <w:sz w:val="19"/>
+          <w:szCs w:val="19"/>
+          <w:highlight w:val="white"/>
+        </w:rPr>
+        <w:t>UpdateServiceInstanceResult</w:t>
+      </w:r>
+      <w:r>
+        <w:t xml:space="preserve"> object</w:t>
+      </w:r>
+      <w:r>
+        <w:t xml:space="preserve"> is returned from the ConnectedServiceHandler.Update</w:t>
+      </w:r>
+      <w:r>
+        <w:t>ServiceInstanceAsync</w:t>
+      </w:r>
+      <w:r>
+        <w:t xml:space="preserve">() method.  This method can be invoked on a Handler if the Provider says that it supports update, and the developer updates a previously added service.  The UpdateServiceInstanceResult allows you to modify the “Getting Started” URL that was previously set during </w:t>
+      </w:r>
+      <w:r>
+        <w:t>AddServiceInstanceAsync</w:t>
+      </w:r>
+      <w:r>
+        <w:t>.</w:t>
       </w:r>
     </w:p>
     <w:sectPr>
@@ -4139,7 +4751,7 @@
 </file>
 
 <file path=word/comments.xml><?xml version="1.0" encoding="utf-8"?>
-<w:comments xmlns:wpc="http://schemas.microsoft.com/office/word/2010/wordprocessingCanvas" xmlns:mc="http://schemas.openxmlformats.org/markup-compatibility/2006" xmlns:o="urn:schemas-microsoft-com:office:office" xmlns:r="http://schemas.openxmlformats.org/officeDocument/2006/relationships" xmlns:m="http://schemas.openxmlformats.org/officeDocument/2006/math" xmlns:v="urn:schemas-microsoft-com:vml" xmlns:wp14="http://schemas.microsoft.com/office/word/2010/wordprocessingDrawing" xmlns:wp="http://schemas.openxmlformats.org/drawingml/2006/wordprocessingDrawing" xmlns:w10="urn:schemas-microsoft-com:office:word" xmlns:w="http://schemas.openxmlformats.org/wordprocessingml/2006/main" xmlns:w14="http://schemas.microsoft.com/office/word/2010/wordml" xmlns:w15="http://schemas.microsoft.com/office/word/2012/wordml" xmlns:wpg="http://schemas.microsoft.com/office/word/2010/wordprocessingGroup" xmlns:wpi="http://schemas.microsoft.com/office/word/2010/wordprocessingInk" xmlns:wne="http://schemas.microsoft.com/office/word/2006/wordml" xmlns:wps="http://schemas.microsoft.com/office/word/2010/wordprocessingShape" mc:Ignorable="w14 w15 wp14">
+<w:comments xmlns:wpc="http://schemas.microsoft.com/office/word/2010/wordprocessingCanvas" xmlns:cx="http://schemas.microsoft.com/office/drawing/2014/chartex" xmlns:mc="http://schemas.openxmlformats.org/markup-compatibility/2006" xmlns:o="urn:schemas-microsoft-com:office:office" xmlns:r="http://schemas.openxmlformats.org/officeDocument/2006/relationships" xmlns:m="http://schemas.openxmlformats.org/officeDocument/2006/math" xmlns:v="urn:schemas-microsoft-com:vml" xmlns:wp14="http://schemas.microsoft.com/office/word/2010/wordprocessingDrawing" xmlns:wp="http://schemas.openxmlformats.org/drawingml/2006/wordprocessingDrawing" xmlns:w10="urn:schemas-microsoft-com:office:word" xmlns:w="http://schemas.openxmlformats.org/wordprocessingml/2006/main" xmlns:w14="http://schemas.microsoft.com/office/word/2010/wordml" xmlns:w15="http://schemas.microsoft.com/office/word/2012/wordml" xmlns:wpg="http://schemas.microsoft.com/office/word/2010/wordprocessingGroup" xmlns:wpi="http://schemas.microsoft.com/office/word/2010/wordprocessingInk" xmlns:wne="http://schemas.microsoft.com/office/word/2006/wordml" xmlns:wps="http://schemas.microsoft.com/office/word/2010/wordprocessingShape" mc:Ignorable="w14 w15 wp14">
   <w:comment w:id="0" w:author="Eric Erhardt" w:date="2015-01-14T16:37:00Z" w:initials="EE">
     <w:p>
       <w:pPr>
@@ -4152,12 +4764,7 @@
         <w:annotationRef/>
       </w:r>
       <w:r>
-        <w:t>TO</w:t>
-      </w:r>
-      <w:bookmarkStart w:id="1" w:name="_GoBack"/>
-      <w:bookmarkEnd w:id="1"/>
-      <w:r>
-        <w:t xml:space="preserve">DO: add a picture of </w:t>
+        <w:t xml:space="preserve">TODO: add a picture of </w:t>
       </w:r>
       <w:r>
         <w:t xml:space="preserve">someone using the </w:t>
@@ -4171,13 +4778,13 @@
 </file>
 
 <file path=word/commentsExtended.xml><?xml version="1.0" encoding="utf-8"?>
-<w15:commentsEx xmlns:wpc="http://schemas.microsoft.com/office/word/2010/wordprocessingCanvas" xmlns:mc="http://schemas.openxmlformats.org/markup-compatibility/2006" xmlns:o="urn:schemas-microsoft-com:office:office" xmlns:r="http://schemas.openxmlformats.org/officeDocument/2006/relationships" xmlns:m="http://schemas.openxmlformats.org/officeDocument/2006/math" xmlns:v="urn:schemas-microsoft-com:vml" xmlns:wp14="http://schemas.microsoft.com/office/word/2010/wordprocessingDrawing" xmlns:wp="http://schemas.openxmlformats.org/drawingml/2006/wordprocessingDrawing" xmlns:w10="urn:schemas-microsoft-com:office:word" xmlns:w="http://schemas.openxmlformats.org/wordprocessingml/2006/main" xmlns:w14="http://schemas.microsoft.com/office/word/2010/wordml" xmlns:w15="http://schemas.microsoft.com/office/word/2012/wordml" xmlns:wpg="http://schemas.microsoft.com/office/word/2010/wordprocessingGroup" xmlns:wpi="http://schemas.microsoft.com/office/word/2010/wordprocessingInk" xmlns:wne="http://schemas.microsoft.com/office/word/2006/wordml" xmlns:wps="http://schemas.microsoft.com/office/word/2010/wordprocessingShape" mc:Ignorable="w14 w15 wp14">
+<w15:commentsEx xmlns:wpc="http://schemas.microsoft.com/office/word/2010/wordprocessingCanvas" xmlns:cx="http://schemas.microsoft.com/office/drawing/2014/chartex" xmlns:mc="http://schemas.openxmlformats.org/markup-compatibility/2006" xmlns:o="urn:schemas-microsoft-com:office:office" xmlns:r="http://schemas.openxmlformats.org/officeDocument/2006/relationships" xmlns:m="http://schemas.openxmlformats.org/officeDocument/2006/math" xmlns:v="urn:schemas-microsoft-com:vml" xmlns:wp14="http://schemas.microsoft.com/office/word/2010/wordprocessingDrawing" xmlns:wp="http://schemas.openxmlformats.org/drawingml/2006/wordprocessingDrawing" xmlns:w10="urn:schemas-microsoft-com:office:word" xmlns:w="http://schemas.openxmlformats.org/wordprocessingml/2006/main" xmlns:w14="http://schemas.microsoft.com/office/word/2010/wordml" xmlns:w15="http://schemas.microsoft.com/office/word/2012/wordml" xmlns:wpg="http://schemas.microsoft.com/office/word/2010/wordprocessingGroup" xmlns:wpi="http://schemas.microsoft.com/office/word/2010/wordprocessingInk" xmlns:wne="http://schemas.microsoft.com/office/word/2006/wordml" xmlns:wps="http://schemas.microsoft.com/office/word/2010/wordprocessingShape" mc:Ignorable="w14 w15 wp14">
   <w15:commentEx w15:paraId="42FAE2FF" w15:done="0"/>
 </w15:commentsEx>
 </file>
 
 <file path=word/numbering.xml><?xml version="1.0" encoding="utf-8"?>
-<w:numbering xmlns:wpc="http://schemas.microsoft.com/office/word/2010/wordprocessingCanvas" xmlns:mc="http://schemas.openxmlformats.org/markup-compatibility/2006" xmlns:o="urn:schemas-microsoft-com:office:office" xmlns:r="http://schemas.openxmlformats.org/officeDocument/2006/relationships" xmlns:m="http://schemas.openxmlformats.org/officeDocument/2006/math" xmlns:v="urn:schemas-microsoft-com:vml" xmlns:wp14="http://schemas.microsoft.com/office/word/2010/wordprocessingDrawing" xmlns:wp="http://schemas.openxmlformats.org/drawingml/2006/wordprocessingDrawing" xmlns:w10="urn:schemas-microsoft-com:office:word" xmlns:w="http://schemas.openxmlformats.org/wordprocessingml/2006/main" xmlns:w14="http://schemas.microsoft.com/office/word/2010/wordml" xmlns:w15="http://schemas.microsoft.com/office/word/2012/wordml" xmlns:wpg="http://schemas.microsoft.com/office/word/2010/wordprocessingGroup" xmlns:wpi="http://schemas.microsoft.com/office/word/2010/wordprocessingInk" xmlns:wne="http://schemas.microsoft.com/office/word/2006/wordml" xmlns:wps="http://schemas.microsoft.com/office/word/2010/wordprocessingShape" mc:Ignorable="w14 w15 wp14">
+<w:numbering xmlns:wpc="http://schemas.microsoft.com/office/word/2010/wordprocessingCanvas" xmlns:cx="http://schemas.microsoft.com/office/drawing/2014/chartex" xmlns:mc="http://schemas.openxmlformats.org/markup-compatibility/2006" xmlns:o="urn:schemas-microsoft-com:office:office" xmlns:r="http://schemas.openxmlformats.org/officeDocument/2006/relationships" xmlns:m="http://schemas.openxmlformats.org/officeDocument/2006/math" xmlns:v="urn:schemas-microsoft-com:vml" xmlns:wp14="http://schemas.microsoft.com/office/word/2010/wordprocessingDrawing" xmlns:wp="http://schemas.openxmlformats.org/drawingml/2006/wordprocessingDrawing" xmlns:w10="urn:schemas-microsoft-com:office:word" xmlns:w="http://schemas.openxmlformats.org/wordprocessingml/2006/main" xmlns:w14="http://schemas.microsoft.com/office/word/2010/wordml" xmlns:w15="http://schemas.microsoft.com/office/word/2012/wordml" xmlns:wpg="http://schemas.microsoft.com/office/word/2010/wordprocessingGroup" xmlns:wpi="http://schemas.microsoft.com/office/word/2010/wordprocessingInk" xmlns:wne="http://schemas.microsoft.com/office/word/2006/wordml" xmlns:wps="http://schemas.microsoft.com/office/word/2010/wordprocessingShape" mc:Ignorable="w14 w15 wp14">
   <w:abstractNum w:abstractNumId="0">
     <w:nsid w:val="192E1E02"/>
     <w:multiLevelType w:val="hybridMultilevel"/>
@@ -4389,7 +4996,7 @@
 </file>
 
 <file path=word/people.xml><?xml version="1.0" encoding="utf-8"?>
-<w15:people xmlns:wpc="http://schemas.microsoft.com/office/word/2010/wordprocessingCanvas" xmlns:mc="http://schemas.openxmlformats.org/markup-compatibility/2006" xmlns:o="urn:schemas-microsoft-com:office:office" xmlns:r="http://schemas.openxmlformats.org/officeDocument/2006/relationships" xmlns:m="http://schemas.openxmlformats.org/officeDocument/2006/math" xmlns:v="urn:schemas-microsoft-com:vml" xmlns:wp14="http://schemas.microsoft.com/office/word/2010/wordprocessingDrawing" xmlns:wp="http://schemas.openxmlformats.org/drawingml/2006/wordprocessingDrawing" xmlns:w10="urn:schemas-microsoft-com:office:word" xmlns:w="http://schemas.openxmlformats.org/wordprocessingml/2006/main" xmlns:w14="http://schemas.microsoft.com/office/word/2010/wordml" xmlns:w15="http://schemas.microsoft.com/office/word/2012/wordml" xmlns:wpg="http://schemas.microsoft.com/office/word/2010/wordprocessingGroup" xmlns:wpi="http://schemas.microsoft.com/office/word/2010/wordprocessingInk" xmlns:wne="http://schemas.microsoft.com/office/word/2006/wordml" xmlns:wps="http://schemas.microsoft.com/office/word/2010/wordprocessingShape" mc:Ignorable="w14 w15 wp14">
+<w15:people xmlns:wpc="http://schemas.microsoft.com/office/word/2010/wordprocessingCanvas" xmlns:cx="http://schemas.microsoft.com/office/drawing/2014/chartex" xmlns:mc="http://schemas.openxmlformats.org/markup-compatibility/2006" xmlns:o="urn:schemas-microsoft-com:office:office" xmlns:r="http://schemas.openxmlformats.org/officeDocument/2006/relationships" xmlns:m="http://schemas.openxmlformats.org/officeDocument/2006/math" xmlns:v="urn:schemas-microsoft-com:vml" xmlns:wp14="http://schemas.microsoft.com/office/word/2010/wordprocessingDrawing" xmlns:wp="http://schemas.openxmlformats.org/drawingml/2006/wordprocessingDrawing" xmlns:w10="urn:schemas-microsoft-com:office:word" xmlns:w="http://schemas.openxmlformats.org/wordprocessingml/2006/main" xmlns:w14="http://schemas.microsoft.com/office/word/2010/wordml" xmlns:w15="http://schemas.microsoft.com/office/word/2012/wordml" xmlns:wpg="http://schemas.microsoft.com/office/word/2010/wordprocessingGroup" xmlns:wpi="http://schemas.microsoft.com/office/word/2010/wordprocessingInk" xmlns:wne="http://schemas.microsoft.com/office/word/2006/wordml" xmlns:wps="http://schemas.microsoft.com/office/word/2010/wordprocessingShape" mc:Ignorable="w14 w15 wp14">
   <w15:person w15:author="Eric Erhardt">
     <w15:presenceInfo w15:providerId="AD" w15:userId="S-1-5-21-124525095-708259637-1543119021-244707"/>
   </w15:person>
@@ -5384,69 +5991,6 @@
 </file>
 
 <file path=customXml/item1.xml><?xml version="1.0" encoding="utf-8"?>
-<p:properties xmlns:p="http://schemas.microsoft.com/office/2006/metadata/properties" xmlns:xsi="http://www.w3.org/2001/XMLSchema-instance" xmlns:pc="http://schemas.microsoft.com/office/infopath/2007/PartnerControls">
-  <documentManagement>
-    <SharedWithUsers xmlns="fb21a2af-8dc4-434c-996d-a7b810133aeb">
-      <UserInfo>
-        <DisplayName>Dan Leeaphon</DisplayName>
-        <AccountId>10</AccountId>
-        <AccountType/>
-      </UserInfo>
-      <UserInfo>
-        <DisplayName>Michael Simons (VISUAL STUDIO)</DisplayName>
-        <AccountId>35</AccountId>
-        <AccountType/>
-      </UserInfo>
-      <UserInfo>
-        <DisplayName>Steve Harter</DisplayName>
-        <AccountId>39</AccountId>
-        <AccountType/>
-      </UserInfo>
-      <UserInfo>
-        <DisplayName>Steve Lasker</DisplayName>
-        <AccountId>29</AccountId>
-        <AccountType/>
-      </UserInfo>
-      <UserInfo>
-        <DisplayName>Chris Rummel</DisplayName>
-        <AccountId>31</AccountId>
-        <AccountType/>
-      </UserInfo>
-      <UserInfo>
-        <DisplayName>Dan Seefeldt</DisplayName>
-        <AccountId>32</AccountId>
-        <AccountType/>
-      </UserInfo>
-      <UserInfo>
-        <DisplayName>Merwan Hade</DisplayName>
-        <AccountId>37</AccountId>
-        <AccountType/>
-      </UserInfo>
-      <UserInfo>
-        <DisplayName>Nate Amundson</DisplayName>
-        <AccountId>38</AccountId>
-        <AccountType/>
-      </UserInfo>
-      <UserInfo>
-        <DisplayName>Nicole Haugen</DisplayName>
-        <AccountId>46</AccountId>
-        <AccountType/>
-      </UserInfo>
-    </SharedWithUsers>
-  </documentManagement>
-</p:properties>
-</file>
-
-<file path=customXml/item2.xml><?xml version="1.0" encoding="utf-8"?>
-<?mso-contentType ?>
-<FormTemplates xmlns="http://schemas.microsoft.com/sharepoint/v3/contenttype/forms">
-  <Display>DocumentLibraryForm</Display>
-  <Edit>DocumentLibraryForm</Edit>
-  <New>DocumentLibraryForm</New>
-</FormTemplates>
-</file>
-
-<file path=customXml/item3.xml><?xml version="1.0" encoding="utf-8"?>
 <ct:contentTypeSchema xmlns:ct="http://schemas.microsoft.com/office/2006/metadata/contentType" xmlns:ma="http://schemas.microsoft.com/office/2006/metadata/properties/metaAttributes" ct:_="" ma:_="" ma:contentTypeName="Document" ma:contentTypeID="0x010100AC6695784DEB3E42B75A02202F8BCCEC" ma:contentTypeVersion="1" ma:contentTypeDescription="Create a new document." ma:contentTypeScope="" ma:versionID="fdef1582121ba6047406cf2f94fa209d">
   <xsd:schema xmlns:xsd="http://www.w3.org/2001/XMLSchema" xmlns:xs="http://www.w3.org/2001/XMLSchema" xmlns:p="http://schemas.microsoft.com/office/2006/metadata/properties" xmlns:ns3="fb21a2af-8dc4-434c-996d-a7b810133aeb" targetNamespace="http://schemas.microsoft.com/office/2006/metadata/properties" ma:root="true" ma:fieldsID="49c26c1e3a170759ee5b4fb0cb3396bc" ns3:_="">
     <xsd:import namespace="fb21a2af-8dc4-434c-996d-a7b810133aeb"/>
@@ -5586,31 +6130,70 @@
 </ct:contentTypeSchema>
 </file>
 
-<file path=customXml/itemProps1.xml><?xml version="1.0" encoding="utf-8"?>
-<ds:datastoreItem xmlns:ds="http://schemas.openxmlformats.org/officeDocument/2006/customXml" ds:itemID="{CFF0D32E-2BB0-474B-BE5B-99119CCD4381}">
-  <ds:schemaRefs>
-    <ds:schemaRef ds:uri="http://purl.org/dc/dcmitype/"/>
-    <ds:schemaRef ds:uri="http://schemas.microsoft.com/office/infopath/2007/PartnerControls"/>
-    <ds:schemaRef ds:uri="fb21a2af-8dc4-434c-996d-a7b810133aeb"/>
-    <ds:schemaRef ds:uri="http://purl.org/dc/elements/1.1/"/>
-    <ds:schemaRef ds:uri="http://schemas.microsoft.com/office/2006/metadata/properties"/>
-    <ds:schemaRef ds:uri="http://purl.org/dc/terms/"/>
-    <ds:schemaRef ds:uri="http://schemas.microsoft.com/office/2006/documentManagement/types"/>
-    <ds:schemaRef ds:uri="http://schemas.openxmlformats.org/package/2006/metadata/core-properties"/>
-    <ds:schemaRef ds:uri="http://www.w3.org/XML/1998/namespace"/>
-  </ds:schemaRefs>
-</ds:datastoreItem>
+<file path=customXml/item2.xml><?xml version="1.0" encoding="utf-8"?>
+<?mso-contentType ?>
+<FormTemplates xmlns="http://schemas.microsoft.com/sharepoint/v3/contenttype/forms">
+  <Display>DocumentLibraryForm</Display>
+  <Edit>DocumentLibraryForm</Edit>
+  <New>DocumentLibraryForm</New>
+</FormTemplates>
 </file>
 
-<file path=customXml/itemProps2.xml><?xml version="1.0" encoding="utf-8"?>
-<ds:datastoreItem xmlns:ds="http://schemas.openxmlformats.org/officeDocument/2006/customXml" ds:itemID="{B3A38303-48F2-4B2A-9FF9-75AC318ECE12}">
-  <ds:schemaRefs>
-    <ds:schemaRef ds:uri="http://schemas.microsoft.com/sharepoint/v3/contenttype/forms"/>
-  </ds:schemaRefs>
-</ds:datastoreItem>
+<file path=customXml/item3.xml><?xml version="1.0" encoding="utf-8"?>
+<p:properties xmlns:p="http://schemas.microsoft.com/office/2006/metadata/properties" xmlns:xsi="http://www.w3.org/2001/XMLSchema-instance" xmlns:pc="http://schemas.microsoft.com/office/infopath/2007/PartnerControls">
+  <documentManagement>
+    <SharedWithUsers xmlns="fb21a2af-8dc4-434c-996d-a7b810133aeb">
+      <UserInfo>
+        <DisplayName>Dan Leeaphon</DisplayName>
+        <AccountId>10</AccountId>
+        <AccountType/>
+      </UserInfo>
+      <UserInfo>
+        <DisplayName>Michael Simons (VISUAL STUDIO)</DisplayName>
+        <AccountId>35</AccountId>
+        <AccountType/>
+      </UserInfo>
+      <UserInfo>
+        <DisplayName>Steve Harter</DisplayName>
+        <AccountId>39</AccountId>
+        <AccountType/>
+      </UserInfo>
+      <UserInfo>
+        <DisplayName>Steve Lasker</DisplayName>
+        <AccountId>29</AccountId>
+        <AccountType/>
+      </UserInfo>
+      <UserInfo>
+        <DisplayName>Chris Rummel</DisplayName>
+        <AccountId>31</AccountId>
+        <AccountType/>
+      </UserInfo>
+      <UserInfo>
+        <DisplayName>Dan Seefeldt</DisplayName>
+        <AccountId>32</AccountId>
+        <AccountType/>
+      </UserInfo>
+      <UserInfo>
+        <DisplayName>Merwan Hade</DisplayName>
+        <AccountId>37</AccountId>
+        <AccountType/>
+      </UserInfo>
+      <UserInfo>
+        <DisplayName>Nate Amundson</DisplayName>
+        <AccountId>38</AccountId>
+        <AccountType/>
+      </UserInfo>
+      <UserInfo>
+        <DisplayName>Nicole Haugen</DisplayName>
+        <AccountId>46</AccountId>
+        <AccountType/>
+      </UserInfo>
+    </SharedWithUsers>
+  </documentManagement>
+</p:properties>
 </file>
 
-<file path=customXml/itemProps3.xml><?xml version="1.0" encoding="utf-8"?>
+<file path=customXml/itemProps1.xml><?xml version="1.0" encoding="utf-8"?>
 <ds:datastoreItem xmlns:ds="http://schemas.openxmlformats.org/officeDocument/2006/customXml" ds:itemID="{B9F6B549-6E56-43B8-A7D1-CC6CC468FCCF}">
   <ds:schemaRefs>
     <ds:schemaRef ds:uri="http://schemas.microsoft.com/office/2006/metadata/contentType"/>
@@ -5626,4 +6209,22 @@
     <ds:schemaRef ds:uri="http://schemas.microsoft.com/internal/obd"/>
   </ds:schemaRefs>
 </ds:datastoreItem>
+</file>
+
+<file path=customXml/itemProps2.xml><?xml version="1.0" encoding="utf-8"?>
+<ds:datastoreItem xmlns:ds="http://schemas.openxmlformats.org/officeDocument/2006/customXml" ds:itemID="{B3A38303-48F2-4B2A-9FF9-75AC318ECE12}">
+  <ds:schemaRefs>
+    <ds:schemaRef ds:uri="http://schemas.microsoft.com/sharepoint/v3/contenttype/forms"/>
+  </ds:schemaRefs>
+</ds:datastoreItem>
+</file>
+
+<file path=customXml/itemProps3.xml><?xml version="1.0" encoding="utf-8"?>
+<ds:datastoreItem xmlns:ds="http://schemas.openxmlformats.org/officeDocument/2006/customXml" ds:itemID="{CFF0D32E-2BB0-474B-BE5B-99119CCD4381}">
+  <ds:schemaRefs>
+    <ds:schemaRef ds:uri="http://schemas.microsoft.com/office/2006/metadata/properties"/>
+    <ds:schemaRef ds:uri="http://schemas.microsoft.com/office/infopath/2007/PartnerControls"/>
+    <ds:schemaRef ds:uri="fb21a2af-8dc4-434c-996d-a7b810133aeb"/>
+  </ds:schemaRefs>
+</ds:datastoreItem>
 </file>
</xml_diff>